<commit_message>
casos de uso oks
</commit_message>
<xml_diff>
--- a/Daniel/Casos de uso/Casos de uso Daniel.docx
+++ b/Daniel/Casos de uso/Casos de uso Daniel.docx
@@ -116,13 +116,7 @@
         <w:jc w:val="center"/>
       </w:pPr>
       <w:r>
-        <w:t xml:space="preserve">Fonte: </w:t>
-      </w:r>
-      <w:r>
-        <w:t>Daniel Ribeiro</w:t>
-      </w:r>
-      <w:r>
-        <w:t xml:space="preserve"> (2016)</w:t>
+        <w:t>Fonte: Daniel Ribeiro (2016)</w:t>
       </w:r>
     </w:p>
     <w:p/>
@@ -468,14 +462,46 @@
                 <w:rFonts w:cs="Times New Roman"/>
                 <w:szCs w:val="24"/>
               </w:rPr>
-              <w:t>Superior deve estar logado para receber a notificação,</w:t>
-            </w:r>
-            <w:r>
-              <w:rPr>
-                <w:rFonts w:cs="Times New Roman"/>
-                <w:szCs w:val="24"/>
-              </w:rPr>
-              <w:t xml:space="preserve"> Superior tem 48 horas para verificar apontamento.</w:t>
+              <w:t xml:space="preserve">Superior deve estar </w:t>
+            </w:r>
+            <w:proofErr w:type="spellStart"/>
+            <w:r>
+              <w:rPr>
+                <w:rFonts w:cs="Times New Roman"/>
+                <w:szCs w:val="24"/>
+              </w:rPr>
+              <w:t>logado</w:t>
+            </w:r>
+            <w:proofErr w:type="spellEnd"/>
+            <w:r>
+              <w:rPr>
+                <w:rFonts w:cs="Times New Roman"/>
+                <w:szCs w:val="24"/>
+              </w:rPr>
+              <w:t xml:space="preserve"> para receber a notificação,</w:t>
+            </w:r>
+            <w:r>
+              <w:rPr>
+                <w:rFonts w:cs="Times New Roman"/>
+                <w:szCs w:val="24"/>
+              </w:rPr>
+              <w:t xml:space="preserve"> </w:t>
+            </w:r>
+            <w:proofErr w:type="gramStart"/>
+            <w:r>
+              <w:rPr>
+                <w:rFonts w:cs="Times New Roman"/>
+                <w:szCs w:val="24"/>
+              </w:rPr>
+              <w:t>Superior</w:t>
+            </w:r>
+            <w:proofErr w:type="gramEnd"/>
+            <w:r>
+              <w:rPr>
+                <w:rFonts w:cs="Times New Roman"/>
+                <w:szCs w:val="24"/>
+              </w:rPr>
+              <w:t xml:space="preserve"> tem 48 horas para verificar apontamento.</w:t>
             </w:r>
             <w:r>
               <w:rPr>
@@ -753,14 +779,30 @@
                 <w:rFonts w:cs="Times New Roman"/>
                 <w:szCs w:val="24"/>
               </w:rPr>
-              <w:t xml:space="preserve">[S] </w:t>
-            </w:r>
-            <w:r>
-              <w:rPr>
-                <w:rFonts w:cs="Times New Roman"/>
-                <w:szCs w:val="24"/>
-              </w:rPr>
-              <w:t xml:space="preserve">Verificar </w:t>
+              <w:t>[S</w:t>
+            </w:r>
+            <w:proofErr w:type="gramStart"/>
+            <w:r>
+              <w:rPr>
+                <w:rFonts w:cs="Times New Roman"/>
+                <w:szCs w:val="24"/>
+              </w:rPr>
+              <w:t xml:space="preserve">] </w:t>
+            </w:r>
+            <w:r>
+              <w:rPr>
+                <w:rFonts w:cs="Times New Roman"/>
+                <w:szCs w:val="24"/>
+              </w:rPr>
+              <w:t>Verificar</w:t>
+            </w:r>
+            <w:proofErr w:type="gramEnd"/>
+            <w:r>
+              <w:rPr>
+                <w:rFonts w:cs="Times New Roman"/>
+                <w:szCs w:val="24"/>
+              </w:rPr>
+              <w:t xml:space="preserve"> </w:t>
             </w:r>
             <w:r>
               <w:rPr>
@@ -795,14 +837,30 @@
                 <w:rFonts w:cs="Times New Roman"/>
                 <w:szCs w:val="24"/>
               </w:rPr>
-              <w:t xml:space="preserve">[S] </w:t>
-            </w:r>
-            <w:r>
-              <w:rPr>
-                <w:rFonts w:cs="Times New Roman"/>
-                <w:szCs w:val="24"/>
-              </w:rPr>
-              <w:t>Calcular etapas</w:t>
+              <w:t>[S</w:t>
+            </w:r>
+            <w:proofErr w:type="gramStart"/>
+            <w:r>
+              <w:rPr>
+                <w:rFonts w:cs="Times New Roman"/>
+                <w:szCs w:val="24"/>
+              </w:rPr>
+              <w:t xml:space="preserve">] </w:t>
+            </w:r>
+            <w:r>
+              <w:rPr>
+                <w:rFonts w:cs="Times New Roman"/>
+                <w:szCs w:val="24"/>
+              </w:rPr>
+              <w:t>Calcular</w:t>
+            </w:r>
+            <w:proofErr w:type="gramEnd"/>
+            <w:r>
+              <w:rPr>
+                <w:rFonts w:cs="Times New Roman"/>
+                <w:szCs w:val="24"/>
+              </w:rPr>
+              <w:t xml:space="preserve"> etapas</w:t>
             </w:r>
           </w:p>
           <w:p>
@@ -823,7 +881,23 @@
                 <w:rFonts w:cs="Times New Roman"/>
                 <w:szCs w:val="24"/>
               </w:rPr>
-              <w:t>[S] Gravar no banco de dados</w:t>
+              <w:t>[S</w:t>
+            </w:r>
+            <w:proofErr w:type="gramStart"/>
+            <w:r>
+              <w:rPr>
+                <w:rFonts w:cs="Times New Roman"/>
+                <w:szCs w:val="24"/>
+              </w:rPr>
+              <w:t>] Gravar</w:t>
+            </w:r>
+            <w:proofErr w:type="gramEnd"/>
+            <w:r>
+              <w:rPr>
+                <w:rFonts w:cs="Times New Roman"/>
+                <w:szCs w:val="24"/>
+              </w:rPr>
+              <w:t xml:space="preserve"> no banco de dados</w:t>
             </w:r>
           </w:p>
           <w:p>
@@ -895,6 +969,7 @@
               </w:rPr>
               <w:t>A</w:t>
             </w:r>
+            <w:proofErr w:type="gramStart"/>
             <w:r>
               <w:rPr>
                 <w:rFonts w:cs="Times New Roman"/>
@@ -907,7 +982,15 @@
                 <w:rFonts w:cs="Times New Roman"/>
                 <w:szCs w:val="24"/>
               </w:rPr>
-              <w:t xml:space="preserve"> Aprovar ou negar apontamento</w:t>
+              <w:t xml:space="preserve"> Aprovar ou negar</w:t>
+            </w:r>
+            <w:proofErr w:type="gramEnd"/>
+            <w:r>
+              <w:rPr>
+                <w:rFonts w:cs="Times New Roman"/>
+                <w:szCs w:val="24"/>
+              </w:rPr>
+              <w:t xml:space="preserve"> apontamento</w:t>
             </w:r>
           </w:p>
           <w:p>
@@ -928,7 +1011,23 @@
                 <w:rFonts w:cs="Times New Roman"/>
                 <w:szCs w:val="24"/>
               </w:rPr>
-              <w:t>[S] Excluir notificações do superior</w:t>
+              <w:t>[S</w:t>
+            </w:r>
+            <w:proofErr w:type="gramStart"/>
+            <w:r>
+              <w:rPr>
+                <w:rFonts w:cs="Times New Roman"/>
+                <w:szCs w:val="24"/>
+              </w:rPr>
+              <w:t>] Excluir</w:t>
+            </w:r>
+            <w:proofErr w:type="gramEnd"/>
+            <w:r>
+              <w:rPr>
+                <w:rFonts w:cs="Times New Roman"/>
+                <w:szCs w:val="24"/>
+              </w:rPr>
+              <w:t xml:space="preserve"> notificações do superior</w:t>
             </w:r>
           </w:p>
           <w:p>
@@ -949,21 +1048,23 @@
                 <w:rFonts w:cs="Times New Roman"/>
                 <w:szCs w:val="24"/>
               </w:rPr>
-              <w:t xml:space="preserve">[S] </w:t>
-            </w:r>
-            <w:r>
-              <w:rPr>
-                <w:rFonts w:cs="Times New Roman"/>
-                <w:szCs w:val="24"/>
-              </w:rPr>
-              <w:t xml:space="preserve">Atualizar </w:t>
-            </w:r>
-            <w:r>
-              <w:rPr>
-                <w:rFonts w:cs="Times New Roman"/>
-                <w:szCs w:val="24"/>
-              </w:rPr>
-              <w:t>banco de dados</w:t>
+              <w:t>[S</w:t>
+            </w:r>
+            <w:proofErr w:type="gramStart"/>
+            <w:r>
+              <w:rPr>
+                <w:rFonts w:cs="Times New Roman"/>
+                <w:szCs w:val="24"/>
+              </w:rPr>
+              <w:t>] Atualizar</w:t>
+            </w:r>
+            <w:proofErr w:type="gramEnd"/>
+            <w:r>
+              <w:rPr>
+                <w:rFonts w:cs="Times New Roman"/>
+                <w:szCs w:val="24"/>
+              </w:rPr>
+              <w:t xml:space="preserve"> banco de dados</w:t>
             </w:r>
           </w:p>
           <w:p>
@@ -1013,35 +1114,30 @@
                 <w:rFonts w:cs="Times New Roman"/>
                 <w:szCs w:val="24"/>
               </w:rPr>
-              <w:t xml:space="preserve">[S] Notificar com mensagem MG </w:t>
-            </w:r>
-            <w:r>
-              <w:rPr>
-                <w:rFonts w:cs="Times New Roman"/>
-                <w:szCs w:val="24"/>
-              </w:rPr>
-              <w:t>34 (</w:t>
+              <w:t>[S] Notificar com mensagem MG 34 (</w:t>
             </w:r>
             <w:r>
               <w:rPr>
                 <w:rFonts w:ascii="Nirmala UI" w:hAnsi="Nirmala UI" w:cs="Nirmala UI"/>
                 <w:szCs w:val="24"/>
               </w:rPr>
-              <w:t>“Sucesso na operação!”</w:t>
-            </w:r>
-            <w:r>
-              <w:rPr>
-                <w:rFonts w:cs="Times New Roman"/>
-                <w:szCs w:val="24"/>
-              </w:rPr>
-              <w:t>)</w:t>
-            </w:r>
-            <w:r>
-              <w:rPr>
-                <w:rFonts w:cs="Times New Roman"/>
-                <w:szCs w:val="24"/>
-              </w:rPr>
-              <w:t>.</w:t>
+              <w:t xml:space="preserve">“Sucesso na </w:t>
+            </w:r>
+            <w:proofErr w:type="gramStart"/>
+            <w:r>
+              <w:rPr>
+                <w:rFonts w:ascii="Nirmala UI" w:hAnsi="Nirmala UI" w:cs="Nirmala UI"/>
+                <w:szCs w:val="24"/>
+              </w:rPr>
+              <w:t>operação!”</w:t>
+            </w:r>
+            <w:proofErr w:type="gramEnd"/>
+            <w:r>
+              <w:rPr>
+                <w:rFonts w:cs="Times New Roman"/>
+                <w:szCs w:val="24"/>
+              </w:rPr>
+              <w:t>).</w:t>
             </w:r>
           </w:p>
         </w:tc>
@@ -1177,14 +1273,30 @@
                 <w:rFonts w:cs="Times New Roman"/>
                 <w:szCs w:val="24"/>
               </w:rPr>
-              <w:t xml:space="preserve">S] </w:t>
-            </w:r>
-            <w:r>
-              <w:rPr>
-                <w:rFonts w:cs="Times New Roman"/>
-                <w:szCs w:val="24"/>
-              </w:rPr>
-              <w:t xml:space="preserve">Mostra mensagem </w:t>
+              <w:t>S</w:t>
+            </w:r>
+            <w:proofErr w:type="gramStart"/>
+            <w:r>
+              <w:rPr>
+                <w:rFonts w:cs="Times New Roman"/>
+                <w:szCs w:val="24"/>
+              </w:rPr>
+              <w:t xml:space="preserve">] </w:t>
+            </w:r>
+            <w:r>
+              <w:rPr>
+                <w:rFonts w:cs="Times New Roman"/>
+                <w:szCs w:val="24"/>
+              </w:rPr>
+              <w:t>Mostra</w:t>
+            </w:r>
+            <w:proofErr w:type="gramEnd"/>
+            <w:r>
+              <w:rPr>
+                <w:rFonts w:cs="Times New Roman"/>
+                <w:szCs w:val="24"/>
+              </w:rPr>
+              <w:t xml:space="preserve"> mensagem </w:t>
             </w:r>
             <w:r>
               <w:t>MG 15</w:t>
@@ -1219,14 +1331,30 @@
                 <w:rFonts w:cs="Times New Roman"/>
                 <w:szCs w:val="24"/>
               </w:rPr>
-              <w:t xml:space="preserve">.a.2 [S] </w:t>
-            </w:r>
-            <w:r>
-              <w:rPr>
-                <w:rFonts w:cs="Times New Roman"/>
-                <w:szCs w:val="24"/>
-              </w:rPr>
-              <w:t>Retorna ao passo 1</w:t>
+              <w:t>.a.2 [S</w:t>
+            </w:r>
+            <w:proofErr w:type="gramStart"/>
+            <w:r>
+              <w:rPr>
+                <w:rFonts w:cs="Times New Roman"/>
+                <w:szCs w:val="24"/>
+              </w:rPr>
+              <w:t xml:space="preserve">] </w:t>
+            </w:r>
+            <w:r>
+              <w:rPr>
+                <w:rFonts w:cs="Times New Roman"/>
+                <w:szCs w:val="24"/>
+              </w:rPr>
+              <w:t>Retorna</w:t>
+            </w:r>
+            <w:proofErr w:type="gramEnd"/>
+            <w:r>
+              <w:rPr>
+                <w:rFonts w:cs="Times New Roman"/>
+                <w:szCs w:val="24"/>
+              </w:rPr>
+              <w:t xml:space="preserve"> ao passo 1</w:t>
             </w:r>
           </w:p>
           <w:p>
@@ -1258,21 +1386,7 @@
                 <w:rFonts w:cs="Times New Roman"/>
                 <w:szCs w:val="24"/>
               </w:rPr>
-              <w:t xml:space="preserve">   2</w:t>
-            </w:r>
-            <w:r>
-              <w:rPr>
-                <w:rFonts w:cs="Times New Roman"/>
-                <w:szCs w:val="24"/>
-              </w:rPr>
-              <w:t>.b</w:t>
-            </w:r>
-            <w:r>
-              <w:rPr>
-                <w:rFonts w:cs="Times New Roman"/>
-                <w:szCs w:val="24"/>
-              </w:rPr>
-              <w:t xml:space="preserve">.1 </w:t>
+              <w:t xml:space="preserve">   2.b.1 </w:t>
             </w:r>
             <w:r>
               <w:rPr>
@@ -1286,7 +1400,23 @@
                 <w:rFonts w:cs="Times New Roman"/>
                 <w:szCs w:val="24"/>
               </w:rPr>
-              <w:t xml:space="preserve">S] Mostra mensagem </w:t>
+              <w:t>S</w:t>
+            </w:r>
+            <w:proofErr w:type="gramStart"/>
+            <w:r>
+              <w:rPr>
+                <w:rFonts w:cs="Times New Roman"/>
+                <w:szCs w:val="24"/>
+              </w:rPr>
+              <w:t>] Mostra</w:t>
+            </w:r>
+            <w:proofErr w:type="gramEnd"/>
+            <w:r>
+              <w:rPr>
+                <w:rFonts w:cs="Times New Roman"/>
+                <w:szCs w:val="24"/>
+              </w:rPr>
+              <w:t xml:space="preserve"> mensagem </w:t>
             </w:r>
             <w:r>
               <w:t>MG 16</w:t>
@@ -1307,14 +1437,30 @@
                 <w:rFonts w:cs="Times New Roman"/>
                 <w:szCs w:val="24"/>
               </w:rPr>
-              <w:t xml:space="preserve">   </w:t>
-            </w:r>
-            <w:r>
-              <w:rPr>
-                <w:rFonts w:cs="Times New Roman"/>
-                <w:szCs w:val="24"/>
-              </w:rPr>
-              <w:t>2.a.2 [S] Retorna ao passo 1</w:t>
+              <w:t xml:space="preserve">   2.b</w:t>
+            </w:r>
+            <w:r>
+              <w:rPr>
+                <w:rFonts w:cs="Times New Roman"/>
+                <w:szCs w:val="24"/>
+              </w:rPr>
+              <w:t>.2 [S</w:t>
+            </w:r>
+            <w:proofErr w:type="gramStart"/>
+            <w:r>
+              <w:rPr>
+                <w:rFonts w:cs="Times New Roman"/>
+                <w:szCs w:val="24"/>
+              </w:rPr>
+              <w:t>] Retorna</w:t>
+            </w:r>
+            <w:proofErr w:type="gramEnd"/>
+            <w:r>
+              <w:rPr>
+                <w:rFonts w:cs="Times New Roman"/>
+                <w:szCs w:val="24"/>
+              </w:rPr>
+              <w:t xml:space="preserve"> ao passo 1</w:t>
             </w:r>
           </w:p>
           <w:p>
@@ -1332,7 +1478,23 @@
                 <w:rFonts w:cs="Times New Roman"/>
                 <w:szCs w:val="24"/>
               </w:rPr>
-              <w:t>2.c Período Inválido</w:t>
+              <w:t>2.</w:t>
+            </w:r>
+            <w:proofErr w:type="gramStart"/>
+            <w:r>
+              <w:rPr>
+                <w:rFonts w:cs="Times New Roman"/>
+                <w:szCs w:val="24"/>
+              </w:rPr>
+              <w:t>c</w:t>
+            </w:r>
+            <w:proofErr w:type="gramEnd"/>
+            <w:r>
+              <w:rPr>
+                <w:rFonts w:cs="Times New Roman"/>
+                <w:szCs w:val="24"/>
+              </w:rPr>
+              <w:t xml:space="preserve"> Período Inválido</w:t>
             </w:r>
           </w:p>
           <w:p>
@@ -1346,21 +1508,7 @@
                 <w:rFonts w:cs="Times New Roman"/>
                 <w:szCs w:val="24"/>
               </w:rPr>
-              <w:t xml:space="preserve">   2</w:t>
-            </w:r>
-            <w:r>
-              <w:rPr>
-                <w:rFonts w:cs="Times New Roman"/>
-                <w:szCs w:val="24"/>
-              </w:rPr>
-              <w:t>.c</w:t>
-            </w:r>
-            <w:r>
-              <w:rPr>
-                <w:rFonts w:cs="Times New Roman"/>
-                <w:szCs w:val="24"/>
-              </w:rPr>
-              <w:t xml:space="preserve">.1 </w:t>
+              <w:t xml:space="preserve">   2.c.1 </w:t>
             </w:r>
             <w:r>
               <w:rPr>
@@ -1395,21 +1543,23 @@
                 <w:rFonts w:cs="Times New Roman"/>
                 <w:szCs w:val="24"/>
               </w:rPr>
-              <w:t xml:space="preserve">   2</w:t>
-            </w:r>
-            <w:r>
-              <w:rPr>
-                <w:rFonts w:cs="Times New Roman"/>
-                <w:szCs w:val="24"/>
-              </w:rPr>
-              <w:t>.c</w:t>
-            </w:r>
-            <w:r>
-              <w:rPr>
-                <w:rFonts w:cs="Times New Roman"/>
-                <w:szCs w:val="24"/>
-              </w:rPr>
-              <w:t>.2 [S] Retorna ao passo 1</w:t>
+              <w:t xml:space="preserve">   2.c.2 [S</w:t>
+            </w:r>
+            <w:proofErr w:type="gramStart"/>
+            <w:r>
+              <w:rPr>
+                <w:rFonts w:cs="Times New Roman"/>
+                <w:szCs w:val="24"/>
+              </w:rPr>
+              <w:t>] Retorna</w:t>
+            </w:r>
+            <w:proofErr w:type="gramEnd"/>
+            <w:r>
+              <w:rPr>
+                <w:rFonts w:cs="Times New Roman"/>
+                <w:szCs w:val="24"/>
+              </w:rPr>
+              <w:t xml:space="preserve"> ao passo 1</w:t>
             </w:r>
           </w:p>
           <w:p>
@@ -1497,23 +1647,45 @@
                 <w:rFonts w:cs="Times New Roman"/>
                 <w:szCs w:val="24"/>
               </w:rPr>
-              <w:t xml:space="preserve">.a.1 [S] </w:t>
-            </w:r>
-            <w:r>
-              <w:rPr>
-                <w:rFonts w:cs="Times New Roman"/>
-                <w:szCs w:val="24"/>
-              </w:rPr>
-              <w:t>Envia a mensagem por e-mail</w:t>
-            </w:r>
-            <w:r>
-              <w:t>“Est</w:t>
-            </w:r>
-            <w:r>
-              <w:t>ourou o prazo de 48 horas para a aprovação ou negação do servidor &lt;ID FUNC&gt;</w:t>
-            </w:r>
-            <w:r>
-              <w:t>”</w:t>
+              <w:t>.a.1 [S</w:t>
+            </w:r>
+            <w:proofErr w:type="gramStart"/>
+            <w:r>
+              <w:rPr>
+                <w:rFonts w:cs="Times New Roman"/>
+                <w:szCs w:val="24"/>
+              </w:rPr>
+              <w:t xml:space="preserve">] </w:t>
+            </w:r>
+            <w:r>
+              <w:rPr>
+                <w:rFonts w:cs="Times New Roman"/>
+                <w:szCs w:val="24"/>
+              </w:rPr>
+              <w:t>Envia</w:t>
+            </w:r>
+            <w:proofErr w:type="gramEnd"/>
+            <w:r>
+              <w:rPr>
+                <w:rFonts w:cs="Times New Roman"/>
+                <w:szCs w:val="24"/>
+              </w:rPr>
+              <w:t xml:space="preserve"> a mensagem por </w:t>
+            </w:r>
+            <w:proofErr w:type="spellStart"/>
+            <w:r>
+              <w:rPr>
+                <w:rFonts w:cs="Times New Roman"/>
+                <w:szCs w:val="24"/>
+              </w:rPr>
+              <w:t>e-mail</w:t>
+            </w:r>
+            <w:r>
+              <w:t>“Estourou</w:t>
+            </w:r>
+            <w:proofErr w:type="spellEnd"/>
+            <w:r>
+              <w:t xml:space="preserve"> o prazo de 48 horas para a aprovação ou negação do servidor &lt;ID FUNC&gt;”</w:t>
             </w:r>
           </w:p>
           <w:p>
@@ -1559,7 +1731,23 @@
                 <w:rFonts w:cs="Times New Roman"/>
                 <w:szCs w:val="24"/>
               </w:rPr>
-              <w:t xml:space="preserve"> [S] Retorna ao passo </w:t>
+              <w:t xml:space="preserve"> [S</w:t>
+            </w:r>
+            <w:proofErr w:type="gramStart"/>
+            <w:r>
+              <w:rPr>
+                <w:rFonts w:cs="Times New Roman"/>
+                <w:szCs w:val="24"/>
+              </w:rPr>
+              <w:t>] Retorna</w:t>
+            </w:r>
+            <w:proofErr w:type="gramEnd"/>
+            <w:r>
+              <w:rPr>
+                <w:rFonts w:cs="Times New Roman"/>
+                <w:szCs w:val="24"/>
+              </w:rPr>
+              <w:t xml:space="preserve"> ao passo </w:t>
             </w:r>
             <w:r>
               <w:rPr>
@@ -1721,7 +1909,7 @@
           <w:color w:val="auto"/>
           <w:szCs w:val="22"/>
         </w:rPr>
-        <w:t xml:space="preserve"> 01</w:t>
+        <w:t xml:space="preserve"> 02</w:t>
       </w:r>
       <w:r>
         <w:rPr>
@@ -1744,8 +1932,6 @@
         </w:rPr>
         <w:t xml:space="preserve"> t</w:t>
       </w:r>
-      <w:bookmarkStart w:id="0" w:name="_GoBack"/>
-      <w:bookmarkEnd w:id="0"/>
       <w:r>
         <w:rPr>
           <w:color w:val="auto"/>
@@ -2334,7 +2520,23 @@
                 <w:rFonts w:cs="Times New Roman"/>
                 <w:szCs w:val="24"/>
               </w:rPr>
-              <w:t xml:space="preserve">[S] Verificar </w:t>
+              <w:t>[S</w:t>
+            </w:r>
+            <w:proofErr w:type="gramStart"/>
+            <w:r>
+              <w:rPr>
+                <w:rFonts w:cs="Times New Roman"/>
+                <w:szCs w:val="24"/>
+              </w:rPr>
+              <w:t>] Verificar</w:t>
+            </w:r>
+            <w:proofErr w:type="gramEnd"/>
+            <w:r>
+              <w:rPr>
+                <w:rFonts w:cs="Times New Roman"/>
+                <w:szCs w:val="24"/>
+              </w:rPr>
+              <w:t xml:space="preserve"> </w:t>
             </w:r>
             <w:r>
               <w:rPr>
@@ -2369,14 +2571,30 @@
                 <w:rFonts w:cs="Times New Roman"/>
                 <w:szCs w:val="24"/>
               </w:rPr>
-              <w:t xml:space="preserve">[S] </w:t>
-            </w:r>
-            <w:r>
-              <w:rPr>
-                <w:rFonts w:cs="Times New Roman"/>
-                <w:szCs w:val="24"/>
-              </w:rPr>
-              <w:t>Gravar no banco de dados.</w:t>
+              <w:t>[S</w:t>
+            </w:r>
+            <w:proofErr w:type="gramStart"/>
+            <w:r>
+              <w:rPr>
+                <w:rFonts w:cs="Times New Roman"/>
+                <w:szCs w:val="24"/>
+              </w:rPr>
+              <w:t xml:space="preserve">] </w:t>
+            </w:r>
+            <w:r>
+              <w:rPr>
+                <w:rFonts w:cs="Times New Roman"/>
+                <w:szCs w:val="24"/>
+              </w:rPr>
+              <w:t>Gravar</w:t>
+            </w:r>
+            <w:proofErr w:type="gramEnd"/>
+            <w:r>
+              <w:rPr>
+                <w:rFonts w:cs="Times New Roman"/>
+                <w:szCs w:val="24"/>
+              </w:rPr>
+              <w:t xml:space="preserve"> no banco de dados.</w:t>
             </w:r>
           </w:p>
           <w:p>
@@ -2397,7 +2615,23 @@
                 <w:rFonts w:cs="Times New Roman"/>
                 <w:szCs w:val="24"/>
               </w:rPr>
-              <w:t>[S] Salvar log</w:t>
+              <w:t>[S</w:t>
+            </w:r>
+            <w:proofErr w:type="gramStart"/>
+            <w:r>
+              <w:rPr>
+                <w:rFonts w:cs="Times New Roman"/>
+                <w:szCs w:val="24"/>
+              </w:rPr>
+              <w:t>] Salvar</w:t>
+            </w:r>
+            <w:proofErr w:type="gramEnd"/>
+            <w:r>
+              <w:rPr>
+                <w:rFonts w:cs="Times New Roman"/>
+                <w:szCs w:val="24"/>
+              </w:rPr>
+              <w:t xml:space="preserve"> log</w:t>
             </w:r>
             <w:r>
               <w:rPr>
@@ -2578,7 +2812,23 @@
                 <w:rFonts w:cs="Times New Roman"/>
                 <w:szCs w:val="24"/>
               </w:rPr>
-              <w:t>.a.2 [S] Retorna ao passo 1</w:t>
+              <w:t>.a.2 [S</w:t>
+            </w:r>
+            <w:proofErr w:type="gramStart"/>
+            <w:r>
+              <w:rPr>
+                <w:rFonts w:cs="Times New Roman"/>
+                <w:szCs w:val="24"/>
+              </w:rPr>
+              <w:t>] Retorna</w:t>
+            </w:r>
+            <w:proofErr w:type="gramEnd"/>
+            <w:r>
+              <w:rPr>
+                <w:rFonts w:cs="Times New Roman"/>
+                <w:szCs w:val="24"/>
+              </w:rPr>
+              <w:t xml:space="preserve"> ao passo 1</w:t>
             </w:r>
           </w:p>
           <w:p>
@@ -2667,28 +2917,21 @@
                 <w:rFonts w:cs="Times New Roman"/>
                 <w:szCs w:val="24"/>
               </w:rPr>
-              <w:t xml:space="preserve">.a.1 [S] </w:t>
-            </w:r>
-            <w:r>
-              <w:rPr>
-                <w:rFonts w:cs="Times New Roman"/>
-                <w:szCs w:val="24"/>
-              </w:rPr>
-              <w:t xml:space="preserve">Mostra mensagem de erro “Não é permitido </w:t>
-            </w:r>
-            <w:r>
-              <w:rPr>
-                <w:rFonts w:cs="Times New Roman"/>
-                <w:szCs w:val="24"/>
-              </w:rPr>
-              <w:t>edição para este usuário</w:t>
-            </w:r>
-            <w:r>
-              <w:rPr>
-                <w:rFonts w:cs="Times New Roman"/>
-                <w:szCs w:val="24"/>
-              </w:rPr>
-              <w:t>”</w:t>
+              <w:t>.b</w:t>
+            </w:r>
+            <w:r>
+              <w:rPr>
+                <w:rFonts w:cs="Times New Roman"/>
+                <w:szCs w:val="24"/>
+              </w:rPr>
+              <w:t xml:space="preserve">.1 [S] </w:t>
+            </w:r>
+            <w:r>
+              <w:rPr>
+                <w:rFonts w:cs="Times New Roman"/>
+                <w:szCs w:val="24"/>
+              </w:rPr>
+              <w:t>Mostra mensagem de erro “Não é permitido edição para este usuário”</w:t>
             </w:r>
           </w:p>
           <w:p>
@@ -2713,14 +2956,37 @@
                 <w:rFonts w:cs="Times New Roman"/>
                 <w:szCs w:val="24"/>
               </w:rPr>
-              <w:t xml:space="preserve">.a.2 [S] </w:t>
-            </w:r>
-            <w:r>
-              <w:rPr>
-                <w:rFonts w:cs="Times New Roman"/>
-                <w:szCs w:val="24"/>
-              </w:rPr>
-              <w:t>Retorna ao passo 4</w:t>
+              <w:t>.b</w:t>
+            </w:r>
+            <w:r>
+              <w:rPr>
+                <w:rFonts w:cs="Times New Roman"/>
+                <w:szCs w:val="24"/>
+              </w:rPr>
+              <w:t>.2 [S</w:t>
+            </w:r>
+            <w:proofErr w:type="gramStart"/>
+            <w:r>
+              <w:rPr>
+                <w:rFonts w:cs="Times New Roman"/>
+                <w:szCs w:val="24"/>
+              </w:rPr>
+              <w:t xml:space="preserve">] </w:t>
+            </w:r>
+            <w:r>
+              <w:rPr>
+                <w:rFonts w:cs="Times New Roman"/>
+                <w:szCs w:val="24"/>
+              </w:rPr>
+              <w:t>Retorna</w:t>
+            </w:r>
+            <w:proofErr w:type="gramEnd"/>
+            <w:r>
+              <w:rPr>
+                <w:rFonts w:cs="Times New Roman"/>
+                <w:szCs w:val="24"/>
+              </w:rPr>
+              <w:t xml:space="preserve"> ao passo 4</w:t>
             </w:r>
             <w:r>
               <w:rPr>
@@ -2803,6 +3069,2557 @@
       </w:tr>
     </w:tbl>
     <w:p/>
+    <w:p>
+      <w:r>
+        <w:rPr>
+          <w:noProof/>
+          <w:lang w:eastAsia="pt-BR"/>
+        </w:rPr>
+        <w:lastRenderedPageBreak/>
+        <w:drawing>
+          <wp:inline distT="0" distB="0" distL="0" distR="0">
+            <wp:extent cx="5400040" cy="4057749"/>
+            <wp:effectExtent l="0" t="0" r="0" b="0"/>
+            <wp:docPr id="3" name="Imagem 3" descr="C:\Users\danie\OneDrive\Documentos\GitHub\CRPO\Daniel\Casos de uso\UseCase Diagram0.png"/>
+            <wp:cNvGraphicFramePr>
+              <a:graphicFrameLocks xmlns:a="http://schemas.openxmlformats.org/drawingml/2006/main" noChangeAspect="1"/>
+            </wp:cNvGraphicFramePr>
+            <a:graphic xmlns:a="http://schemas.openxmlformats.org/drawingml/2006/main">
+              <a:graphicData uri="http://schemas.openxmlformats.org/drawingml/2006/picture">
+                <pic:pic xmlns:pic="http://schemas.openxmlformats.org/drawingml/2006/picture">
+                  <pic:nvPicPr>
+                    <pic:cNvPr id="0" name="Picture 1" descr="C:\Users\danie\OneDrive\Documentos\GitHub\CRPO\Daniel\Casos de uso\UseCase Diagram0.png"/>
+                    <pic:cNvPicPr>
+                      <a:picLocks noChangeAspect="1" noChangeArrowheads="1"/>
+                    </pic:cNvPicPr>
+                  </pic:nvPicPr>
+                  <pic:blipFill>
+                    <a:blip r:embed="rId7">
+                      <a:extLst>
+                        <a:ext uri="{28A0092B-C50C-407E-A947-70E740481C1C}">
+                          <a14:useLocalDpi xmlns:a14="http://schemas.microsoft.com/office/drawing/2010/main" val="0"/>
+                        </a:ext>
+                      </a:extLst>
+                    </a:blip>
+                    <a:srcRect/>
+                    <a:stretch>
+                      <a:fillRect/>
+                    </a:stretch>
+                  </pic:blipFill>
+                  <pic:spPr bwMode="auto">
+                    <a:xfrm>
+                      <a:off x="0" y="0"/>
+                      <a:ext cx="5400040" cy="4057749"/>
+                    </a:xfrm>
+                    <a:prstGeom prst="rect">
+                      <a:avLst/>
+                    </a:prstGeom>
+                    <a:noFill/>
+                    <a:ln>
+                      <a:noFill/>
+                    </a:ln>
+                  </pic:spPr>
+                </pic:pic>
+              </a:graphicData>
+            </a:graphic>
+          </wp:inline>
+        </w:drawing>
+      </w:r>
+    </w:p>
+    <w:p>
+      <w:pPr>
+        <w:pStyle w:val="Legenda"/>
+        <w:spacing w:after="0"/>
+        <w:jc w:val="center"/>
+        <w:rPr>
+          <w:color w:val="auto"/>
+          <w:szCs w:val="22"/>
+        </w:rPr>
+      </w:pPr>
+      <w:r>
+        <w:rPr>
+          <w:color w:val="auto"/>
+          <w:szCs w:val="22"/>
+        </w:rPr>
+        <w:t>Figura</w:t>
+      </w:r>
+      <w:r>
+        <w:rPr>
+          <w:color w:val="auto"/>
+          <w:szCs w:val="22"/>
+        </w:rPr>
+        <w:t xml:space="preserve"> 03</w:t>
+      </w:r>
+      <w:r>
+        <w:rPr>
+          <w:color w:val="auto"/>
+          <w:szCs w:val="22"/>
+        </w:rPr>
+        <w:t xml:space="preserve">: Caso de Uso </w:t>
+      </w:r>
+      <w:r>
+        <w:rPr>
+          <w:color w:val="auto"/>
+          <w:szCs w:val="22"/>
+        </w:rPr>
+        <w:t>Gerenciamento de Distribuição de Horas Extras</w:t>
+      </w:r>
+    </w:p>
+    <w:p>
+      <w:pPr>
+        <w:jc w:val="center"/>
+      </w:pPr>
+      <w:r>
+        <w:t>Fonte: Daniel Ribeiro (2016)</w:t>
+      </w:r>
+    </w:p>
+    <w:p/>
+    <w:p>
+      <w:pPr>
+        <w:pStyle w:val="Legenda"/>
+        <w:keepNext/>
+        <w:spacing w:after="0"/>
+        <w:jc w:val="center"/>
+      </w:pPr>
+      <w:r>
+        <w:t>Tabela 03</w:t>
+      </w:r>
+      <w:r>
+        <w:fldChar w:fldCharType="begin"/>
+      </w:r>
+      <w:r>
+        <w:instrText xml:space="preserve"> SEQ Tabela \* ARABIC </w:instrText>
+      </w:r>
+      <w:r>
+        <w:fldChar w:fldCharType="end"/>
+      </w:r>
+      <w:r>
+        <w:t xml:space="preserve">: </w:t>
+      </w:r>
+      <w:r>
+        <w:t xml:space="preserve">Caso de Uso </w:t>
+      </w:r>
+      <w:r>
+        <w:t>–</w:t>
+      </w:r>
+      <w:r>
+        <w:t xml:space="preserve"> </w:t>
+      </w:r>
+      <w:r>
+        <w:t>Gerenciamento de Distribuição de Hora</w:t>
+      </w:r>
+      <w:r>
+        <w:t>s</w:t>
+      </w:r>
+      <w:r>
+        <w:t xml:space="preserve"> Extra</w:t>
+      </w:r>
+      <w:r>
+        <w:t>s</w:t>
+      </w:r>
+    </w:p>
+    <w:tbl>
+      <w:tblPr>
+        <w:tblStyle w:val="Tabelacomgrade"/>
+        <w:tblW w:w="9211" w:type="dxa"/>
+        <w:tblLook w:val="04A0" w:firstRow="1" w:lastRow="0" w:firstColumn="1" w:lastColumn="0" w:noHBand="0" w:noVBand="1"/>
+      </w:tblPr>
+      <w:tblGrid>
+        <w:gridCol w:w="2518"/>
+        <w:gridCol w:w="6693"/>
+      </w:tblGrid>
+      <w:tr>
+        <w:tc>
+          <w:tcPr>
+            <w:tcW w:w="2518" w:type="dxa"/>
+            <w:tcBorders>
+              <w:top w:val="single" w:sz="4" w:space="0" w:color="000000" w:themeColor="text1"/>
+              <w:left w:val="single" w:sz="4" w:space="0" w:color="000000" w:themeColor="text1"/>
+              <w:bottom w:val="single" w:sz="4" w:space="0" w:color="000000" w:themeColor="text1"/>
+              <w:right w:val="single" w:sz="4" w:space="0" w:color="000000" w:themeColor="text1"/>
+            </w:tcBorders>
+            <w:hideMark/>
+          </w:tcPr>
+          <w:p>
+            <w:pPr>
+              <w:rPr>
+                <w:rFonts w:cs="Times New Roman"/>
+                <w:b/>
+                <w:szCs w:val="24"/>
+              </w:rPr>
+            </w:pPr>
+            <w:r>
+              <w:rPr>
+                <w:rFonts w:cs="Times New Roman"/>
+                <w:b/>
+                <w:szCs w:val="24"/>
+              </w:rPr>
+              <w:t>Caso de Uso</w:t>
+            </w:r>
+          </w:p>
+        </w:tc>
+        <w:tc>
+          <w:tcPr>
+            <w:tcW w:w="6693" w:type="dxa"/>
+            <w:tcBorders>
+              <w:top w:val="single" w:sz="4" w:space="0" w:color="000000" w:themeColor="text1"/>
+              <w:left w:val="single" w:sz="4" w:space="0" w:color="000000" w:themeColor="text1"/>
+              <w:bottom w:val="single" w:sz="4" w:space="0" w:color="000000" w:themeColor="text1"/>
+              <w:right w:val="single" w:sz="4" w:space="0" w:color="000000" w:themeColor="text1"/>
+            </w:tcBorders>
+            <w:hideMark/>
+          </w:tcPr>
+          <w:p>
+            <w:pPr>
+              <w:rPr>
+                <w:rFonts w:cs="Times New Roman"/>
+                <w:szCs w:val="24"/>
+              </w:rPr>
+            </w:pPr>
+            <w:r>
+              <w:rPr>
+                <w:rFonts w:cs="Times New Roman"/>
+                <w:szCs w:val="24"/>
+              </w:rPr>
+              <w:t>Gerenciamento de Distribuição de Hora</w:t>
+            </w:r>
+            <w:r>
+              <w:rPr>
+                <w:rFonts w:cs="Times New Roman"/>
+                <w:szCs w:val="24"/>
+              </w:rPr>
+              <w:t>s</w:t>
+            </w:r>
+            <w:r>
+              <w:rPr>
+                <w:rFonts w:cs="Times New Roman"/>
+                <w:szCs w:val="24"/>
+              </w:rPr>
+              <w:t xml:space="preserve"> Extra</w:t>
+            </w:r>
+            <w:r>
+              <w:rPr>
+                <w:rFonts w:cs="Times New Roman"/>
+                <w:szCs w:val="24"/>
+              </w:rPr>
+              <w:t>s</w:t>
+            </w:r>
+          </w:p>
+        </w:tc>
+      </w:tr>
+      <w:tr>
+        <w:tc>
+          <w:tcPr>
+            <w:tcW w:w="2518" w:type="dxa"/>
+            <w:tcBorders>
+              <w:top w:val="single" w:sz="4" w:space="0" w:color="000000" w:themeColor="text1"/>
+              <w:left w:val="single" w:sz="4" w:space="0" w:color="000000" w:themeColor="text1"/>
+              <w:bottom w:val="single" w:sz="4" w:space="0" w:color="000000" w:themeColor="text1"/>
+              <w:right w:val="single" w:sz="4" w:space="0" w:color="000000" w:themeColor="text1"/>
+            </w:tcBorders>
+            <w:hideMark/>
+          </w:tcPr>
+          <w:p>
+            <w:pPr>
+              <w:rPr>
+                <w:rFonts w:cs="Times New Roman"/>
+                <w:b/>
+                <w:szCs w:val="24"/>
+              </w:rPr>
+            </w:pPr>
+            <w:r>
+              <w:rPr>
+                <w:rFonts w:cs="Times New Roman"/>
+                <w:b/>
+                <w:szCs w:val="24"/>
+              </w:rPr>
+              <w:t>Descrição</w:t>
+            </w:r>
+          </w:p>
+        </w:tc>
+        <w:tc>
+          <w:tcPr>
+            <w:tcW w:w="6693" w:type="dxa"/>
+            <w:tcBorders>
+              <w:top w:val="single" w:sz="4" w:space="0" w:color="000000" w:themeColor="text1"/>
+              <w:left w:val="single" w:sz="4" w:space="0" w:color="000000" w:themeColor="text1"/>
+              <w:bottom w:val="single" w:sz="4" w:space="0" w:color="000000" w:themeColor="text1"/>
+              <w:right w:val="single" w:sz="4" w:space="0" w:color="000000" w:themeColor="text1"/>
+            </w:tcBorders>
+            <w:hideMark/>
+          </w:tcPr>
+          <w:p>
+            <w:pPr>
+              <w:rPr>
+                <w:rFonts w:cs="Times New Roman"/>
+                <w:szCs w:val="24"/>
+              </w:rPr>
+            </w:pPr>
+            <w:r>
+              <w:rPr>
+                <w:rFonts w:cs="Times New Roman"/>
+                <w:szCs w:val="24"/>
+              </w:rPr>
+              <w:t xml:space="preserve">O usuário poderá gerenciar as suas horas extras com uma consulta </w:t>
+            </w:r>
+            <w:proofErr w:type="gramStart"/>
+            <w:r>
+              <w:rPr>
+                <w:rFonts w:cs="Times New Roman"/>
+                <w:szCs w:val="24"/>
+              </w:rPr>
+              <w:t xml:space="preserve">na </w:t>
+            </w:r>
+            <w:r>
+              <w:rPr>
+                <w:bCs/>
+                <w:szCs w:val="24"/>
+              </w:rPr>
+              <w:t>Vai</w:t>
+            </w:r>
+            <w:proofErr w:type="gramEnd"/>
+            <w:r>
+              <w:rPr>
+                <w:bCs/>
+                <w:szCs w:val="24"/>
+              </w:rPr>
+              <w:t xml:space="preserve"> ser possível o gerenciamento de horas ordinárias (</w:t>
+            </w:r>
+            <w:r>
+              <w:rPr>
+                <w:bCs/>
+                <w:szCs w:val="24"/>
+              </w:rPr>
+              <w:t>normais</w:t>
+            </w:r>
+            <w:r>
+              <w:rPr>
+                <w:bCs/>
+                <w:szCs w:val="24"/>
+              </w:rPr>
+              <w:t>), horas extraordinárias (horas que geram etapas), horas extras (são geradas quando o servidor está de serviço), banco de horas (quando tem sobra das horas ordinárias, vai para banco), e gerenciamento das licenças (horas que são abonadas por atestados e outros relacionados). Também vai ser possível imprimir um relatório para análise das horas. O filtro vai ser por período (mês), podendo ser consultado as horas de até 6 meses anteriores.</w:t>
+            </w:r>
+          </w:p>
+        </w:tc>
+      </w:tr>
+      <w:tr>
+        <w:tc>
+          <w:tcPr>
+            <w:tcW w:w="2518" w:type="dxa"/>
+            <w:tcBorders>
+              <w:top w:val="single" w:sz="4" w:space="0" w:color="000000" w:themeColor="text1"/>
+              <w:left w:val="single" w:sz="4" w:space="0" w:color="000000" w:themeColor="text1"/>
+              <w:bottom w:val="single" w:sz="4" w:space="0" w:color="000000" w:themeColor="text1"/>
+              <w:right w:val="single" w:sz="4" w:space="0" w:color="000000" w:themeColor="text1"/>
+            </w:tcBorders>
+            <w:hideMark/>
+          </w:tcPr>
+          <w:p>
+            <w:pPr>
+              <w:rPr>
+                <w:rFonts w:cs="Times New Roman"/>
+                <w:b/>
+                <w:szCs w:val="24"/>
+              </w:rPr>
+            </w:pPr>
+            <w:r>
+              <w:rPr>
+                <w:rFonts w:cs="Times New Roman"/>
+                <w:b/>
+                <w:szCs w:val="24"/>
+              </w:rPr>
+              <w:t>Atores</w:t>
+            </w:r>
+          </w:p>
+        </w:tc>
+        <w:tc>
+          <w:tcPr>
+            <w:tcW w:w="6693" w:type="dxa"/>
+            <w:tcBorders>
+              <w:top w:val="single" w:sz="4" w:space="0" w:color="000000" w:themeColor="text1"/>
+              <w:left w:val="single" w:sz="4" w:space="0" w:color="000000" w:themeColor="text1"/>
+              <w:bottom w:val="single" w:sz="4" w:space="0" w:color="000000" w:themeColor="text1"/>
+              <w:right w:val="single" w:sz="4" w:space="0" w:color="000000" w:themeColor="text1"/>
+            </w:tcBorders>
+            <w:hideMark/>
+          </w:tcPr>
+          <w:p>
+            <w:pPr>
+              <w:rPr>
+                <w:rFonts w:cs="Times New Roman"/>
+                <w:szCs w:val="24"/>
+              </w:rPr>
+            </w:pPr>
+            <w:r>
+              <w:rPr>
+                <w:rFonts w:cs="Times New Roman"/>
+                <w:szCs w:val="24"/>
+              </w:rPr>
+              <w:t>Servidores</w:t>
+            </w:r>
+          </w:p>
+        </w:tc>
+      </w:tr>
+      <w:tr>
+        <w:tc>
+          <w:tcPr>
+            <w:tcW w:w="2518" w:type="dxa"/>
+            <w:tcBorders>
+              <w:top w:val="single" w:sz="4" w:space="0" w:color="000000" w:themeColor="text1"/>
+              <w:left w:val="single" w:sz="4" w:space="0" w:color="000000" w:themeColor="text1"/>
+              <w:bottom w:val="single" w:sz="4" w:space="0" w:color="000000" w:themeColor="text1"/>
+              <w:right w:val="single" w:sz="4" w:space="0" w:color="000000" w:themeColor="text1"/>
+            </w:tcBorders>
+            <w:hideMark/>
+          </w:tcPr>
+          <w:p>
+            <w:pPr>
+              <w:rPr>
+                <w:rFonts w:cs="Times New Roman"/>
+                <w:b/>
+                <w:szCs w:val="24"/>
+              </w:rPr>
+            </w:pPr>
+            <w:r>
+              <w:rPr>
+                <w:rFonts w:cs="Times New Roman"/>
+                <w:b/>
+                <w:szCs w:val="24"/>
+              </w:rPr>
+              <w:t>Pré-Condição</w:t>
+            </w:r>
+          </w:p>
+        </w:tc>
+        <w:tc>
+          <w:tcPr>
+            <w:tcW w:w="6693" w:type="dxa"/>
+            <w:tcBorders>
+              <w:top w:val="single" w:sz="4" w:space="0" w:color="000000" w:themeColor="text1"/>
+              <w:left w:val="single" w:sz="4" w:space="0" w:color="000000" w:themeColor="text1"/>
+              <w:bottom w:val="single" w:sz="4" w:space="0" w:color="000000" w:themeColor="text1"/>
+              <w:right w:val="single" w:sz="4" w:space="0" w:color="000000" w:themeColor="text1"/>
+            </w:tcBorders>
+          </w:tcPr>
+          <w:p>
+            <w:pPr>
+              <w:rPr>
+                <w:rFonts w:cs="Times New Roman"/>
+                <w:szCs w:val="24"/>
+              </w:rPr>
+            </w:pPr>
+            <w:r>
+              <w:rPr>
+                <w:rFonts w:cs="Times New Roman"/>
+                <w:szCs w:val="24"/>
+              </w:rPr>
+              <w:t>Devem existir apontamentos de horas extras.</w:t>
+            </w:r>
+          </w:p>
+        </w:tc>
+      </w:tr>
+      <w:tr>
+        <w:tc>
+          <w:tcPr>
+            <w:tcW w:w="2518" w:type="dxa"/>
+            <w:tcBorders>
+              <w:top w:val="single" w:sz="4" w:space="0" w:color="000000" w:themeColor="text1"/>
+              <w:left w:val="single" w:sz="4" w:space="0" w:color="000000" w:themeColor="text1"/>
+              <w:bottom w:val="single" w:sz="4" w:space="0" w:color="000000" w:themeColor="text1"/>
+              <w:right w:val="single" w:sz="4" w:space="0" w:color="000000" w:themeColor="text1"/>
+            </w:tcBorders>
+            <w:hideMark/>
+          </w:tcPr>
+          <w:p>
+            <w:pPr>
+              <w:rPr>
+                <w:rFonts w:cs="Times New Roman"/>
+                <w:b/>
+                <w:szCs w:val="24"/>
+              </w:rPr>
+            </w:pPr>
+            <w:r>
+              <w:rPr>
+                <w:rFonts w:cs="Times New Roman"/>
+                <w:b/>
+                <w:szCs w:val="24"/>
+              </w:rPr>
+              <w:t>Pós-Condição</w:t>
+            </w:r>
+          </w:p>
+        </w:tc>
+        <w:tc>
+          <w:tcPr>
+            <w:tcW w:w="6693" w:type="dxa"/>
+            <w:tcBorders>
+              <w:top w:val="single" w:sz="4" w:space="0" w:color="000000" w:themeColor="text1"/>
+              <w:left w:val="single" w:sz="4" w:space="0" w:color="000000" w:themeColor="text1"/>
+              <w:bottom w:val="single" w:sz="4" w:space="0" w:color="000000" w:themeColor="text1"/>
+              <w:right w:val="single" w:sz="4" w:space="0" w:color="000000" w:themeColor="text1"/>
+            </w:tcBorders>
+          </w:tcPr>
+          <w:p>
+            <w:pPr>
+              <w:rPr>
+                <w:rFonts w:cs="Times New Roman"/>
+                <w:szCs w:val="24"/>
+              </w:rPr>
+            </w:pPr>
+            <w:r>
+              <w:rPr>
+                <w:rFonts w:cs="Times New Roman"/>
+                <w:szCs w:val="24"/>
+              </w:rPr>
+              <w:t>Gerar os logs de movimentação de dados.</w:t>
+            </w:r>
+          </w:p>
+        </w:tc>
+      </w:tr>
+      <w:tr>
+        <w:tc>
+          <w:tcPr>
+            <w:tcW w:w="2518" w:type="dxa"/>
+            <w:tcBorders>
+              <w:top w:val="single" w:sz="4" w:space="0" w:color="000000" w:themeColor="text1"/>
+              <w:left w:val="single" w:sz="4" w:space="0" w:color="000000" w:themeColor="text1"/>
+              <w:bottom w:val="single" w:sz="4" w:space="0" w:color="000000" w:themeColor="text1"/>
+              <w:right w:val="single" w:sz="4" w:space="0" w:color="000000" w:themeColor="text1"/>
+            </w:tcBorders>
+            <w:hideMark/>
+          </w:tcPr>
+          <w:p>
+            <w:pPr>
+              <w:rPr>
+                <w:rFonts w:cs="Times New Roman"/>
+                <w:b/>
+                <w:szCs w:val="24"/>
+              </w:rPr>
+            </w:pPr>
+            <w:r>
+              <w:rPr>
+                <w:rFonts w:cs="Times New Roman"/>
+                <w:b/>
+                <w:szCs w:val="24"/>
+              </w:rPr>
+              <w:t>Requisitos Ass</w:t>
+            </w:r>
+            <w:r>
+              <w:rPr>
+                <w:rFonts w:cs="Times New Roman"/>
+                <w:b/>
+                <w:szCs w:val="24"/>
+              </w:rPr>
+              <w:t>o</w:t>
+            </w:r>
+            <w:r>
+              <w:rPr>
+                <w:rFonts w:cs="Times New Roman"/>
+                <w:b/>
+                <w:szCs w:val="24"/>
+              </w:rPr>
+              <w:t>ciados</w:t>
+            </w:r>
+          </w:p>
+        </w:tc>
+        <w:tc>
+          <w:tcPr>
+            <w:tcW w:w="6693" w:type="dxa"/>
+            <w:tcBorders>
+              <w:top w:val="single" w:sz="4" w:space="0" w:color="000000" w:themeColor="text1"/>
+              <w:left w:val="single" w:sz="4" w:space="0" w:color="000000" w:themeColor="text1"/>
+              <w:bottom w:val="single" w:sz="4" w:space="0" w:color="000000" w:themeColor="text1"/>
+              <w:right w:val="single" w:sz="4" w:space="0" w:color="000000" w:themeColor="text1"/>
+            </w:tcBorders>
+            <w:hideMark/>
+          </w:tcPr>
+          <w:p>
+            <w:pPr>
+              <w:rPr>
+                <w:rFonts w:cs="Times New Roman"/>
+                <w:szCs w:val="24"/>
+              </w:rPr>
+            </w:pPr>
+            <w:r>
+              <w:rPr>
+                <w:rFonts w:cs="Times New Roman"/>
+                <w:szCs w:val="24"/>
+              </w:rPr>
+              <w:t>RF17 - Apontamento de Horas</w:t>
+            </w:r>
+            <w:r>
+              <w:rPr>
+                <w:rFonts w:cs="Times New Roman"/>
+                <w:szCs w:val="24"/>
+              </w:rPr>
+              <w:t xml:space="preserve">, </w:t>
+            </w:r>
+            <w:r>
+              <w:rPr>
+                <w:rFonts w:cs="Times New Roman"/>
+                <w:szCs w:val="24"/>
+              </w:rPr>
+              <w:t>RF35 - Gerenciamento de horas</w:t>
+            </w:r>
+          </w:p>
+        </w:tc>
+      </w:tr>
+      <w:tr>
+        <w:tc>
+          <w:tcPr>
+            <w:tcW w:w="9211" w:type="dxa"/>
+            <w:gridSpan w:val="2"/>
+            <w:tcBorders>
+              <w:top w:val="single" w:sz="4" w:space="0" w:color="000000" w:themeColor="text1"/>
+              <w:left w:val="single" w:sz="4" w:space="0" w:color="000000" w:themeColor="text1"/>
+              <w:bottom w:val="single" w:sz="4" w:space="0" w:color="000000" w:themeColor="text1"/>
+              <w:right w:val="single" w:sz="4" w:space="0" w:color="000000" w:themeColor="text1"/>
+            </w:tcBorders>
+            <w:shd w:val="clear" w:color="auto" w:fill="BDD6EE" w:themeFill="accent1" w:themeFillTint="66"/>
+            <w:hideMark/>
+          </w:tcPr>
+          <w:p>
+            <w:pPr>
+              <w:rPr>
+                <w:rFonts w:cs="Times New Roman"/>
+                <w:b/>
+                <w:szCs w:val="24"/>
+              </w:rPr>
+            </w:pPr>
+            <w:r>
+              <w:rPr>
+                <w:rFonts w:cs="Times New Roman"/>
+                <w:b/>
+                <w:szCs w:val="24"/>
+              </w:rPr>
+              <w:t>Fluxo Principal</w:t>
+            </w:r>
+            <w:r>
+              <w:rPr>
+                <w:rFonts w:cs="Times New Roman"/>
+                <w:b/>
+                <w:szCs w:val="24"/>
+              </w:rPr>
+              <w:t>:</w:t>
+            </w:r>
+          </w:p>
+        </w:tc>
+      </w:tr>
+      <w:tr>
+        <w:tc>
+          <w:tcPr>
+            <w:tcW w:w="9211" w:type="dxa"/>
+            <w:gridSpan w:val="2"/>
+            <w:tcBorders>
+              <w:top w:val="single" w:sz="4" w:space="0" w:color="000000" w:themeColor="text1"/>
+              <w:left w:val="single" w:sz="4" w:space="0" w:color="000000" w:themeColor="text1"/>
+              <w:bottom w:val="single" w:sz="4" w:space="0" w:color="000000" w:themeColor="text1"/>
+              <w:right w:val="single" w:sz="4" w:space="0" w:color="000000" w:themeColor="text1"/>
+            </w:tcBorders>
+            <w:shd w:val="clear" w:color="auto" w:fill="auto"/>
+          </w:tcPr>
+          <w:p>
+            <w:pPr>
+              <w:pStyle w:val="PargrafodaLista"/>
+              <w:numPr>
+                <w:ilvl w:val="0"/>
+                <w:numId w:val="3"/>
+              </w:numPr>
+              <w:spacing w:line="240" w:lineRule="auto"/>
+              <w:rPr>
+                <w:rFonts w:cs="Times New Roman"/>
+                <w:szCs w:val="24"/>
+              </w:rPr>
+            </w:pPr>
+            <w:r>
+              <w:rPr>
+                <w:rFonts w:cs="Times New Roman"/>
+                <w:szCs w:val="24"/>
+              </w:rPr>
+              <w:t>[</w:t>
+            </w:r>
+            <w:r>
+              <w:rPr>
+                <w:rFonts w:cs="Times New Roman"/>
+                <w:szCs w:val="24"/>
+              </w:rPr>
+              <w:t>A] Informar dados e clicar em “</w:t>
+            </w:r>
+            <w:r>
+              <w:rPr>
+                <w:rFonts w:cs="Times New Roman"/>
+                <w:szCs w:val="24"/>
+              </w:rPr>
+              <w:t>filtrar ou gerar</w:t>
+            </w:r>
+            <w:r>
+              <w:rPr>
+                <w:rFonts w:cs="Times New Roman"/>
+                <w:szCs w:val="24"/>
+              </w:rPr>
+              <w:t>”.</w:t>
+            </w:r>
+          </w:p>
+          <w:p>
+            <w:pPr>
+              <w:pStyle w:val="PargrafodaLista"/>
+              <w:numPr>
+                <w:ilvl w:val="0"/>
+                <w:numId w:val="3"/>
+              </w:numPr>
+              <w:spacing w:line="240" w:lineRule="auto"/>
+              <w:rPr>
+                <w:rFonts w:cs="Times New Roman"/>
+                <w:szCs w:val="24"/>
+              </w:rPr>
+            </w:pPr>
+            <w:r>
+              <w:rPr>
+                <w:rFonts w:cs="Times New Roman"/>
+                <w:szCs w:val="24"/>
+              </w:rPr>
+              <w:t>[S</w:t>
+            </w:r>
+            <w:proofErr w:type="gramStart"/>
+            <w:r>
+              <w:rPr>
+                <w:rFonts w:cs="Times New Roman"/>
+                <w:szCs w:val="24"/>
+              </w:rPr>
+              <w:t>] Verificar</w:t>
+            </w:r>
+            <w:proofErr w:type="gramEnd"/>
+            <w:r>
+              <w:rPr>
+                <w:rFonts w:cs="Times New Roman"/>
+                <w:szCs w:val="24"/>
+              </w:rPr>
+              <w:t xml:space="preserve"> dados.</w:t>
+            </w:r>
+          </w:p>
+          <w:p>
+            <w:pPr>
+              <w:pStyle w:val="PargrafodaLista"/>
+              <w:numPr>
+                <w:ilvl w:val="0"/>
+                <w:numId w:val="3"/>
+              </w:numPr>
+              <w:spacing w:line="240" w:lineRule="auto"/>
+              <w:rPr>
+                <w:rFonts w:cs="Times New Roman"/>
+                <w:szCs w:val="24"/>
+              </w:rPr>
+            </w:pPr>
+            <w:r>
+              <w:rPr>
+                <w:rFonts w:cs="Times New Roman"/>
+                <w:szCs w:val="24"/>
+              </w:rPr>
+              <w:t>[S</w:t>
+            </w:r>
+            <w:proofErr w:type="gramStart"/>
+            <w:r>
+              <w:rPr>
+                <w:rFonts w:cs="Times New Roman"/>
+                <w:szCs w:val="24"/>
+              </w:rPr>
+              <w:t>] Gravar</w:t>
+            </w:r>
+            <w:proofErr w:type="gramEnd"/>
+            <w:r>
+              <w:rPr>
+                <w:rFonts w:cs="Times New Roman"/>
+                <w:szCs w:val="24"/>
+              </w:rPr>
+              <w:t xml:space="preserve"> no banco de dados.</w:t>
+            </w:r>
+          </w:p>
+          <w:p>
+            <w:pPr>
+              <w:pStyle w:val="PargrafodaLista"/>
+              <w:numPr>
+                <w:ilvl w:val="0"/>
+                <w:numId w:val="3"/>
+              </w:numPr>
+              <w:spacing w:line="240" w:lineRule="auto"/>
+              <w:rPr>
+                <w:rFonts w:cs="Times New Roman"/>
+                <w:szCs w:val="24"/>
+              </w:rPr>
+            </w:pPr>
+            <w:r>
+              <w:rPr>
+                <w:rFonts w:cs="Times New Roman"/>
+                <w:szCs w:val="24"/>
+              </w:rPr>
+              <w:t>[S</w:t>
+            </w:r>
+            <w:proofErr w:type="gramStart"/>
+            <w:r>
+              <w:rPr>
+                <w:rFonts w:cs="Times New Roman"/>
+                <w:szCs w:val="24"/>
+              </w:rPr>
+              <w:t>] Salvar</w:t>
+            </w:r>
+            <w:proofErr w:type="gramEnd"/>
+            <w:r>
+              <w:rPr>
+                <w:rFonts w:cs="Times New Roman"/>
+                <w:szCs w:val="24"/>
+              </w:rPr>
+              <w:t xml:space="preserve"> log</w:t>
+            </w:r>
+            <w:r>
+              <w:rPr>
+                <w:rFonts w:cs="Times New Roman"/>
+                <w:szCs w:val="24"/>
+              </w:rPr>
+              <w:t xml:space="preserve">. </w:t>
+            </w:r>
+          </w:p>
+        </w:tc>
+      </w:tr>
+      <w:tr>
+        <w:tc>
+          <w:tcPr>
+            <w:tcW w:w="9211" w:type="dxa"/>
+            <w:gridSpan w:val="2"/>
+            <w:tcBorders>
+              <w:top w:val="single" w:sz="4" w:space="0" w:color="000000" w:themeColor="text1"/>
+              <w:left w:val="single" w:sz="4" w:space="0" w:color="000000" w:themeColor="text1"/>
+              <w:bottom w:val="single" w:sz="4" w:space="0" w:color="000000" w:themeColor="text1"/>
+              <w:right w:val="single" w:sz="4" w:space="0" w:color="000000" w:themeColor="text1"/>
+            </w:tcBorders>
+            <w:shd w:val="clear" w:color="auto" w:fill="BDD6EE" w:themeFill="accent1" w:themeFillTint="66"/>
+            <w:hideMark/>
+          </w:tcPr>
+          <w:p>
+            <w:pPr>
+              <w:rPr>
+                <w:rFonts w:cs="Times New Roman"/>
+                <w:szCs w:val="24"/>
+              </w:rPr>
+            </w:pPr>
+            <w:r>
+              <w:rPr>
+                <w:rFonts w:cs="Times New Roman"/>
+                <w:b/>
+                <w:szCs w:val="24"/>
+              </w:rPr>
+              <w:t>Tratamento das Exceções</w:t>
+            </w:r>
+            <w:r>
+              <w:rPr>
+                <w:rFonts w:cs="Times New Roman"/>
+                <w:b/>
+                <w:szCs w:val="24"/>
+              </w:rPr>
+              <w:t>:</w:t>
+            </w:r>
+          </w:p>
+        </w:tc>
+      </w:tr>
+      <w:tr>
+        <w:trPr>
+          <w:trHeight w:val="516"/>
+        </w:trPr>
+        <w:tc>
+          <w:tcPr>
+            <w:tcW w:w="9211" w:type="dxa"/>
+            <w:gridSpan w:val="2"/>
+            <w:tcBorders>
+              <w:top w:val="single" w:sz="4" w:space="0" w:color="000000" w:themeColor="text1"/>
+              <w:left w:val="single" w:sz="4" w:space="0" w:color="000000" w:themeColor="text1"/>
+              <w:bottom w:val="single" w:sz="4" w:space="0" w:color="000000" w:themeColor="text1"/>
+              <w:right w:val="single" w:sz="4" w:space="0" w:color="000000" w:themeColor="text1"/>
+            </w:tcBorders>
+          </w:tcPr>
+          <w:p>
+            <w:pPr>
+              <w:pStyle w:val="PargrafodaLista"/>
+              <w:spacing w:line="240" w:lineRule="auto"/>
+              <w:ind w:firstLine="0"/>
+              <w:rPr>
+                <w:rFonts w:cs="Times New Roman"/>
+                <w:szCs w:val="24"/>
+              </w:rPr>
+            </w:pPr>
+            <w:r>
+              <w:rPr>
+                <w:rFonts w:cs="Times New Roman"/>
+                <w:szCs w:val="24"/>
+              </w:rPr>
+              <w:t>2</w:t>
+            </w:r>
+            <w:r>
+              <w:rPr>
+                <w:rFonts w:cs="Times New Roman"/>
+                <w:szCs w:val="24"/>
+              </w:rPr>
+              <w:t>.a Horas inexistentes</w:t>
+            </w:r>
+          </w:p>
+          <w:p>
+            <w:pPr>
+              <w:pStyle w:val="PargrafodaLista"/>
+              <w:spacing w:line="240" w:lineRule="auto"/>
+              <w:ind w:firstLine="0"/>
+              <w:rPr>
+                <w:rFonts w:cs="Times New Roman"/>
+                <w:szCs w:val="24"/>
+              </w:rPr>
+            </w:pPr>
+            <w:r>
+              <w:rPr>
+                <w:rFonts w:cs="Times New Roman"/>
+                <w:szCs w:val="24"/>
+              </w:rPr>
+              <w:lastRenderedPageBreak/>
+              <w:t xml:space="preserve">   2.a.1 </w:t>
+            </w:r>
+            <w:r>
+              <w:rPr>
+                <w:rFonts w:cs="Times New Roman"/>
+                <w:szCs w:val="24"/>
+              </w:rPr>
+              <w:t>[</w:t>
+            </w:r>
+            <w:r>
+              <w:rPr>
+                <w:rFonts w:cs="Times New Roman"/>
+                <w:szCs w:val="24"/>
+              </w:rPr>
+              <w:t xml:space="preserve">S] Mostra mensagem de erro “Não </w:t>
+            </w:r>
+            <w:r>
+              <w:rPr>
+                <w:rFonts w:cs="Times New Roman"/>
+                <w:szCs w:val="24"/>
+              </w:rPr>
+              <w:t>foi encontrado nenhum registro para essas configurações</w:t>
+            </w:r>
+            <w:r>
+              <w:rPr>
+                <w:rFonts w:cs="Times New Roman"/>
+                <w:szCs w:val="24"/>
+              </w:rPr>
+              <w:t>”</w:t>
+            </w:r>
+          </w:p>
+          <w:p>
+            <w:pPr>
+              <w:pStyle w:val="PargrafodaLista"/>
+              <w:spacing w:line="240" w:lineRule="auto"/>
+              <w:ind w:firstLine="0"/>
+              <w:rPr>
+                <w:rFonts w:cs="Times New Roman"/>
+                <w:szCs w:val="24"/>
+              </w:rPr>
+            </w:pPr>
+            <w:r>
+              <w:rPr>
+                <w:rFonts w:cs="Times New Roman"/>
+                <w:szCs w:val="24"/>
+              </w:rPr>
+              <w:t xml:space="preserve">   2.a.2 [S</w:t>
+            </w:r>
+            <w:proofErr w:type="gramStart"/>
+            <w:r>
+              <w:rPr>
+                <w:rFonts w:cs="Times New Roman"/>
+                <w:szCs w:val="24"/>
+              </w:rPr>
+              <w:t>] Retorna</w:t>
+            </w:r>
+            <w:proofErr w:type="gramEnd"/>
+            <w:r>
+              <w:rPr>
+                <w:rFonts w:cs="Times New Roman"/>
+                <w:szCs w:val="24"/>
+              </w:rPr>
+              <w:t xml:space="preserve"> ao passo 1</w:t>
+            </w:r>
+          </w:p>
+          <w:p>
+            <w:pPr>
+              <w:pStyle w:val="PargrafodaLista"/>
+              <w:spacing w:line="240" w:lineRule="auto"/>
+              <w:ind w:firstLine="0"/>
+              <w:rPr>
+                <w:rFonts w:cs="Times New Roman"/>
+                <w:szCs w:val="24"/>
+              </w:rPr>
+            </w:pPr>
+          </w:p>
+          <w:p>
+            <w:pPr>
+              <w:pStyle w:val="PargrafodaLista"/>
+              <w:spacing w:line="240" w:lineRule="auto"/>
+              <w:ind w:firstLine="0"/>
+              <w:rPr>
+                <w:rFonts w:cs="Times New Roman"/>
+                <w:szCs w:val="24"/>
+              </w:rPr>
+            </w:pPr>
+            <w:r>
+              <w:rPr>
+                <w:rFonts w:cs="Times New Roman"/>
+                <w:szCs w:val="24"/>
+              </w:rPr>
+              <w:t>2.b Usuário não possui permissão</w:t>
+            </w:r>
+          </w:p>
+          <w:p>
+            <w:pPr>
+              <w:pStyle w:val="PargrafodaLista"/>
+              <w:spacing w:line="240" w:lineRule="auto"/>
+              <w:ind w:firstLine="0"/>
+              <w:rPr>
+                <w:rFonts w:cs="Times New Roman"/>
+                <w:szCs w:val="24"/>
+              </w:rPr>
+            </w:pPr>
+            <w:r>
+              <w:rPr>
+                <w:rFonts w:cs="Times New Roman"/>
+                <w:szCs w:val="24"/>
+              </w:rPr>
+              <w:t xml:space="preserve">   2</w:t>
+            </w:r>
+            <w:r>
+              <w:rPr>
+                <w:rFonts w:cs="Times New Roman"/>
+                <w:szCs w:val="24"/>
+              </w:rPr>
+              <w:t>.b</w:t>
+            </w:r>
+            <w:r>
+              <w:rPr>
+                <w:rFonts w:cs="Times New Roman"/>
+                <w:szCs w:val="24"/>
+              </w:rPr>
+              <w:t xml:space="preserve">.1 [S] Mostra mensagem de erro “Não é permitido </w:t>
+            </w:r>
+            <w:r>
+              <w:rPr>
+                <w:rFonts w:cs="Times New Roman"/>
+                <w:szCs w:val="24"/>
+              </w:rPr>
+              <w:t>a consulta</w:t>
+            </w:r>
+            <w:r>
+              <w:rPr>
+                <w:rFonts w:cs="Times New Roman"/>
+                <w:szCs w:val="24"/>
+              </w:rPr>
+              <w:t xml:space="preserve"> para este usuário”</w:t>
+            </w:r>
+          </w:p>
+          <w:p>
+            <w:pPr>
+              <w:pStyle w:val="PargrafodaLista"/>
+              <w:spacing w:line="240" w:lineRule="auto"/>
+              <w:ind w:firstLine="0"/>
+              <w:rPr>
+                <w:rFonts w:cs="Times New Roman"/>
+                <w:szCs w:val="24"/>
+              </w:rPr>
+            </w:pPr>
+            <w:r>
+              <w:rPr>
+                <w:rFonts w:cs="Times New Roman"/>
+                <w:szCs w:val="24"/>
+              </w:rPr>
+              <w:t xml:space="preserve">   2</w:t>
+            </w:r>
+            <w:r>
+              <w:rPr>
+                <w:rFonts w:cs="Times New Roman"/>
+                <w:szCs w:val="24"/>
+              </w:rPr>
+              <w:t>.b</w:t>
+            </w:r>
+            <w:r>
+              <w:rPr>
+                <w:rFonts w:cs="Times New Roman"/>
+                <w:szCs w:val="24"/>
+              </w:rPr>
+              <w:t>.2 [S</w:t>
+            </w:r>
+            <w:proofErr w:type="gramStart"/>
+            <w:r>
+              <w:rPr>
+                <w:rFonts w:cs="Times New Roman"/>
+                <w:szCs w:val="24"/>
+              </w:rPr>
+              <w:t xml:space="preserve">] </w:t>
+            </w:r>
+            <w:r>
+              <w:rPr>
+                <w:rFonts w:cs="Times New Roman"/>
+                <w:szCs w:val="24"/>
+              </w:rPr>
+              <w:t>Retorna</w:t>
+            </w:r>
+            <w:proofErr w:type="gramEnd"/>
+            <w:r>
+              <w:rPr>
+                <w:rFonts w:cs="Times New Roman"/>
+                <w:szCs w:val="24"/>
+              </w:rPr>
+              <w:t xml:space="preserve"> ao passo </w:t>
+            </w:r>
+            <w:r>
+              <w:rPr>
+                <w:rFonts w:cs="Times New Roman"/>
+                <w:szCs w:val="24"/>
+              </w:rPr>
+              <w:t>1</w:t>
+            </w:r>
+            <w:r>
+              <w:rPr>
+                <w:rFonts w:cs="Times New Roman"/>
+                <w:szCs w:val="24"/>
+              </w:rPr>
+              <w:t xml:space="preserve"> </w:t>
+            </w:r>
+          </w:p>
+          <w:p>
+            <w:pPr>
+              <w:pStyle w:val="PargrafodaLista"/>
+              <w:spacing w:line="240" w:lineRule="auto"/>
+              <w:ind w:firstLine="0"/>
+              <w:rPr>
+                <w:rFonts w:cs="Times New Roman"/>
+                <w:szCs w:val="24"/>
+              </w:rPr>
+            </w:pPr>
+          </w:p>
+          <w:p>
+            <w:pPr>
+              <w:pStyle w:val="PargrafodaLista"/>
+              <w:spacing w:line="240" w:lineRule="auto"/>
+              <w:ind w:firstLine="0"/>
+              <w:rPr>
+                <w:rFonts w:cs="Times New Roman"/>
+                <w:szCs w:val="24"/>
+              </w:rPr>
+            </w:pPr>
+            <w:r>
+              <w:rPr>
+                <w:rFonts w:cs="Times New Roman"/>
+                <w:szCs w:val="24"/>
+              </w:rPr>
+              <w:t>2.</w:t>
+            </w:r>
+            <w:proofErr w:type="gramStart"/>
+            <w:r>
+              <w:rPr>
+                <w:rFonts w:cs="Times New Roman"/>
+                <w:szCs w:val="24"/>
+              </w:rPr>
+              <w:t>c</w:t>
+            </w:r>
+            <w:proofErr w:type="gramEnd"/>
+            <w:r>
+              <w:rPr>
+                <w:rFonts w:cs="Times New Roman"/>
+                <w:szCs w:val="24"/>
+              </w:rPr>
+              <w:t xml:space="preserve"> </w:t>
+            </w:r>
+            <w:r>
+              <w:rPr>
+                <w:rFonts w:cs="Times New Roman"/>
+                <w:szCs w:val="24"/>
+              </w:rPr>
+              <w:t>Registro inexistente</w:t>
+            </w:r>
+          </w:p>
+          <w:p>
+            <w:pPr>
+              <w:pStyle w:val="PargrafodaLista"/>
+              <w:spacing w:line="240" w:lineRule="auto"/>
+              <w:ind w:firstLine="0"/>
+              <w:rPr>
+                <w:rFonts w:cs="Times New Roman"/>
+                <w:szCs w:val="24"/>
+              </w:rPr>
+            </w:pPr>
+            <w:r>
+              <w:rPr>
+                <w:rFonts w:cs="Times New Roman"/>
+                <w:szCs w:val="24"/>
+              </w:rPr>
+              <w:t xml:space="preserve">   2</w:t>
+            </w:r>
+            <w:r>
+              <w:rPr>
+                <w:rFonts w:cs="Times New Roman"/>
+                <w:szCs w:val="24"/>
+              </w:rPr>
+              <w:t>.c</w:t>
+            </w:r>
+            <w:r>
+              <w:rPr>
+                <w:rFonts w:cs="Times New Roman"/>
+                <w:szCs w:val="24"/>
+              </w:rPr>
+              <w:t>.1 [S] Mostra mensagem de erro “Não foi possível gerar o relatório</w:t>
+            </w:r>
+            <w:r>
+              <w:rPr>
+                <w:rFonts w:cs="Times New Roman"/>
+                <w:szCs w:val="24"/>
+              </w:rPr>
+              <w:t>, nenhum registro encontrado</w:t>
+            </w:r>
+            <w:r>
+              <w:rPr>
+                <w:rFonts w:cs="Times New Roman"/>
+                <w:szCs w:val="24"/>
+              </w:rPr>
+              <w:t>”</w:t>
+            </w:r>
+          </w:p>
+          <w:p>
+            <w:pPr>
+              <w:pStyle w:val="PargrafodaLista"/>
+              <w:spacing w:line="240" w:lineRule="auto"/>
+              <w:ind w:firstLine="0"/>
+              <w:rPr>
+                <w:rFonts w:cs="Times New Roman"/>
+                <w:szCs w:val="24"/>
+              </w:rPr>
+            </w:pPr>
+            <w:r>
+              <w:rPr>
+                <w:rFonts w:cs="Times New Roman"/>
+                <w:szCs w:val="24"/>
+              </w:rPr>
+              <w:t xml:space="preserve">   2</w:t>
+            </w:r>
+            <w:r>
+              <w:rPr>
+                <w:rFonts w:cs="Times New Roman"/>
+                <w:szCs w:val="24"/>
+              </w:rPr>
+              <w:t>.c</w:t>
+            </w:r>
+            <w:r>
+              <w:rPr>
+                <w:rFonts w:cs="Times New Roman"/>
+                <w:szCs w:val="24"/>
+              </w:rPr>
+              <w:t>.2 [S</w:t>
+            </w:r>
+            <w:proofErr w:type="gramStart"/>
+            <w:r>
+              <w:rPr>
+                <w:rFonts w:cs="Times New Roman"/>
+                <w:szCs w:val="24"/>
+              </w:rPr>
+              <w:t xml:space="preserve">] </w:t>
+            </w:r>
+            <w:r>
+              <w:rPr>
+                <w:rFonts w:cs="Times New Roman"/>
+                <w:szCs w:val="24"/>
+              </w:rPr>
+              <w:t>Retorna</w:t>
+            </w:r>
+            <w:proofErr w:type="gramEnd"/>
+            <w:r>
+              <w:rPr>
+                <w:rFonts w:cs="Times New Roman"/>
+                <w:szCs w:val="24"/>
+              </w:rPr>
+              <w:t xml:space="preserve"> ao passo </w:t>
+            </w:r>
+            <w:r>
+              <w:rPr>
+                <w:rFonts w:cs="Times New Roman"/>
+                <w:szCs w:val="24"/>
+              </w:rPr>
+              <w:t xml:space="preserve">1 </w:t>
+            </w:r>
+          </w:p>
+          <w:p>
+            <w:pPr>
+              <w:rPr>
+                <w:rFonts w:cs="Times New Roman"/>
+                <w:szCs w:val="24"/>
+              </w:rPr>
+            </w:pPr>
+          </w:p>
+          <w:p>
+            <w:pPr>
+              <w:rPr>
+                <w:rFonts w:cs="Times New Roman"/>
+                <w:szCs w:val="24"/>
+              </w:rPr>
+            </w:pPr>
+          </w:p>
+        </w:tc>
+      </w:tr>
+      <w:tr>
+        <w:tc>
+          <w:tcPr>
+            <w:tcW w:w="9211" w:type="dxa"/>
+            <w:gridSpan w:val="2"/>
+            <w:shd w:val="clear" w:color="auto" w:fill="BDD6EE" w:themeFill="accent1" w:themeFillTint="66"/>
+            <w:hideMark/>
+          </w:tcPr>
+          <w:p>
+            <w:pPr>
+              <w:rPr>
+                <w:rFonts w:cs="Times New Roman"/>
+                <w:szCs w:val="24"/>
+              </w:rPr>
+            </w:pPr>
+            <w:r>
+              <w:rPr>
+                <w:rFonts w:cs="Times New Roman"/>
+                <w:b/>
+                <w:szCs w:val="24"/>
+              </w:rPr>
+              <w:lastRenderedPageBreak/>
+              <w:t>Validações:</w:t>
+            </w:r>
+          </w:p>
+        </w:tc>
+      </w:tr>
+      <w:tr>
+        <w:trPr>
+          <w:trHeight w:val="516"/>
+        </w:trPr>
+        <w:tc>
+          <w:tcPr>
+            <w:tcW w:w="9211" w:type="dxa"/>
+            <w:gridSpan w:val="2"/>
+          </w:tcPr>
+          <w:p>
+            <w:pPr>
+              <w:rPr>
+                <w:rFonts w:cs="Times New Roman"/>
+                <w:szCs w:val="24"/>
+              </w:rPr>
+            </w:pPr>
+          </w:p>
+        </w:tc>
+      </w:tr>
+    </w:tbl>
+    <w:p/>
+    <w:p/>
+    <w:p>
+      <w:pPr>
+        <w:pStyle w:val="Legenda"/>
+        <w:spacing w:after="0"/>
+        <w:jc w:val="center"/>
+        <w:rPr>
+          <w:color w:val="auto"/>
+          <w:szCs w:val="22"/>
+        </w:rPr>
+      </w:pPr>
+      <w:r>
+        <w:rPr>
+          <w:noProof/>
+          <w:color w:val="auto"/>
+          <w:szCs w:val="22"/>
+          <w:lang w:eastAsia="pt-BR"/>
+        </w:rPr>
+        <w:drawing>
+          <wp:inline distT="0" distB="0" distL="0" distR="0">
+            <wp:extent cx="5400040" cy="4061308"/>
+            <wp:effectExtent l="0" t="0" r="0" b="0"/>
+            <wp:docPr id="4" name="Imagem 4" descr="C:\Users\danie\OneDrive\Documentos\GitHub\CRPO\Daniel\Casos de uso\Solicitação de Dispensa e Afastamento.png"/>
+            <wp:cNvGraphicFramePr>
+              <a:graphicFrameLocks xmlns:a="http://schemas.openxmlformats.org/drawingml/2006/main" noChangeAspect="1"/>
+            </wp:cNvGraphicFramePr>
+            <a:graphic xmlns:a="http://schemas.openxmlformats.org/drawingml/2006/main">
+              <a:graphicData uri="http://schemas.openxmlformats.org/drawingml/2006/picture">
+                <pic:pic xmlns:pic="http://schemas.openxmlformats.org/drawingml/2006/picture">
+                  <pic:nvPicPr>
+                    <pic:cNvPr id="0" name="Picture 2" descr="C:\Users\danie\OneDrive\Documentos\GitHub\CRPO\Daniel\Casos de uso\Solicitação de Dispensa e Afastamento.png"/>
+                    <pic:cNvPicPr>
+                      <a:picLocks noChangeAspect="1" noChangeArrowheads="1"/>
+                    </pic:cNvPicPr>
+                  </pic:nvPicPr>
+                  <pic:blipFill>
+                    <a:blip r:embed="rId8">
+                      <a:extLst>
+                        <a:ext uri="{28A0092B-C50C-407E-A947-70E740481C1C}">
+                          <a14:useLocalDpi xmlns:a14="http://schemas.microsoft.com/office/drawing/2010/main" val="0"/>
+                        </a:ext>
+                      </a:extLst>
+                    </a:blip>
+                    <a:srcRect/>
+                    <a:stretch>
+                      <a:fillRect/>
+                    </a:stretch>
+                  </pic:blipFill>
+                  <pic:spPr bwMode="auto">
+                    <a:xfrm>
+                      <a:off x="0" y="0"/>
+                      <a:ext cx="5400040" cy="4061308"/>
+                    </a:xfrm>
+                    <a:prstGeom prst="rect">
+                      <a:avLst/>
+                    </a:prstGeom>
+                    <a:noFill/>
+                    <a:ln>
+                      <a:noFill/>
+                    </a:ln>
+                  </pic:spPr>
+                </pic:pic>
+              </a:graphicData>
+            </a:graphic>
+          </wp:inline>
+        </w:drawing>
+      </w:r>
+    </w:p>
+    <w:p>
+      <w:pPr>
+        <w:pStyle w:val="Legenda"/>
+        <w:spacing w:after="0"/>
+        <w:jc w:val="center"/>
+        <w:rPr>
+          <w:color w:val="auto"/>
+          <w:szCs w:val="22"/>
+        </w:rPr>
+      </w:pPr>
+      <w:r>
+        <w:rPr>
+          <w:color w:val="auto"/>
+          <w:szCs w:val="22"/>
+        </w:rPr>
+        <w:t>Figura</w:t>
+      </w:r>
+      <w:r>
+        <w:rPr>
+          <w:color w:val="auto"/>
+          <w:szCs w:val="22"/>
+        </w:rPr>
+        <w:t xml:space="preserve"> 04</w:t>
+      </w:r>
+      <w:r>
+        <w:rPr>
+          <w:color w:val="auto"/>
+          <w:szCs w:val="22"/>
+        </w:rPr>
+        <w:t xml:space="preserve">: Caso de Uso </w:t>
+      </w:r>
+      <w:r>
+        <w:rPr>
+          <w:color w:val="auto"/>
+          <w:szCs w:val="22"/>
+        </w:rPr>
+        <w:t>Solicitação de Dispensa e Afastamento</w:t>
+      </w:r>
+    </w:p>
+    <w:p>
+      <w:pPr>
+        <w:jc w:val="center"/>
+      </w:pPr>
+      <w:r>
+        <w:t>Fonte: Daniel Ribeiro (2016)</w:t>
+      </w:r>
+    </w:p>
+    <w:p/>
+    <w:p>
+      <w:pPr>
+        <w:pStyle w:val="Legenda"/>
+        <w:keepNext/>
+        <w:spacing w:after="0"/>
+        <w:jc w:val="center"/>
+      </w:pPr>
+      <w:r>
+        <w:t>Tabela 04</w:t>
+      </w:r>
+      <w:r>
+        <w:fldChar w:fldCharType="begin"/>
+      </w:r>
+      <w:r>
+        <w:instrText xml:space="preserve"> SEQ Tabela \* ARABIC </w:instrText>
+      </w:r>
+      <w:r>
+        <w:fldChar w:fldCharType="end"/>
+      </w:r>
+      <w:r>
+        <w:t xml:space="preserve">: </w:t>
+      </w:r>
+      <w:r>
+        <w:t xml:space="preserve">Caso de Uso </w:t>
+      </w:r>
+      <w:r>
+        <w:t xml:space="preserve">- </w:t>
+      </w:r>
+      <w:r>
+        <w:t>Solicitação de Dispensa e Afastamento</w:t>
+      </w:r>
+    </w:p>
+    <w:tbl>
+      <w:tblPr>
+        <w:tblStyle w:val="Tabelacomgrade"/>
+        <w:tblW w:w="9211" w:type="dxa"/>
+        <w:tblLook w:val="04A0" w:firstRow="1" w:lastRow="0" w:firstColumn="1" w:lastColumn="0" w:noHBand="0" w:noVBand="1"/>
+      </w:tblPr>
+      <w:tblGrid>
+        <w:gridCol w:w="2518"/>
+        <w:gridCol w:w="6693"/>
+      </w:tblGrid>
+      <w:tr>
+        <w:tc>
+          <w:tcPr>
+            <w:tcW w:w="2518" w:type="dxa"/>
+            <w:tcBorders>
+              <w:top w:val="single" w:sz="4" w:space="0" w:color="000000" w:themeColor="text1"/>
+              <w:left w:val="single" w:sz="4" w:space="0" w:color="000000" w:themeColor="text1"/>
+              <w:bottom w:val="single" w:sz="4" w:space="0" w:color="000000" w:themeColor="text1"/>
+              <w:right w:val="single" w:sz="4" w:space="0" w:color="000000" w:themeColor="text1"/>
+            </w:tcBorders>
+            <w:hideMark/>
+          </w:tcPr>
+          <w:p>
+            <w:pPr>
+              <w:rPr>
+                <w:rFonts w:cs="Times New Roman"/>
+                <w:b/>
+                <w:szCs w:val="24"/>
+              </w:rPr>
+            </w:pPr>
+            <w:r>
+              <w:rPr>
+                <w:rFonts w:cs="Times New Roman"/>
+                <w:b/>
+                <w:szCs w:val="24"/>
+              </w:rPr>
+              <w:t>Caso de Uso</w:t>
+            </w:r>
+          </w:p>
+        </w:tc>
+        <w:tc>
+          <w:tcPr>
+            <w:tcW w:w="6693" w:type="dxa"/>
+            <w:tcBorders>
+              <w:top w:val="single" w:sz="4" w:space="0" w:color="000000" w:themeColor="text1"/>
+              <w:left w:val="single" w:sz="4" w:space="0" w:color="000000" w:themeColor="text1"/>
+              <w:bottom w:val="single" w:sz="4" w:space="0" w:color="000000" w:themeColor="text1"/>
+              <w:right w:val="single" w:sz="4" w:space="0" w:color="000000" w:themeColor="text1"/>
+            </w:tcBorders>
+            <w:hideMark/>
+          </w:tcPr>
+          <w:p>
+            <w:pPr>
+              <w:rPr>
+                <w:rFonts w:cs="Times New Roman"/>
+                <w:szCs w:val="24"/>
+              </w:rPr>
+            </w:pPr>
+            <w:r>
+              <w:t>Solicitação de Dispensa e Afastamento</w:t>
+            </w:r>
+          </w:p>
+        </w:tc>
+      </w:tr>
+      <w:tr>
+        <w:tc>
+          <w:tcPr>
+            <w:tcW w:w="2518" w:type="dxa"/>
+            <w:tcBorders>
+              <w:top w:val="single" w:sz="4" w:space="0" w:color="000000" w:themeColor="text1"/>
+              <w:left w:val="single" w:sz="4" w:space="0" w:color="000000" w:themeColor="text1"/>
+              <w:bottom w:val="single" w:sz="4" w:space="0" w:color="000000" w:themeColor="text1"/>
+              <w:right w:val="single" w:sz="4" w:space="0" w:color="000000" w:themeColor="text1"/>
+            </w:tcBorders>
+            <w:hideMark/>
+          </w:tcPr>
+          <w:p>
+            <w:pPr>
+              <w:rPr>
+                <w:rFonts w:cs="Times New Roman"/>
+                <w:b/>
+                <w:szCs w:val="24"/>
+              </w:rPr>
+            </w:pPr>
+            <w:r>
+              <w:rPr>
+                <w:rFonts w:cs="Times New Roman"/>
+                <w:b/>
+                <w:szCs w:val="24"/>
+              </w:rPr>
+              <w:lastRenderedPageBreak/>
+              <w:t>Descrição</w:t>
+            </w:r>
+          </w:p>
+        </w:tc>
+        <w:tc>
+          <w:tcPr>
+            <w:tcW w:w="6693" w:type="dxa"/>
+            <w:tcBorders>
+              <w:top w:val="single" w:sz="4" w:space="0" w:color="000000" w:themeColor="text1"/>
+              <w:left w:val="single" w:sz="4" w:space="0" w:color="000000" w:themeColor="text1"/>
+              <w:bottom w:val="single" w:sz="4" w:space="0" w:color="000000" w:themeColor="text1"/>
+              <w:right w:val="single" w:sz="4" w:space="0" w:color="000000" w:themeColor="text1"/>
+            </w:tcBorders>
+            <w:hideMark/>
+          </w:tcPr>
+          <w:p>
+            <w:pPr>
+              <w:rPr>
+                <w:rFonts w:cs="Times New Roman"/>
+                <w:szCs w:val="24"/>
+              </w:rPr>
+            </w:pPr>
+            <w:r>
+              <w:rPr>
+                <w:bCs/>
+              </w:rPr>
+              <w:t xml:space="preserve">A Solicitação de Dispensa e Afastamento é realizada para um Oficial de Posto Superior do </w:t>
+            </w:r>
+            <w:r>
+              <w:rPr>
+                <w:bCs/>
+              </w:rPr>
+              <w:t xml:space="preserve">servidor </w:t>
+            </w:r>
+            <w:r>
+              <w:rPr>
+                <w:bCs/>
+              </w:rPr>
+              <w:t>solicitante, após o pedido deve aguardar a sua aprovação que será feita pelo Oficial responsável pelo CRPO.</w:t>
+            </w:r>
+          </w:p>
+        </w:tc>
+      </w:tr>
+      <w:tr>
+        <w:tc>
+          <w:tcPr>
+            <w:tcW w:w="2518" w:type="dxa"/>
+            <w:tcBorders>
+              <w:top w:val="single" w:sz="4" w:space="0" w:color="000000" w:themeColor="text1"/>
+              <w:left w:val="single" w:sz="4" w:space="0" w:color="000000" w:themeColor="text1"/>
+              <w:bottom w:val="single" w:sz="4" w:space="0" w:color="000000" w:themeColor="text1"/>
+              <w:right w:val="single" w:sz="4" w:space="0" w:color="000000" w:themeColor="text1"/>
+            </w:tcBorders>
+            <w:hideMark/>
+          </w:tcPr>
+          <w:p>
+            <w:pPr>
+              <w:rPr>
+                <w:rFonts w:cs="Times New Roman"/>
+                <w:b/>
+                <w:szCs w:val="24"/>
+              </w:rPr>
+            </w:pPr>
+            <w:r>
+              <w:rPr>
+                <w:rFonts w:cs="Times New Roman"/>
+                <w:b/>
+                <w:szCs w:val="24"/>
+              </w:rPr>
+              <w:t>Atores</w:t>
+            </w:r>
+          </w:p>
+        </w:tc>
+        <w:tc>
+          <w:tcPr>
+            <w:tcW w:w="6693" w:type="dxa"/>
+            <w:tcBorders>
+              <w:top w:val="single" w:sz="4" w:space="0" w:color="000000" w:themeColor="text1"/>
+              <w:left w:val="single" w:sz="4" w:space="0" w:color="000000" w:themeColor="text1"/>
+              <w:bottom w:val="single" w:sz="4" w:space="0" w:color="000000" w:themeColor="text1"/>
+              <w:right w:val="single" w:sz="4" w:space="0" w:color="000000" w:themeColor="text1"/>
+            </w:tcBorders>
+            <w:hideMark/>
+          </w:tcPr>
+          <w:p>
+            <w:pPr>
+              <w:rPr>
+                <w:rFonts w:cs="Times New Roman"/>
+                <w:szCs w:val="24"/>
+              </w:rPr>
+            </w:pPr>
+            <w:r>
+              <w:rPr>
+                <w:rFonts w:cs="Times New Roman"/>
+                <w:szCs w:val="24"/>
+              </w:rPr>
+              <w:t>Servidores</w:t>
+            </w:r>
+          </w:p>
+        </w:tc>
+      </w:tr>
+      <w:tr>
+        <w:tc>
+          <w:tcPr>
+            <w:tcW w:w="2518" w:type="dxa"/>
+            <w:tcBorders>
+              <w:top w:val="single" w:sz="4" w:space="0" w:color="000000" w:themeColor="text1"/>
+              <w:left w:val="single" w:sz="4" w:space="0" w:color="000000" w:themeColor="text1"/>
+              <w:bottom w:val="single" w:sz="4" w:space="0" w:color="000000" w:themeColor="text1"/>
+              <w:right w:val="single" w:sz="4" w:space="0" w:color="000000" w:themeColor="text1"/>
+            </w:tcBorders>
+            <w:hideMark/>
+          </w:tcPr>
+          <w:p>
+            <w:pPr>
+              <w:rPr>
+                <w:rFonts w:cs="Times New Roman"/>
+                <w:b/>
+                <w:szCs w:val="24"/>
+              </w:rPr>
+            </w:pPr>
+            <w:r>
+              <w:rPr>
+                <w:rFonts w:cs="Times New Roman"/>
+                <w:b/>
+                <w:szCs w:val="24"/>
+              </w:rPr>
+              <w:t>Pré-Condição</w:t>
+            </w:r>
+          </w:p>
+        </w:tc>
+        <w:tc>
+          <w:tcPr>
+            <w:tcW w:w="6693" w:type="dxa"/>
+            <w:tcBorders>
+              <w:top w:val="single" w:sz="4" w:space="0" w:color="000000" w:themeColor="text1"/>
+              <w:left w:val="single" w:sz="4" w:space="0" w:color="000000" w:themeColor="text1"/>
+              <w:bottom w:val="single" w:sz="4" w:space="0" w:color="000000" w:themeColor="text1"/>
+              <w:right w:val="single" w:sz="4" w:space="0" w:color="000000" w:themeColor="text1"/>
+            </w:tcBorders>
+          </w:tcPr>
+          <w:p>
+            <w:pPr>
+              <w:rPr>
+                <w:rFonts w:cs="Times New Roman"/>
+                <w:szCs w:val="24"/>
+              </w:rPr>
+            </w:pPr>
+            <w:r>
+              <w:rPr>
+                <w:rFonts w:cs="Times New Roman"/>
+                <w:szCs w:val="24"/>
+              </w:rPr>
+              <w:t>Solicitação deve ser feito no prazo mínimo de 48 horas</w:t>
+            </w:r>
+            <w:r>
+              <w:rPr>
+                <w:rFonts w:cs="Times New Roman"/>
+                <w:szCs w:val="24"/>
+              </w:rPr>
+              <w:t>.</w:t>
+            </w:r>
+          </w:p>
+        </w:tc>
+      </w:tr>
+      <w:tr>
+        <w:tc>
+          <w:tcPr>
+            <w:tcW w:w="2518" w:type="dxa"/>
+            <w:tcBorders>
+              <w:top w:val="single" w:sz="4" w:space="0" w:color="000000" w:themeColor="text1"/>
+              <w:left w:val="single" w:sz="4" w:space="0" w:color="000000" w:themeColor="text1"/>
+              <w:bottom w:val="single" w:sz="4" w:space="0" w:color="000000" w:themeColor="text1"/>
+              <w:right w:val="single" w:sz="4" w:space="0" w:color="000000" w:themeColor="text1"/>
+            </w:tcBorders>
+            <w:hideMark/>
+          </w:tcPr>
+          <w:p>
+            <w:pPr>
+              <w:rPr>
+                <w:rFonts w:cs="Times New Roman"/>
+                <w:b/>
+                <w:szCs w:val="24"/>
+              </w:rPr>
+            </w:pPr>
+            <w:r>
+              <w:rPr>
+                <w:rFonts w:cs="Times New Roman"/>
+                <w:b/>
+                <w:szCs w:val="24"/>
+              </w:rPr>
+              <w:t>Pós-Condição</w:t>
+            </w:r>
+          </w:p>
+        </w:tc>
+        <w:tc>
+          <w:tcPr>
+            <w:tcW w:w="6693" w:type="dxa"/>
+            <w:tcBorders>
+              <w:top w:val="single" w:sz="4" w:space="0" w:color="000000" w:themeColor="text1"/>
+              <w:left w:val="single" w:sz="4" w:space="0" w:color="000000" w:themeColor="text1"/>
+              <w:bottom w:val="single" w:sz="4" w:space="0" w:color="000000" w:themeColor="text1"/>
+              <w:right w:val="single" w:sz="4" w:space="0" w:color="000000" w:themeColor="text1"/>
+            </w:tcBorders>
+          </w:tcPr>
+          <w:p>
+            <w:pPr>
+              <w:rPr>
+                <w:rFonts w:cs="Times New Roman"/>
+                <w:szCs w:val="24"/>
+              </w:rPr>
+            </w:pPr>
+            <w:r>
+              <w:rPr>
+                <w:rFonts w:cs="Times New Roman"/>
+                <w:szCs w:val="24"/>
+              </w:rPr>
+              <w:t>Gerar os logs de movimentação de dados.</w:t>
+            </w:r>
+          </w:p>
+          <w:p>
+            <w:pPr>
+              <w:rPr>
+                <w:rFonts w:cs="Times New Roman"/>
+                <w:szCs w:val="24"/>
+              </w:rPr>
+            </w:pPr>
+            <w:r>
+              <w:rPr>
+                <w:rFonts w:cs="Times New Roman"/>
+                <w:szCs w:val="24"/>
+              </w:rPr>
+              <w:t>RF1</w:t>
+            </w:r>
+            <w:r>
+              <w:rPr>
+                <w:rFonts w:cs="Times New Roman"/>
+                <w:szCs w:val="24"/>
+              </w:rPr>
+              <w:t>9</w:t>
+            </w:r>
+            <w:r>
+              <w:rPr>
+                <w:rFonts w:cs="Times New Roman"/>
+                <w:szCs w:val="24"/>
+              </w:rPr>
+              <w:t xml:space="preserve"> </w:t>
+            </w:r>
+            <w:r>
+              <w:rPr>
+                <w:rFonts w:cs="Times New Roman"/>
+                <w:szCs w:val="24"/>
+              </w:rPr>
+              <w:t>–</w:t>
+            </w:r>
+            <w:r>
+              <w:rPr>
+                <w:rFonts w:cs="Times New Roman"/>
+                <w:szCs w:val="24"/>
+              </w:rPr>
+              <w:t xml:space="preserve"> </w:t>
+            </w:r>
+            <w:r>
+              <w:rPr>
+                <w:rFonts w:ascii="Nirmala UI" w:hAnsi="Nirmala UI" w:cs="Nirmala UI"/>
+                <w:szCs w:val="24"/>
+              </w:rPr>
+              <w:t>Aprovar Indisponibilidade e Afastamento</w:t>
+            </w:r>
+          </w:p>
+        </w:tc>
+      </w:tr>
+      <w:tr>
+        <w:tc>
+          <w:tcPr>
+            <w:tcW w:w="2518" w:type="dxa"/>
+            <w:tcBorders>
+              <w:top w:val="single" w:sz="4" w:space="0" w:color="000000" w:themeColor="text1"/>
+              <w:left w:val="single" w:sz="4" w:space="0" w:color="000000" w:themeColor="text1"/>
+              <w:bottom w:val="single" w:sz="4" w:space="0" w:color="000000" w:themeColor="text1"/>
+              <w:right w:val="single" w:sz="4" w:space="0" w:color="000000" w:themeColor="text1"/>
+            </w:tcBorders>
+            <w:hideMark/>
+          </w:tcPr>
+          <w:p>
+            <w:pPr>
+              <w:rPr>
+                <w:rFonts w:cs="Times New Roman"/>
+                <w:b/>
+                <w:szCs w:val="24"/>
+              </w:rPr>
+            </w:pPr>
+            <w:r>
+              <w:rPr>
+                <w:rFonts w:cs="Times New Roman"/>
+                <w:b/>
+                <w:szCs w:val="24"/>
+              </w:rPr>
+              <w:t>Requisitos Ass</w:t>
+            </w:r>
+            <w:r>
+              <w:rPr>
+                <w:rFonts w:cs="Times New Roman"/>
+                <w:b/>
+                <w:szCs w:val="24"/>
+              </w:rPr>
+              <w:t>o</w:t>
+            </w:r>
+            <w:r>
+              <w:rPr>
+                <w:rFonts w:cs="Times New Roman"/>
+                <w:b/>
+                <w:szCs w:val="24"/>
+              </w:rPr>
+              <w:t>ciados</w:t>
+            </w:r>
+          </w:p>
+        </w:tc>
+        <w:tc>
+          <w:tcPr>
+            <w:tcW w:w="6693" w:type="dxa"/>
+            <w:tcBorders>
+              <w:top w:val="single" w:sz="4" w:space="0" w:color="000000" w:themeColor="text1"/>
+              <w:left w:val="single" w:sz="4" w:space="0" w:color="000000" w:themeColor="text1"/>
+              <w:bottom w:val="single" w:sz="4" w:space="0" w:color="000000" w:themeColor="text1"/>
+              <w:right w:val="single" w:sz="4" w:space="0" w:color="000000" w:themeColor="text1"/>
+            </w:tcBorders>
+            <w:hideMark/>
+          </w:tcPr>
+          <w:p>
+            <w:pPr>
+              <w:rPr>
+                <w:rFonts w:ascii="Nirmala UI" w:hAnsi="Nirmala UI" w:cs="Nirmala UI"/>
+                <w:szCs w:val="24"/>
+              </w:rPr>
+            </w:pPr>
+            <w:r>
+              <w:rPr>
+                <w:rFonts w:cs="Times New Roman"/>
+                <w:szCs w:val="24"/>
+              </w:rPr>
+              <w:t>RF1</w:t>
+            </w:r>
+            <w:r>
+              <w:rPr>
+                <w:rFonts w:cs="Times New Roman"/>
+                <w:szCs w:val="24"/>
+              </w:rPr>
+              <w:t>9</w:t>
+            </w:r>
+            <w:r>
+              <w:rPr>
+                <w:rFonts w:cs="Times New Roman"/>
+                <w:szCs w:val="24"/>
+              </w:rPr>
+              <w:t xml:space="preserve"> </w:t>
+            </w:r>
+            <w:r>
+              <w:rPr>
+                <w:rFonts w:cs="Times New Roman"/>
+                <w:szCs w:val="24"/>
+              </w:rPr>
+              <w:t>–</w:t>
+            </w:r>
+            <w:r>
+              <w:rPr>
+                <w:rFonts w:cs="Times New Roman"/>
+                <w:szCs w:val="24"/>
+              </w:rPr>
+              <w:t xml:space="preserve"> </w:t>
+            </w:r>
+            <w:r>
+              <w:rPr>
+                <w:rFonts w:ascii="Nirmala UI" w:hAnsi="Nirmala UI" w:cs="Nirmala UI"/>
+                <w:szCs w:val="24"/>
+              </w:rPr>
+              <w:t>Aprovar Indisponibilidade e Afastamento</w:t>
+            </w:r>
+          </w:p>
+        </w:tc>
+      </w:tr>
+      <w:tr>
+        <w:tc>
+          <w:tcPr>
+            <w:tcW w:w="9211" w:type="dxa"/>
+            <w:gridSpan w:val="2"/>
+            <w:tcBorders>
+              <w:top w:val="single" w:sz="4" w:space="0" w:color="000000" w:themeColor="text1"/>
+              <w:left w:val="single" w:sz="4" w:space="0" w:color="000000" w:themeColor="text1"/>
+              <w:bottom w:val="single" w:sz="4" w:space="0" w:color="000000" w:themeColor="text1"/>
+              <w:right w:val="single" w:sz="4" w:space="0" w:color="000000" w:themeColor="text1"/>
+            </w:tcBorders>
+            <w:shd w:val="clear" w:color="auto" w:fill="BDD6EE" w:themeFill="accent1" w:themeFillTint="66"/>
+            <w:hideMark/>
+          </w:tcPr>
+          <w:p>
+            <w:pPr>
+              <w:rPr>
+                <w:rFonts w:cs="Times New Roman"/>
+                <w:b/>
+                <w:szCs w:val="24"/>
+              </w:rPr>
+            </w:pPr>
+            <w:r>
+              <w:rPr>
+                <w:rFonts w:cs="Times New Roman"/>
+                <w:b/>
+                <w:szCs w:val="24"/>
+              </w:rPr>
+              <w:t>Fluxo Principal</w:t>
+            </w:r>
+            <w:r>
+              <w:rPr>
+                <w:rFonts w:cs="Times New Roman"/>
+                <w:b/>
+                <w:szCs w:val="24"/>
+              </w:rPr>
+              <w:t>:</w:t>
+            </w:r>
+          </w:p>
+        </w:tc>
+      </w:tr>
+      <w:tr>
+        <w:tc>
+          <w:tcPr>
+            <w:tcW w:w="9211" w:type="dxa"/>
+            <w:gridSpan w:val="2"/>
+            <w:tcBorders>
+              <w:top w:val="single" w:sz="4" w:space="0" w:color="000000" w:themeColor="text1"/>
+              <w:left w:val="single" w:sz="4" w:space="0" w:color="000000" w:themeColor="text1"/>
+              <w:bottom w:val="single" w:sz="4" w:space="0" w:color="000000" w:themeColor="text1"/>
+              <w:right w:val="single" w:sz="4" w:space="0" w:color="000000" w:themeColor="text1"/>
+            </w:tcBorders>
+            <w:shd w:val="clear" w:color="auto" w:fill="auto"/>
+          </w:tcPr>
+          <w:p>
+            <w:pPr>
+              <w:pStyle w:val="PargrafodaLista"/>
+              <w:numPr>
+                <w:ilvl w:val="0"/>
+                <w:numId w:val="4"/>
+              </w:numPr>
+              <w:spacing w:line="240" w:lineRule="auto"/>
+              <w:rPr>
+                <w:rFonts w:cs="Times New Roman"/>
+                <w:szCs w:val="24"/>
+              </w:rPr>
+            </w:pPr>
+            <w:r>
+              <w:rPr>
+                <w:rFonts w:cs="Times New Roman"/>
+                <w:szCs w:val="24"/>
+              </w:rPr>
+              <w:t>[</w:t>
+            </w:r>
+            <w:r>
+              <w:rPr>
+                <w:rFonts w:cs="Times New Roman"/>
+                <w:szCs w:val="24"/>
+              </w:rPr>
+              <w:t>A] Informar dados e clicar em “</w:t>
+            </w:r>
+            <w:r>
+              <w:rPr>
+                <w:rFonts w:cs="Times New Roman"/>
+                <w:szCs w:val="24"/>
+              </w:rPr>
+              <w:t>Enviar Solicitação</w:t>
+            </w:r>
+            <w:r>
+              <w:rPr>
+                <w:rFonts w:cs="Times New Roman"/>
+                <w:szCs w:val="24"/>
+              </w:rPr>
+              <w:t>”.</w:t>
+            </w:r>
+          </w:p>
+          <w:p>
+            <w:pPr>
+              <w:pStyle w:val="PargrafodaLista"/>
+              <w:numPr>
+                <w:ilvl w:val="0"/>
+                <w:numId w:val="4"/>
+              </w:numPr>
+              <w:spacing w:line="240" w:lineRule="auto"/>
+              <w:rPr>
+                <w:rFonts w:cs="Times New Roman"/>
+                <w:szCs w:val="24"/>
+              </w:rPr>
+            </w:pPr>
+            <w:r>
+              <w:rPr>
+                <w:rFonts w:cs="Times New Roman"/>
+                <w:szCs w:val="24"/>
+              </w:rPr>
+              <w:t>[S</w:t>
+            </w:r>
+            <w:proofErr w:type="gramStart"/>
+            <w:r>
+              <w:rPr>
+                <w:rFonts w:cs="Times New Roman"/>
+                <w:szCs w:val="24"/>
+              </w:rPr>
+              <w:t>] Verificar</w:t>
+            </w:r>
+            <w:proofErr w:type="gramEnd"/>
+            <w:r>
+              <w:rPr>
+                <w:rFonts w:cs="Times New Roman"/>
+                <w:szCs w:val="24"/>
+              </w:rPr>
+              <w:t xml:space="preserve"> dados.</w:t>
+            </w:r>
+          </w:p>
+          <w:p>
+            <w:pPr>
+              <w:pStyle w:val="PargrafodaLista"/>
+              <w:numPr>
+                <w:ilvl w:val="0"/>
+                <w:numId w:val="4"/>
+              </w:numPr>
+              <w:spacing w:line="240" w:lineRule="auto"/>
+              <w:rPr>
+                <w:rFonts w:cs="Times New Roman"/>
+                <w:szCs w:val="24"/>
+              </w:rPr>
+            </w:pPr>
+            <w:r>
+              <w:rPr>
+                <w:rFonts w:cs="Times New Roman"/>
+                <w:szCs w:val="24"/>
+              </w:rPr>
+              <w:t>[S</w:t>
+            </w:r>
+            <w:proofErr w:type="gramStart"/>
+            <w:r>
+              <w:rPr>
+                <w:rFonts w:cs="Times New Roman"/>
+                <w:szCs w:val="24"/>
+              </w:rPr>
+              <w:t>] Gravar</w:t>
+            </w:r>
+            <w:proofErr w:type="gramEnd"/>
+            <w:r>
+              <w:rPr>
+                <w:rFonts w:cs="Times New Roman"/>
+                <w:szCs w:val="24"/>
+              </w:rPr>
+              <w:t xml:space="preserve"> no banco de dados.</w:t>
+            </w:r>
+          </w:p>
+          <w:p>
+            <w:pPr>
+              <w:pStyle w:val="PargrafodaLista"/>
+              <w:numPr>
+                <w:ilvl w:val="0"/>
+                <w:numId w:val="4"/>
+              </w:numPr>
+              <w:spacing w:line="240" w:lineRule="auto"/>
+              <w:rPr>
+                <w:rFonts w:cs="Times New Roman"/>
+                <w:szCs w:val="24"/>
+              </w:rPr>
+            </w:pPr>
+            <w:r>
+              <w:rPr>
+                <w:rFonts w:cs="Times New Roman"/>
+                <w:szCs w:val="24"/>
+              </w:rPr>
+              <w:t>[S</w:t>
+            </w:r>
+            <w:proofErr w:type="gramStart"/>
+            <w:r>
+              <w:rPr>
+                <w:rFonts w:cs="Times New Roman"/>
+                <w:szCs w:val="24"/>
+              </w:rPr>
+              <w:t xml:space="preserve">] </w:t>
+            </w:r>
+            <w:r>
+              <w:rPr>
+                <w:rFonts w:cs="Times New Roman"/>
+                <w:szCs w:val="24"/>
+              </w:rPr>
+              <w:t>Enviar</w:t>
+            </w:r>
+            <w:proofErr w:type="gramEnd"/>
+            <w:r>
+              <w:rPr>
+                <w:rFonts w:cs="Times New Roman"/>
+                <w:szCs w:val="24"/>
+              </w:rPr>
+              <w:t xml:space="preserve"> notificação para o superior</w:t>
+            </w:r>
+            <w:r>
+              <w:rPr>
+                <w:rFonts w:cs="Times New Roman"/>
+                <w:szCs w:val="24"/>
+              </w:rPr>
+              <w:t>.</w:t>
+            </w:r>
+          </w:p>
+          <w:p>
+            <w:pPr>
+              <w:pStyle w:val="PargrafodaLista"/>
+              <w:numPr>
+                <w:ilvl w:val="0"/>
+                <w:numId w:val="4"/>
+              </w:numPr>
+              <w:spacing w:line="240" w:lineRule="auto"/>
+              <w:rPr>
+                <w:rFonts w:cs="Times New Roman"/>
+                <w:szCs w:val="24"/>
+              </w:rPr>
+            </w:pPr>
+            <w:r>
+              <w:rPr>
+                <w:rFonts w:cs="Times New Roman"/>
+                <w:szCs w:val="24"/>
+              </w:rPr>
+              <w:t>[S</w:t>
+            </w:r>
+            <w:proofErr w:type="gramStart"/>
+            <w:r>
+              <w:rPr>
+                <w:rFonts w:cs="Times New Roman"/>
+                <w:szCs w:val="24"/>
+              </w:rPr>
+              <w:t>] Salvar</w:t>
+            </w:r>
+            <w:proofErr w:type="gramEnd"/>
+            <w:r>
+              <w:rPr>
+                <w:rFonts w:cs="Times New Roman"/>
+                <w:szCs w:val="24"/>
+              </w:rPr>
+              <w:t xml:space="preserve"> log</w:t>
+            </w:r>
+            <w:r>
+              <w:rPr>
+                <w:rFonts w:cs="Times New Roman"/>
+                <w:szCs w:val="24"/>
+              </w:rPr>
+              <w:t xml:space="preserve">. </w:t>
+            </w:r>
+          </w:p>
+        </w:tc>
+      </w:tr>
+      <w:tr>
+        <w:tc>
+          <w:tcPr>
+            <w:tcW w:w="9211" w:type="dxa"/>
+            <w:gridSpan w:val="2"/>
+            <w:tcBorders>
+              <w:top w:val="single" w:sz="4" w:space="0" w:color="000000" w:themeColor="text1"/>
+              <w:left w:val="single" w:sz="4" w:space="0" w:color="000000" w:themeColor="text1"/>
+              <w:bottom w:val="single" w:sz="4" w:space="0" w:color="000000" w:themeColor="text1"/>
+              <w:right w:val="single" w:sz="4" w:space="0" w:color="000000" w:themeColor="text1"/>
+            </w:tcBorders>
+            <w:shd w:val="clear" w:color="auto" w:fill="BDD6EE" w:themeFill="accent1" w:themeFillTint="66"/>
+            <w:hideMark/>
+          </w:tcPr>
+          <w:p>
+            <w:pPr>
+              <w:rPr>
+                <w:rFonts w:cs="Times New Roman"/>
+                <w:szCs w:val="24"/>
+              </w:rPr>
+            </w:pPr>
+            <w:r>
+              <w:rPr>
+                <w:rFonts w:cs="Times New Roman"/>
+                <w:b/>
+                <w:szCs w:val="24"/>
+              </w:rPr>
+              <w:t>Tratamento das Exceções</w:t>
+            </w:r>
+            <w:r>
+              <w:rPr>
+                <w:rFonts w:cs="Times New Roman"/>
+                <w:b/>
+                <w:szCs w:val="24"/>
+              </w:rPr>
+              <w:t>:</w:t>
+            </w:r>
+          </w:p>
+        </w:tc>
+      </w:tr>
+      <w:tr>
+        <w:trPr>
+          <w:trHeight w:val="516"/>
+        </w:trPr>
+        <w:tc>
+          <w:tcPr>
+            <w:tcW w:w="9211" w:type="dxa"/>
+            <w:gridSpan w:val="2"/>
+            <w:tcBorders>
+              <w:top w:val="single" w:sz="4" w:space="0" w:color="000000" w:themeColor="text1"/>
+              <w:left w:val="single" w:sz="4" w:space="0" w:color="000000" w:themeColor="text1"/>
+              <w:bottom w:val="single" w:sz="4" w:space="0" w:color="000000" w:themeColor="text1"/>
+              <w:right w:val="single" w:sz="4" w:space="0" w:color="000000" w:themeColor="text1"/>
+            </w:tcBorders>
+          </w:tcPr>
+          <w:p>
+            <w:pPr>
+              <w:pStyle w:val="PargrafodaLista"/>
+              <w:spacing w:line="240" w:lineRule="auto"/>
+              <w:ind w:firstLine="0"/>
+              <w:rPr>
+                <w:rFonts w:cs="Times New Roman"/>
+                <w:szCs w:val="24"/>
+              </w:rPr>
+            </w:pPr>
+            <w:r>
+              <w:rPr>
+                <w:rFonts w:cs="Times New Roman"/>
+                <w:szCs w:val="24"/>
+              </w:rPr>
+              <w:t xml:space="preserve">2.a </w:t>
+            </w:r>
+            <w:r>
+              <w:rPr>
+                <w:rFonts w:cs="Times New Roman"/>
+                <w:szCs w:val="24"/>
+              </w:rPr>
+              <w:t>O motivo do afastamento é um campo obrigatório</w:t>
+            </w:r>
+          </w:p>
+          <w:p>
+            <w:pPr>
+              <w:pStyle w:val="PargrafodaLista"/>
+              <w:spacing w:line="240" w:lineRule="auto"/>
+              <w:ind w:firstLine="0"/>
+              <w:rPr>
+                <w:rFonts w:cs="Times New Roman"/>
+                <w:szCs w:val="24"/>
+              </w:rPr>
+            </w:pPr>
+            <w:r>
+              <w:rPr>
+                <w:rFonts w:cs="Times New Roman"/>
+                <w:szCs w:val="24"/>
+              </w:rPr>
+              <w:t xml:space="preserve">   2.a.1 </w:t>
+            </w:r>
+            <w:r>
+              <w:rPr>
+                <w:rFonts w:cs="Times New Roman"/>
+                <w:szCs w:val="24"/>
+              </w:rPr>
+              <w:t>[</w:t>
+            </w:r>
+            <w:r>
+              <w:rPr>
+                <w:rFonts w:cs="Times New Roman"/>
+                <w:szCs w:val="24"/>
+              </w:rPr>
+              <w:t>S] Mostra mensagem de erro “</w:t>
+            </w:r>
+            <w:r>
+              <w:rPr>
+                <w:rFonts w:cs="Times New Roman"/>
+                <w:szCs w:val="24"/>
+              </w:rPr>
+              <w:t xml:space="preserve">Campo é </w:t>
+            </w:r>
+            <w:proofErr w:type="gramStart"/>
+            <w:r>
+              <w:rPr>
+                <w:rFonts w:cs="Times New Roman"/>
+                <w:szCs w:val="24"/>
+              </w:rPr>
+              <w:t>obrigatório:</w:t>
+            </w:r>
+            <w:r>
+              <w:rPr>
+                <w:rFonts w:cs="Times New Roman"/>
+                <w:szCs w:val="24"/>
+              </w:rPr>
+              <w:t>”</w:t>
+            </w:r>
+            <w:proofErr w:type="gramEnd"/>
+          </w:p>
+          <w:p>
+            <w:pPr>
+              <w:pStyle w:val="PargrafodaLista"/>
+              <w:spacing w:line="240" w:lineRule="auto"/>
+              <w:ind w:firstLine="0"/>
+              <w:rPr>
+                <w:rFonts w:cs="Times New Roman"/>
+                <w:szCs w:val="24"/>
+              </w:rPr>
+            </w:pPr>
+            <w:r>
+              <w:rPr>
+                <w:rFonts w:cs="Times New Roman"/>
+                <w:szCs w:val="24"/>
+              </w:rPr>
+              <w:t xml:space="preserve">   2.a.2 [S</w:t>
+            </w:r>
+            <w:proofErr w:type="gramStart"/>
+            <w:r>
+              <w:rPr>
+                <w:rFonts w:cs="Times New Roman"/>
+                <w:szCs w:val="24"/>
+              </w:rPr>
+              <w:t>] Retorna</w:t>
+            </w:r>
+            <w:proofErr w:type="gramEnd"/>
+            <w:r>
+              <w:rPr>
+                <w:rFonts w:cs="Times New Roman"/>
+                <w:szCs w:val="24"/>
+              </w:rPr>
+              <w:t xml:space="preserve"> ao passo 1</w:t>
+            </w:r>
+          </w:p>
+          <w:p>
+            <w:pPr>
+              <w:pStyle w:val="PargrafodaLista"/>
+              <w:spacing w:line="240" w:lineRule="auto"/>
+              <w:ind w:firstLine="0"/>
+              <w:rPr>
+                <w:rFonts w:cs="Times New Roman"/>
+                <w:szCs w:val="24"/>
+              </w:rPr>
+            </w:pPr>
+          </w:p>
+          <w:p>
+            <w:pPr>
+              <w:pStyle w:val="PargrafodaLista"/>
+              <w:spacing w:line="240" w:lineRule="auto"/>
+              <w:ind w:firstLine="0"/>
+              <w:rPr>
+                <w:rFonts w:cs="Times New Roman"/>
+                <w:szCs w:val="24"/>
+              </w:rPr>
+            </w:pPr>
+            <w:r>
+              <w:rPr>
+                <w:rFonts w:cs="Times New Roman"/>
+                <w:szCs w:val="24"/>
+              </w:rPr>
+              <w:t>2.b Usuário não possui permissão</w:t>
+            </w:r>
+          </w:p>
+          <w:p>
+            <w:pPr>
+              <w:pStyle w:val="PargrafodaLista"/>
+              <w:spacing w:line="240" w:lineRule="auto"/>
+              <w:ind w:firstLine="0"/>
+              <w:rPr>
+                <w:rFonts w:cs="Times New Roman"/>
+                <w:szCs w:val="24"/>
+              </w:rPr>
+            </w:pPr>
+            <w:r>
+              <w:rPr>
+                <w:rFonts w:cs="Times New Roman"/>
+                <w:szCs w:val="24"/>
+              </w:rPr>
+              <w:t xml:space="preserve">   2.b.1 [S] Mostra mensagem de erro “Não é permitido a consulta para este usuário”</w:t>
+            </w:r>
+          </w:p>
+          <w:p>
+            <w:pPr>
+              <w:pStyle w:val="PargrafodaLista"/>
+              <w:spacing w:line="240" w:lineRule="auto"/>
+              <w:ind w:firstLine="0"/>
+              <w:rPr>
+                <w:rFonts w:cs="Times New Roman"/>
+                <w:szCs w:val="24"/>
+              </w:rPr>
+            </w:pPr>
+            <w:r>
+              <w:rPr>
+                <w:rFonts w:cs="Times New Roman"/>
+                <w:szCs w:val="24"/>
+              </w:rPr>
+              <w:t xml:space="preserve">   2.b.2 [S</w:t>
+            </w:r>
+            <w:proofErr w:type="gramStart"/>
+            <w:r>
+              <w:rPr>
+                <w:rFonts w:cs="Times New Roman"/>
+                <w:szCs w:val="24"/>
+              </w:rPr>
+              <w:t xml:space="preserve">] </w:t>
+            </w:r>
+            <w:r>
+              <w:rPr>
+                <w:rFonts w:cs="Times New Roman"/>
+                <w:szCs w:val="24"/>
+              </w:rPr>
+              <w:t>Retorna</w:t>
+            </w:r>
+            <w:proofErr w:type="gramEnd"/>
+            <w:r>
+              <w:rPr>
+                <w:rFonts w:cs="Times New Roman"/>
+                <w:szCs w:val="24"/>
+              </w:rPr>
+              <w:t xml:space="preserve"> ao passo </w:t>
+            </w:r>
+            <w:r>
+              <w:rPr>
+                <w:rFonts w:cs="Times New Roman"/>
+                <w:szCs w:val="24"/>
+              </w:rPr>
+              <w:t xml:space="preserve">1 </w:t>
+            </w:r>
+          </w:p>
+          <w:p>
+            <w:pPr>
+              <w:rPr>
+                <w:rFonts w:cs="Times New Roman"/>
+                <w:szCs w:val="24"/>
+              </w:rPr>
+            </w:pPr>
+          </w:p>
+        </w:tc>
+      </w:tr>
+      <w:tr>
+        <w:tc>
+          <w:tcPr>
+            <w:tcW w:w="9211" w:type="dxa"/>
+            <w:gridSpan w:val="2"/>
+            <w:shd w:val="clear" w:color="auto" w:fill="BDD6EE" w:themeFill="accent1" w:themeFillTint="66"/>
+            <w:hideMark/>
+          </w:tcPr>
+          <w:p>
+            <w:pPr>
+              <w:rPr>
+                <w:rFonts w:cs="Times New Roman"/>
+                <w:szCs w:val="24"/>
+              </w:rPr>
+            </w:pPr>
+            <w:r>
+              <w:rPr>
+                <w:rFonts w:cs="Times New Roman"/>
+                <w:b/>
+                <w:szCs w:val="24"/>
+              </w:rPr>
+              <w:t>Validações:</w:t>
+            </w:r>
+          </w:p>
+        </w:tc>
+      </w:tr>
+      <w:tr>
+        <w:trPr>
+          <w:trHeight w:val="516"/>
+        </w:trPr>
+        <w:tc>
+          <w:tcPr>
+            <w:tcW w:w="9211" w:type="dxa"/>
+            <w:gridSpan w:val="2"/>
+          </w:tcPr>
+          <w:p>
+            <w:pPr>
+              <w:rPr>
+                <w:rFonts w:cs="Times New Roman"/>
+                <w:szCs w:val="24"/>
+              </w:rPr>
+            </w:pPr>
+          </w:p>
+        </w:tc>
+      </w:tr>
+    </w:tbl>
+    <w:p>
+      <w:bookmarkStart w:id="0" w:name="_GoBack"/>
+      <w:bookmarkEnd w:id="0"/>
+    </w:p>
     <w:sectPr>
       <w:pgSz w:w="11906" w:h="16838"/>
       <w:pgMar w:top="1417" w:right="1701" w:bottom="1417" w:left="1701" w:header="708" w:footer="708" w:gutter="0"/>
@@ -2816,6 +5633,184 @@
 <file path=word/numbering.xml><?xml version="1.0" encoding="utf-8"?>
 <w:numbering xmlns:wpc="http://schemas.microsoft.com/office/word/2010/wordprocessingCanvas" xmlns:mc="http://schemas.openxmlformats.org/markup-compatibility/2006" xmlns:o="urn:schemas-microsoft-com:office:office" xmlns:r="http://schemas.openxmlformats.org/officeDocument/2006/relationships" xmlns:m="http://schemas.openxmlformats.org/officeDocument/2006/math" xmlns:v="urn:schemas-microsoft-com:vml" xmlns:wp14="http://schemas.microsoft.com/office/word/2010/wordprocessingDrawing" xmlns:wp="http://schemas.openxmlformats.org/drawingml/2006/wordprocessingDrawing" xmlns:w10="urn:schemas-microsoft-com:office:word" xmlns:w="http://schemas.openxmlformats.org/wordprocessingml/2006/main" xmlns:w14="http://schemas.microsoft.com/office/word/2010/wordml" xmlns:w15="http://schemas.microsoft.com/office/word/2012/wordml" xmlns:wpg="http://schemas.microsoft.com/office/word/2010/wordprocessingGroup" xmlns:wpi="http://schemas.microsoft.com/office/word/2010/wordprocessingInk" xmlns:wne="http://schemas.microsoft.com/office/word/2006/wordml" xmlns:wps="http://schemas.microsoft.com/office/word/2010/wordprocessingShape" mc:Ignorable="w14 w15 wp14">
   <w:abstractNum w:abstractNumId="0" w15:restartNumberingAfterBreak="0">
+    <w:nsid w:val="04BF450B"/>
+    <w:multiLevelType w:val="hybridMultilevel"/>
+    <w:tmpl w:val="C52A51E2"/>
+    <w:lvl w:ilvl="0" w:tplc="55643E62">
+      <w:start w:val="1"/>
+      <w:numFmt w:val="decimal"/>
+      <w:lvlText w:val="%1"/>
+      <w:lvlJc w:val="left"/>
+      <w:pPr>
+        <w:ind w:left="720" w:hanging="360"/>
+      </w:pPr>
+      <w:rPr>
+        <w:rFonts w:hint="default"/>
+      </w:rPr>
+    </w:lvl>
+    <w:lvl w:ilvl="1" w:tplc="04160019" w:tentative="1">
+      <w:start w:val="1"/>
+      <w:numFmt w:val="lowerLetter"/>
+      <w:lvlText w:val="%2."/>
+      <w:lvlJc w:val="left"/>
+      <w:pPr>
+        <w:ind w:left="1440" w:hanging="360"/>
+      </w:pPr>
+    </w:lvl>
+    <w:lvl w:ilvl="2" w:tplc="0416001B" w:tentative="1">
+      <w:start w:val="1"/>
+      <w:numFmt w:val="lowerRoman"/>
+      <w:lvlText w:val="%3."/>
+      <w:lvlJc w:val="right"/>
+      <w:pPr>
+        <w:ind w:left="2160" w:hanging="180"/>
+      </w:pPr>
+    </w:lvl>
+    <w:lvl w:ilvl="3" w:tplc="0416000F" w:tentative="1">
+      <w:start w:val="1"/>
+      <w:numFmt w:val="decimal"/>
+      <w:lvlText w:val="%4."/>
+      <w:lvlJc w:val="left"/>
+      <w:pPr>
+        <w:ind w:left="2880" w:hanging="360"/>
+      </w:pPr>
+    </w:lvl>
+    <w:lvl w:ilvl="4" w:tplc="04160019" w:tentative="1">
+      <w:start w:val="1"/>
+      <w:numFmt w:val="lowerLetter"/>
+      <w:lvlText w:val="%5."/>
+      <w:lvlJc w:val="left"/>
+      <w:pPr>
+        <w:ind w:left="3600" w:hanging="360"/>
+      </w:pPr>
+    </w:lvl>
+    <w:lvl w:ilvl="5" w:tplc="0416001B" w:tentative="1">
+      <w:start w:val="1"/>
+      <w:numFmt w:val="lowerRoman"/>
+      <w:lvlText w:val="%6."/>
+      <w:lvlJc w:val="right"/>
+      <w:pPr>
+        <w:ind w:left="4320" w:hanging="180"/>
+      </w:pPr>
+    </w:lvl>
+    <w:lvl w:ilvl="6" w:tplc="0416000F" w:tentative="1">
+      <w:start w:val="1"/>
+      <w:numFmt w:val="decimal"/>
+      <w:lvlText w:val="%7."/>
+      <w:lvlJc w:val="left"/>
+      <w:pPr>
+        <w:ind w:left="5040" w:hanging="360"/>
+      </w:pPr>
+    </w:lvl>
+    <w:lvl w:ilvl="7" w:tplc="04160019" w:tentative="1">
+      <w:start w:val="1"/>
+      <w:numFmt w:val="lowerLetter"/>
+      <w:lvlText w:val="%8."/>
+      <w:lvlJc w:val="left"/>
+      <w:pPr>
+        <w:ind w:left="5760" w:hanging="360"/>
+      </w:pPr>
+    </w:lvl>
+    <w:lvl w:ilvl="8" w:tplc="0416001B" w:tentative="1">
+      <w:start w:val="1"/>
+      <w:numFmt w:val="lowerRoman"/>
+      <w:lvlText w:val="%9."/>
+      <w:lvlJc w:val="right"/>
+      <w:pPr>
+        <w:ind w:left="6480" w:hanging="180"/>
+      </w:pPr>
+    </w:lvl>
+  </w:abstractNum>
+  <w:abstractNum w:abstractNumId="1" w15:restartNumberingAfterBreak="0">
+    <w:nsid w:val="2442390F"/>
+    <w:multiLevelType w:val="hybridMultilevel"/>
+    <w:tmpl w:val="C52A51E2"/>
+    <w:lvl w:ilvl="0" w:tplc="55643E62">
+      <w:start w:val="1"/>
+      <w:numFmt w:val="decimal"/>
+      <w:lvlText w:val="%1"/>
+      <w:lvlJc w:val="left"/>
+      <w:pPr>
+        <w:ind w:left="720" w:hanging="360"/>
+      </w:pPr>
+      <w:rPr>
+        <w:rFonts w:hint="default"/>
+      </w:rPr>
+    </w:lvl>
+    <w:lvl w:ilvl="1" w:tplc="04160019" w:tentative="1">
+      <w:start w:val="1"/>
+      <w:numFmt w:val="lowerLetter"/>
+      <w:lvlText w:val="%2."/>
+      <w:lvlJc w:val="left"/>
+      <w:pPr>
+        <w:ind w:left="1440" w:hanging="360"/>
+      </w:pPr>
+    </w:lvl>
+    <w:lvl w:ilvl="2" w:tplc="0416001B" w:tentative="1">
+      <w:start w:val="1"/>
+      <w:numFmt w:val="lowerRoman"/>
+      <w:lvlText w:val="%3."/>
+      <w:lvlJc w:val="right"/>
+      <w:pPr>
+        <w:ind w:left="2160" w:hanging="180"/>
+      </w:pPr>
+    </w:lvl>
+    <w:lvl w:ilvl="3" w:tplc="0416000F" w:tentative="1">
+      <w:start w:val="1"/>
+      <w:numFmt w:val="decimal"/>
+      <w:lvlText w:val="%4."/>
+      <w:lvlJc w:val="left"/>
+      <w:pPr>
+        <w:ind w:left="2880" w:hanging="360"/>
+      </w:pPr>
+    </w:lvl>
+    <w:lvl w:ilvl="4" w:tplc="04160019" w:tentative="1">
+      <w:start w:val="1"/>
+      <w:numFmt w:val="lowerLetter"/>
+      <w:lvlText w:val="%5."/>
+      <w:lvlJc w:val="left"/>
+      <w:pPr>
+        <w:ind w:left="3600" w:hanging="360"/>
+      </w:pPr>
+    </w:lvl>
+    <w:lvl w:ilvl="5" w:tplc="0416001B" w:tentative="1">
+      <w:start w:val="1"/>
+      <w:numFmt w:val="lowerRoman"/>
+      <w:lvlText w:val="%6."/>
+      <w:lvlJc w:val="right"/>
+      <w:pPr>
+        <w:ind w:left="4320" w:hanging="180"/>
+      </w:pPr>
+    </w:lvl>
+    <w:lvl w:ilvl="6" w:tplc="0416000F" w:tentative="1">
+      <w:start w:val="1"/>
+      <w:numFmt w:val="decimal"/>
+      <w:lvlText w:val="%7."/>
+      <w:lvlJc w:val="left"/>
+      <w:pPr>
+        <w:ind w:left="5040" w:hanging="360"/>
+      </w:pPr>
+    </w:lvl>
+    <w:lvl w:ilvl="7" w:tplc="04160019" w:tentative="1">
+      <w:start w:val="1"/>
+      <w:numFmt w:val="lowerLetter"/>
+      <w:lvlText w:val="%8."/>
+      <w:lvlJc w:val="left"/>
+      <w:pPr>
+        <w:ind w:left="5760" w:hanging="360"/>
+      </w:pPr>
+    </w:lvl>
+    <w:lvl w:ilvl="8" w:tplc="0416001B" w:tentative="1">
+      <w:start w:val="1"/>
+      <w:numFmt w:val="lowerRoman"/>
+      <w:lvlText w:val="%9."/>
+      <w:lvlJc w:val="right"/>
+      <w:pPr>
+        <w:ind w:left="6480" w:hanging="180"/>
+      </w:pPr>
+    </w:lvl>
+  </w:abstractNum>
+  <w:abstractNum w:abstractNumId="2" w15:restartNumberingAfterBreak="0">
     <w:nsid w:val="287F5A69"/>
     <w:multiLevelType w:val="hybridMultilevel"/>
     <w:tmpl w:val="C52A51E2"/>
@@ -2904,7 +5899,7 @@
       </w:pPr>
     </w:lvl>
   </w:abstractNum>
-  <w:abstractNum w:abstractNumId="1" w15:restartNumberingAfterBreak="0">
+  <w:abstractNum w:abstractNumId="3" w15:restartNumberingAfterBreak="0">
     <w:nsid w:val="70F53171"/>
     <w:multiLevelType w:val="hybridMultilevel"/>
     <w:tmpl w:val="C52A51E2"/>
@@ -2994,10 +5989,16 @@
     </w:lvl>
   </w:abstractNum>
   <w:num w:numId="1">
-    <w:abstractNumId w:val="0"/>
+    <w:abstractNumId w:val="2"/>
   </w:num>
   <w:num w:numId="2">
+    <w:abstractNumId w:val="3"/>
+  </w:num>
+  <w:num w:numId="3">
     <w:abstractNumId w:val="1"/>
+  </w:num>
+  <w:num w:numId="4">
+    <w:abstractNumId w:val="0"/>
   </w:num>
 </w:numbering>
 </file>

</xml_diff>

<commit_message>
Diagramas de Sequencia e casos de uso retificados
Diagramas de Sequencia e casos de uso retificados
</commit_message>
<xml_diff>
--- a/Daniel/Casos de uso/Casos de uso Daniel.docx
+++ b/Daniel/Casos de uso/Casos de uso Daniel.docx
@@ -24,13 +24,15 @@
       <w:r>
         <w:rPr>
           <w:noProof/>
+          <w:color w:val="auto"/>
+          <w:szCs w:val="22"/>
           <w:lang w:eastAsia="pt-BR"/>
         </w:rPr>
         <w:drawing>
           <wp:inline distT="0" distB="0" distL="0" distR="0">
-            <wp:extent cx="5400040" cy="3438228"/>
-            <wp:effectExtent l="0" t="0" r="0" b="0"/>
-            <wp:docPr id="1" name="Imagem 1" descr="C:\Users\danie\Desktop\PrtScr capture_2.jpg"/>
+            <wp:extent cx="5400040" cy="2322726"/>
+            <wp:effectExtent l="0" t="0" r="0" b="1905"/>
+            <wp:docPr id="5" name="Imagem 5" descr="C:\Users\danie\OneDrive\Documentos\GitHub\CRPO\Daniel\Casos de uso\apontamento de horas.png"/>
             <wp:cNvGraphicFramePr>
               <a:graphicFrameLocks xmlns:a="http://schemas.openxmlformats.org/drawingml/2006/main" noChangeAspect="1"/>
             </wp:cNvGraphicFramePr>
@@ -38,7 +40,7 @@
               <a:graphicData uri="http://schemas.openxmlformats.org/drawingml/2006/picture">
                 <pic:pic xmlns:pic="http://schemas.openxmlformats.org/drawingml/2006/picture">
                   <pic:nvPicPr>
-                    <pic:cNvPr id="0" name="Picture 1" descr="C:\Users\danie\Desktop\PrtScr capture_2.jpg"/>
+                    <pic:cNvPr id="0" name="Picture 1" descr="C:\Users\danie\OneDrive\Documentos\GitHub\CRPO\Daniel\Casos de uso\apontamento de horas.png"/>
                     <pic:cNvPicPr>
                       <a:picLocks noChangeAspect="1" noChangeArrowheads="1"/>
                     </pic:cNvPicPr>
@@ -59,7 +61,7 @@
                   <pic:spPr bwMode="auto">
                     <a:xfrm>
                       <a:off x="0" y="0"/>
-                      <a:ext cx="5400040" cy="3438228"/>
+                      <a:ext cx="5400040" cy="2322726"/>
                     </a:xfrm>
                     <a:prstGeom prst="rect">
                       <a:avLst/>
@@ -119,13 +121,11 @@
         <w:t>Fonte: Daniel Ribeiro (2016)</w:t>
       </w:r>
     </w:p>
-    <w:p/>
     <w:p>
       <w:pPr>
         <w:pStyle w:val="Legenda"/>
         <w:keepNext/>
         <w:spacing w:after="0"/>
-        <w:jc w:val="center"/>
       </w:pPr>
     </w:p>
     <w:p>
@@ -326,21 +326,7 @@
                 <w:bCs/>
                 <w:szCs w:val="24"/>
               </w:rPr>
-              <w:t xml:space="preserve"> podendo ou não gerar etapas</w:t>
-            </w:r>
-            <w:r>
-              <w:rPr>
-                <w:bCs/>
-                <w:szCs w:val="24"/>
-              </w:rPr>
-              <w:t>,</w:t>
-            </w:r>
-            <w:r>
-              <w:rPr>
-                <w:bCs/>
-                <w:szCs w:val="24"/>
-              </w:rPr>
-              <w:t xml:space="preserve"> e o superior receberá uma notificação para verificar/aprovar esses apontamentos. </w:t>
+              <w:t xml:space="preserve"> podendo ou não gerar etapas. </w:t>
             </w:r>
           </w:p>
         </w:tc>
@@ -398,14 +384,7 @@
                 <w:rFonts w:cs="Times New Roman"/>
                 <w:szCs w:val="24"/>
               </w:rPr>
-              <w:t>Servidor /</w:t>
-            </w:r>
-            <w:r>
-              <w:rPr>
-                <w:rFonts w:cs="Times New Roman"/>
-                <w:szCs w:val="24"/>
-              </w:rPr>
-              <w:t>Superior Imediato</w:t>
+              <w:t>Servidor</w:t>
             </w:r>
           </w:p>
         </w:tc>
@@ -478,30 +457,14 @@
                 <w:rFonts w:cs="Times New Roman"/>
                 <w:szCs w:val="24"/>
               </w:rPr>
-              <w:t xml:space="preserve"> para receber a notificação,</w:t>
-            </w:r>
-            <w:r>
-              <w:rPr>
-                <w:rFonts w:cs="Times New Roman"/>
-                <w:szCs w:val="24"/>
-              </w:rPr>
-              <w:t xml:space="preserve"> </w:t>
-            </w:r>
-            <w:proofErr w:type="gramStart"/>
-            <w:r>
-              <w:rPr>
-                <w:rFonts w:cs="Times New Roman"/>
-                <w:szCs w:val="24"/>
-              </w:rPr>
-              <w:t>Superior</w:t>
-            </w:r>
-            <w:proofErr w:type="gramEnd"/>
-            <w:r>
-              <w:rPr>
-                <w:rFonts w:cs="Times New Roman"/>
-                <w:szCs w:val="24"/>
-              </w:rPr>
-              <w:t xml:space="preserve"> tem 48 horas para verificar apontamento.</w:t>
+              <w:t xml:space="preserve"> para receber a notificação</w:t>
+            </w:r>
+            <w:r>
+              <w:rPr>
+                <w:rFonts w:cs="Times New Roman"/>
+                <w:szCs w:val="24"/>
+              </w:rPr>
+              <w:t>.</w:t>
             </w:r>
             <w:r>
               <w:rPr>
@@ -939,7 +902,7 @@
                 <w:rFonts w:cs="Times New Roman"/>
                 <w:szCs w:val="24"/>
               </w:rPr>
-              <w:t>[S] Verificar Período Superior</w:t>
+              <w:t>[S] Salvar Logs</w:t>
             </w:r>
           </w:p>
           <w:p>
@@ -960,160 +923,6 @@
                 <w:rFonts w:cs="Times New Roman"/>
                 <w:szCs w:val="24"/>
               </w:rPr>
-              <w:t>[</w:t>
-            </w:r>
-            <w:r>
-              <w:rPr>
-                <w:rFonts w:cs="Times New Roman"/>
-                <w:szCs w:val="24"/>
-              </w:rPr>
-              <w:t>A</w:t>
-            </w:r>
-            <w:proofErr w:type="gramStart"/>
-            <w:r>
-              <w:rPr>
-                <w:rFonts w:cs="Times New Roman"/>
-                <w:szCs w:val="24"/>
-              </w:rPr>
-              <w:t>]</w:t>
-            </w:r>
-            <w:r>
-              <w:rPr>
-                <w:rFonts w:cs="Times New Roman"/>
-                <w:szCs w:val="24"/>
-              </w:rPr>
-              <w:t xml:space="preserve"> Aprovar ou negar</w:t>
-            </w:r>
-            <w:proofErr w:type="gramEnd"/>
-            <w:r>
-              <w:rPr>
-                <w:rFonts w:cs="Times New Roman"/>
-                <w:szCs w:val="24"/>
-              </w:rPr>
-              <w:t xml:space="preserve"> apontamento</w:t>
-            </w:r>
-          </w:p>
-          <w:p>
-            <w:pPr>
-              <w:pStyle w:val="PargrafodaLista"/>
-              <w:numPr>
-                <w:ilvl w:val="0"/>
-                <w:numId w:val="1"/>
-              </w:numPr>
-              <w:spacing w:line="240" w:lineRule="auto"/>
-              <w:rPr>
-                <w:rFonts w:cs="Times New Roman"/>
-                <w:szCs w:val="24"/>
-              </w:rPr>
-            </w:pPr>
-            <w:r>
-              <w:rPr>
-                <w:rFonts w:cs="Times New Roman"/>
-                <w:szCs w:val="24"/>
-              </w:rPr>
-              <w:t>[S</w:t>
-            </w:r>
-            <w:proofErr w:type="gramStart"/>
-            <w:r>
-              <w:rPr>
-                <w:rFonts w:cs="Times New Roman"/>
-                <w:szCs w:val="24"/>
-              </w:rPr>
-              <w:t>] Excluir</w:t>
-            </w:r>
-            <w:proofErr w:type="gramEnd"/>
-            <w:r>
-              <w:rPr>
-                <w:rFonts w:cs="Times New Roman"/>
-                <w:szCs w:val="24"/>
-              </w:rPr>
-              <w:t xml:space="preserve"> notificações do superior</w:t>
-            </w:r>
-          </w:p>
-          <w:p>
-            <w:pPr>
-              <w:pStyle w:val="PargrafodaLista"/>
-              <w:numPr>
-                <w:ilvl w:val="0"/>
-                <w:numId w:val="1"/>
-              </w:numPr>
-              <w:spacing w:line="240" w:lineRule="auto"/>
-              <w:rPr>
-                <w:rFonts w:cs="Times New Roman"/>
-                <w:szCs w:val="24"/>
-              </w:rPr>
-            </w:pPr>
-            <w:r>
-              <w:rPr>
-                <w:rFonts w:cs="Times New Roman"/>
-                <w:szCs w:val="24"/>
-              </w:rPr>
-              <w:t>[S</w:t>
-            </w:r>
-            <w:proofErr w:type="gramStart"/>
-            <w:r>
-              <w:rPr>
-                <w:rFonts w:cs="Times New Roman"/>
-                <w:szCs w:val="24"/>
-              </w:rPr>
-              <w:t>] Atualizar</w:t>
-            </w:r>
-            <w:proofErr w:type="gramEnd"/>
-            <w:r>
-              <w:rPr>
-                <w:rFonts w:cs="Times New Roman"/>
-                <w:szCs w:val="24"/>
-              </w:rPr>
-              <w:t xml:space="preserve"> banco de dados</w:t>
-            </w:r>
-          </w:p>
-          <w:p>
-            <w:pPr>
-              <w:pStyle w:val="PargrafodaLista"/>
-              <w:numPr>
-                <w:ilvl w:val="0"/>
-                <w:numId w:val="1"/>
-              </w:numPr>
-              <w:spacing w:line="240" w:lineRule="auto"/>
-              <w:rPr>
-                <w:rFonts w:cs="Times New Roman"/>
-                <w:szCs w:val="24"/>
-              </w:rPr>
-            </w:pPr>
-            <w:r>
-              <w:rPr>
-                <w:rFonts w:cs="Times New Roman"/>
-                <w:szCs w:val="24"/>
-              </w:rPr>
-              <w:lastRenderedPageBreak/>
-              <w:t xml:space="preserve"> </w:t>
-            </w:r>
-            <w:r>
-              <w:rPr>
-                <w:rFonts w:cs="Times New Roman"/>
-                <w:szCs w:val="24"/>
-              </w:rPr>
-              <w:t>[S] Salvar Logs</w:t>
-            </w:r>
-          </w:p>
-          <w:p>
-            <w:pPr>
-              <w:pStyle w:val="PargrafodaLista"/>
-              <w:numPr>
-                <w:ilvl w:val="0"/>
-                <w:numId w:val="1"/>
-              </w:numPr>
-              <w:spacing w:line="240" w:lineRule="auto"/>
-              <w:rPr>
-                <w:rFonts w:cs="Times New Roman"/>
-                <w:szCs w:val="24"/>
-              </w:rPr>
-            </w:pPr>
-            <w:r>
-              <w:rPr>
-                <w:rFonts w:cs="Times New Roman"/>
-                <w:szCs w:val="24"/>
-              </w:rPr>
               <w:t>[S] Notificar com mensagem MG 34 (</w:t>
             </w:r>
             <w:r>
@@ -1169,7 +978,6 @@
                 <w:b/>
                 <w:szCs w:val="24"/>
               </w:rPr>
-              <w:lastRenderedPageBreak/>
               <w:t>Tratamento das Exceções</w:t>
             </w:r>
             <w:r>
@@ -1564,217 +1372,6 @@
           </w:p>
           <w:p>
             <w:pPr>
-              <w:pStyle w:val="PargrafodaLista"/>
-              <w:spacing w:line="240" w:lineRule="auto"/>
-              <w:ind w:firstLine="0"/>
-            </w:pPr>
-          </w:p>
-          <w:p>
-            <w:pPr>
-              <w:pStyle w:val="PargrafodaLista"/>
-              <w:spacing w:line="240" w:lineRule="auto"/>
-              <w:ind w:firstLine="0"/>
-              <w:rPr>
-                <w:rFonts w:cs="Times New Roman"/>
-                <w:szCs w:val="24"/>
-              </w:rPr>
-            </w:pPr>
-            <w:r>
-              <w:rPr>
-                <w:rFonts w:cs="Times New Roman"/>
-                <w:szCs w:val="24"/>
-              </w:rPr>
-              <w:t>6</w:t>
-            </w:r>
-            <w:r>
-              <w:rPr>
-                <w:rFonts w:cs="Times New Roman"/>
-                <w:szCs w:val="24"/>
-              </w:rPr>
-              <w:t>.</w:t>
-            </w:r>
-            <w:r>
-              <w:rPr>
-                <w:rFonts w:cs="Times New Roman"/>
-                <w:szCs w:val="24"/>
-              </w:rPr>
-              <w:t>a</w:t>
-            </w:r>
-            <w:r>
-              <w:rPr>
-                <w:rFonts w:cs="Times New Roman"/>
-                <w:szCs w:val="24"/>
-              </w:rPr>
-              <w:t>.1</w:t>
-            </w:r>
-            <w:r>
-              <w:rPr>
-                <w:rFonts w:cs="Times New Roman"/>
-                <w:szCs w:val="24"/>
-              </w:rPr>
-              <w:t xml:space="preserve"> </w:t>
-            </w:r>
-            <w:r>
-              <w:rPr>
-                <w:rFonts w:cs="Times New Roman"/>
-                <w:szCs w:val="24"/>
-              </w:rPr>
-              <w:t>Período Inválido</w:t>
-            </w:r>
-          </w:p>
-          <w:p>
-            <w:pPr>
-              <w:pStyle w:val="PargrafodaLista"/>
-              <w:spacing w:line="240" w:lineRule="auto"/>
-              <w:ind w:firstLine="0"/>
-            </w:pPr>
-            <w:r>
-              <w:rPr>
-                <w:rFonts w:cs="Times New Roman"/>
-                <w:szCs w:val="24"/>
-              </w:rPr>
-              <w:t xml:space="preserve">   </w:t>
-            </w:r>
-            <w:r>
-              <w:rPr>
-                <w:rFonts w:cs="Times New Roman"/>
-                <w:szCs w:val="24"/>
-              </w:rPr>
-              <w:t>6</w:t>
-            </w:r>
-            <w:r>
-              <w:rPr>
-                <w:rFonts w:cs="Times New Roman"/>
-                <w:szCs w:val="24"/>
-              </w:rPr>
-              <w:t>.a.1 [S</w:t>
-            </w:r>
-            <w:proofErr w:type="gramStart"/>
-            <w:r>
-              <w:rPr>
-                <w:rFonts w:cs="Times New Roman"/>
-                <w:szCs w:val="24"/>
-              </w:rPr>
-              <w:t xml:space="preserve">] </w:t>
-            </w:r>
-            <w:r>
-              <w:rPr>
-                <w:rFonts w:cs="Times New Roman"/>
-                <w:szCs w:val="24"/>
-              </w:rPr>
-              <w:t>Envia</w:t>
-            </w:r>
-            <w:proofErr w:type="gramEnd"/>
-            <w:r>
-              <w:rPr>
-                <w:rFonts w:cs="Times New Roman"/>
-                <w:szCs w:val="24"/>
-              </w:rPr>
-              <w:t xml:space="preserve"> a mensagem por </w:t>
-            </w:r>
-            <w:proofErr w:type="spellStart"/>
-            <w:r>
-              <w:rPr>
-                <w:rFonts w:cs="Times New Roman"/>
-                <w:szCs w:val="24"/>
-              </w:rPr>
-              <w:t>e-mail</w:t>
-            </w:r>
-            <w:r>
-              <w:t>“Estourou</w:t>
-            </w:r>
-            <w:proofErr w:type="spellEnd"/>
-            <w:r>
-              <w:t xml:space="preserve"> o prazo de 48 horas para a aprovação ou negação do servidor &lt;ID FUNC&gt;”</w:t>
-            </w:r>
-          </w:p>
-          <w:p>
-            <w:pPr>
-              <w:pStyle w:val="PargrafodaLista"/>
-              <w:spacing w:line="240" w:lineRule="auto"/>
-              <w:ind w:firstLine="0"/>
-              <w:rPr>
-                <w:rFonts w:cs="Times New Roman"/>
-                <w:szCs w:val="24"/>
-              </w:rPr>
-            </w:pPr>
-            <w:r>
-              <w:rPr>
-                <w:rFonts w:cs="Times New Roman"/>
-                <w:szCs w:val="24"/>
-              </w:rPr>
-              <w:t xml:space="preserve">   </w:t>
-            </w:r>
-            <w:r>
-              <w:rPr>
-                <w:rFonts w:cs="Times New Roman"/>
-                <w:szCs w:val="24"/>
-              </w:rPr>
-              <w:t>6</w:t>
-            </w:r>
-            <w:r>
-              <w:rPr>
-                <w:rFonts w:cs="Times New Roman"/>
-                <w:szCs w:val="24"/>
-              </w:rPr>
-              <w:t>.a.</w:t>
-            </w:r>
-            <w:r>
-              <w:rPr>
-                <w:rFonts w:cs="Times New Roman"/>
-                <w:szCs w:val="24"/>
-              </w:rPr>
-              <w:t>2</w:t>
-            </w:r>
-            <w:r>
-              <w:rPr>
-                <w:rFonts w:cs="Times New Roman"/>
-                <w:szCs w:val="24"/>
-              </w:rPr>
-              <w:t xml:space="preserve"> [S</w:t>
-            </w:r>
-            <w:proofErr w:type="gramStart"/>
-            <w:r>
-              <w:rPr>
-                <w:rFonts w:cs="Times New Roman"/>
-                <w:szCs w:val="24"/>
-              </w:rPr>
-              <w:t>] Retorna</w:t>
-            </w:r>
-            <w:proofErr w:type="gramEnd"/>
-            <w:r>
-              <w:rPr>
-                <w:rFonts w:cs="Times New Roman"/>
-                <w:szCs w:val="24"/>
-              </w:rPr>
-              <w:t xml:space="preserve"> ao passo </w:t>
-            </w:r>
-            <w:r>
-              <w:rPr>
-                <w:rFonts w:cs="Times New Roman"/>
-                <w:szCs w:val="24"/>
-              </w:rPr>
-              <w:t>4</w:t>
-            </w:r>
-          </w:p>
-          <w:p>
-            <w:pPr>
-              <w:rPr>
-                <w:rFonts w:cs="Times New Roman"/>
-                <w:szCs w:val="24"/>
-              </w:rPr>
-            </w:pPr>
-          </w:p>
-          <w:p>
-            <w:pPr>
-              <w:rPr>
-                <w:rFonts w:cs="Times New Roman"/>
-                <w:szCs w:val="24"/>
-              </w:rPr>
-            </w:pPr>
-          </w:p>
-          <w:p>
-            <w:pPr>
               <w:rPr>
                 <w:rFonts w:cs="Times New Roman"/>
                 <w:szCs w:val="24"/>
@@ -1804,6 +1401,7 @@
                 <w:b/>
                 <w:szCs w:val="24"/>
               </w:rPr>
+              <w:lastRenderedPageBreak/>
               <w:t>Validações:</w:t>
             </w:r>
           </w:p>
@@ -1839,9 +1437,9 @@
         </w:rPr>
         <w:drawing>
           <wp:inline distT="0" distB="0" distL="0" distR="0">
-            <wp:extent cx="5400040" cy="2855591"/>
-            <wp:effectExtent l="0" t="0" r="0" b="2540"/>
-            <wp:docPr id="2" name="Imagem 2" descr="C:\Users\danie\Desktop\PrtScr capture_3.jpg"/>
+            <wp:extent cx="5400040" cy="2628124"/>
+            <wp:effectExtent l="0" t="0" r="0" b="1270"/>
+            <wp:docPr id="7" name="Imagem 7" descr="C:\Users\danie\OneDrive\Documentos\GitHub\CRPO\Daniel\Casos de uso\Aprovacao do superior.png"/>
             <wp:cNvGraphicFramePr>
               <a:graphicFrameLocks xmlns:a="http://schemas.openxmlformats.org/drawingml/2006/main" noChangeAspect="1"/>
             </wp:cNvGraphicFramePr>
@@ -1849,7 +1447,7 @@
               <a:graphicData uri="http://schemas.openxmlformats.org/drawingml/2006/picture">
                 <pic:pic xmlns:pic="http://schemas.openxmlformats.org/drawingml/2006/picture">
                   <pic:nvPicPr>
-                    <pic:cNvPr id="0" name="Picture 2" descr="C:\Users\danie\Desktop\PrtScr capture_3.jpg"/>
+                    <pic:cNvPr id="0" name="Picture 2" descr="C:\Users\danie\OneDrive\Documentos\GitHub\CRPO\Daniel\Casos de uso\Aprovacao do superior.png"/>
                     <pic:cNvPicPr>
                       <a:picLocks noChangeAspect="1" noChangeArrowheads="1"/>
                     </pic:cNvPicPr>
@@ -1870,7 +1468,7 @@
                   <pic:spPr bwMode="auto">
                     <a:xfrm>
                       <a:off x="0" y="0"/>
-                      <a:ext cx="5400040" cy="2855591"/>
+                      <a:ext cx="5400040" cy="2628124"/>
                     </a:xfrm>
                     <a:prstGeom prst="rect">
                       <a:avLst/>
@@ -1902,14 +1500,21 @@
           <w:color w:val="auto"/>
           <w:szCs w:val="22"/>
         </w:rPr>
-        <w:t>Figura</w:t>
+        <w:t xml:space="preserve"> </w:t>
       </w:r>
       <w:r>
         <w:rPr>
           <w:color w:val="auto"/>
           <w:szCs w:val="22"/>
         </w:rPr>
-        <w:t xml:space="preserve"> 02</w:t>
+        <w:t>Figura</w:t>
+      </w:r>
+      <w:r>
+        <w:rPr>
+          <w:color w:val="auto"/>
+          <w:szCs w:val="22"/>
+        </w:rPr>
+        <w:t xml:space="preserve"> 01</w:t>
       </w:r>
       <w:r>
         <w:rPr>
@@ -1923,21 +1528,14 @@
           <w:color w:val="auto"/>
           <w:szCs w:val="22"/>
         </w:rPr>
-        <w:t>Substituição</w:t>
+        <w:t>Aprova</w:t>
       </w:r>
       <w:r>
         <w:rPr>
           <w:color w:val="auto"/>
           <w:szCs w:val="22"/>
         </w:rPr>
-        <w:t xml:space="preserve"> t</w:t>
-      </w:r>
-      <w:r>
-        <w:rPr>
-          <w:color w:val="auto"/>
-          <w:szCs w:val="22"/>
-        </w:rPr>
-        <w:t>emporária</w:t>
+        <w:t>r Apontamento</w:t>
       </w:r>
     </w:p>
     <w:p>
@@ -1948,7 +1546,13 @@
         <w:t>Fonte: Daniel Ribeiro (2016)</w:t>
       </w:r>
     </w:p>
-    <w:p/>
+    <w:p>
+      <w:pPr>
+        <w:pStyle w:val="Legenda"/>
+        <w:keepNext/>
+        <w:spacing w:after="0"/>
+      </w:pPr>
+    </w:p>
     <w:p>
       <w:pPr>
         <w:pStyle w:val="Legenda"/>
@@ -1957,7 +1561,7 @@
         <w:jc w:val="center"/>
       </w:pPr>
       <w:r>
-        <w:t>Tabela 02</w:t>
+        <w:t>Tabela 01</w:t>
       </w:r>
       <w:r>
         <w:fldChar w:fldCharType="begin"/>
@@ -1981,7 +1585,11 @@
         <w:t xml:space="preserve"> </w:t>
       </w:r>
       <w:r>
-        <w:t>Substituição temporária</w:t>
+        <w:rPr>
+          <w:color w:val="auto"/>
+          <w:szCs w:val="22"/>
+        </w:rPr>
+        <w:t>Aprovar Apontamento</w:t>
       </w:r>
     </w:p>
     <w:tbl>
@@ -2038,16 +1646,12 @@
           <w:p>
             <w:pPr>
               <w:rPr>
-                <w:rFonts w:cs="Times New Roman"/>
-                <w:szCs w:val="24"/>
-              </w:rPr>
-            </w:pPr>
-            <w:r>
-              <w:rPr>
-                <w:rFonts w:cs="Times New Roman"/>
-                <w:szCs w:val="24"/>
-              </w:rPr>
-              <w:t>Substituição temporária</w:t>
+                <w:rFonts w:ascii="Nirmala UI" w:hAnsi="Nirmala UI" w:cs="Nirmala UI"/>
+                <w:szCs w:val="24"/>
+              </w:rPr>
+            </w:pPr>
+            <w:r>
+              <w:t>Aprovar Apontamento</w:t>
             </w:r>
           </w:p>
         </w:tc>
@@ -2078,7 +1682,6 @@
                 <w:b/>
                 <w:szCs w:val="24"/>
               </w:rPr>
-              <w:lastRenderedPageBreak/>
               <w:t>Descrição</w:t>
             </w:r>
           </w:p>
@@ -2103,17 +1706,31 @@
             </w:pPr>
             <w:r>
               <w:rPr>
-                <w:rFonts w:cs="Times New Roman"/>
-                <w:szCs w:val="24"/>
-              </w:rPr>
-              <w:t>Esse cadastro é feito quando um servidor deixa de exercer a sua função e passa a exercer uma função temporária para suprir as necessidades do quartel.</w:t>
-            </w:r>
-            <w:r>
-              <w:rPr>
-                <w:rFonts w:cs="Times New Roman"/>
-                <w:szCs w:val="24"/>
-              </w:rPr>
-              <w:t xml:space="preserve"> Colocando as informações do servidor a ser substituto e o substituído e os motivos da substituição. </w:t>
+                <w:bCs/>
+                <w:szCs w:val="24"/>
+              </w:rPr>
+              <w:t xml:space="preserve">O </w:t>
+            </w:r>
+            <w:r>
+              <w:rPr>
+                <w:bCs/>
+                <w:szCs w:val="24"/>
+              </w:rPr>
+              <w:t xml:space="preserve">superior receberá uma notificação para verificar/aprovar </w:t>
+            </w:r>
+            <w:r>
+              <w:rPr>
+                <w:bCs/>
+                <w:szCs w:val="24"/>
+              </w:rPr>
+              <w:t>os apontamentos</w:t>
+            </w:r>
+            <w:r>
+              <w:rPr>
+                <w:bCs/>
+                <w:szCs w:val="24"/>
+              </w:rPr>
+              <w:t>.</w:t>
             </w:r>
           </w:p>
         </w:tc>
@@ -2171,7 +1788,7 @@
                 <w:rFonts w:cs="Times New Roman"/>
                 <w:szCs w:val="24"/>
               </w:rPr>
-              <w:t>Servidor com permissões de RH</w:t>
+              <w:t xml:space="preserve">Superior </w:t>
             </w:r>
           </w:p>
         </w:tc>
@@ -2228,14 +1845,39 @@
                 <w:rFonts w:cs="Times New Roman"/>
                 <w:szCs w:val="24"/>
               </w:rPr>
-              <w:t xml:space="preserve">O usuário deve possuir acesso necessário para fazer </w:t>
-            </w:r>
-            <w:r>
-              <w:rPr>
-                <w:rFonts w:cs="Times New Roman"/>
-                <w:szCs w:val="24"/>
-              </w:rPr>
-              <w:t>o cadastro, deve existir uma vaga a ser substituída.</w:t>
+              <w:t xml:space="preserve">Superior deve estar </w:t>
+            </w:r>
+            <w:proofErr w:type="spellStart"/>
+            <w:r>
+              <w:rPr>
+                <w:rFonts w:cs="Times New Roman"/>
+                <w:szCs w:val="24"/>
+              </w:rPr>
+              <w:t>logado</w:t>
+            </w:r>
+            <w:proofErr w:type="spellEnd"/>
+            <w:r>
+              <w:rPr>
+                <w:rFonts w:cs="Times New Roman"/>
+                <w:szCs w:val="24"/>
+              </w:rPr>
+              <w:t xml:space="preserve"> para receber a notificação, </w:t>
+            </w:r>
+            <w:proofErr w:type="gramStart"/>
+            <w:r>
+              <w:rPr>
+                <w:rFonts w:cs="Times New Roman"/>
+                <w:szCs w:val="24"/>
+              </w:rPr>
+              <w:t>Superior</w:t>
+            </w:r>
+            <w:proofErr w:type="gramEnd"/>
+            <w:r>
+              <w:rPr>
+                <w:rFonts w:cs="Times New Roman"/>
+                <w:szCs w:val="24"/>
+              </w:rPr>
+              <w:t xml:space="preserve"> tem 48 horas para verificar apontamento.</w:t>
             </w:r>
           </w:p>
         </w:tc>
@@ -2292,7 +1934,35 @@
                 <w:rFonts w:cs="Times New Roman"/>
                 <w:szCs w:val="24"/>
               </w:rPr>
-              <w:t>Gerar os logs de movimentação de dados.</w:t>
+              <w:t>Após a</w:t>
+            </w:r>
+            <w:r>
+              <w:rPr>
+                <w:rFonts w:cs="Times New Roman"/>
+                <w:szCs w:val="24"/>
+              </w:rPr>
+              <w:t>provação</w:t>
+            </w:r>
+            <w:r>
+              <w:rPr>
+                <w:rFonts w:cs="Times New Roman"/>
+                <w:szCs w:val="24"/>
+              </w:rPr>
+              <w:t xml:space="preserve"> gerar logs da movimentação de dados. Atualizar status para </w:t>
+            </w:r>
+            <w:r>
+              <w:rPr>
+                <w:rFonts w:cs="Times New Roman"/>
+                <w:szCs w:val="24"/>
+              </w:rPr>
+              <w:t>aprovado ou negado</w:t>
+            </w:r>
+            <w:r>
+              <w:rPr>
+                <w:rFonts w:cs="Times New Roman"/>
+                <w:szCs w:val="24"/>
+              </w:rPr>
+              <w:t>.</w:t>
             </w:r>
           </w:p>
         </w:tc>
@@ -2366,35 +2036,7 @@
                 <w:rFonts w:cs="Times New Roman"/>
                 <w:szCs w:val="24"/>
               </w:rPr>
-              <w:t>RF</w:t>
-            </w:r>
-            <w:r>
-              <w:rPr>
-                <w:rFonts w:cs="Times New Roman"/>
-                <w:szCs w:val="24"/>
-              </w:rPr>
-              <w:t>2</w:t>
-            </w:r>
-            <w:r>
-              <w:rPr>
-                <w:rFonts w:cs="Times New Roman"/>
-                <w:szCs w:val="24"/>
-              </w:rPr>
-              <w:t>3</w:t>
-            </w:r>
-            <w:r>
-              <w:rPr>
-                <w:rFonts w:cs="Times New Roman"/>
-                <w:szCs w:val="24"/>
-              </w:rPr>
-              <w:t xml:space="preserve"> – </w:t>
-            </w:r>
-            <w:r>
-              <w:rPr>
-                <w:rFonts w:cs="Times New Roman"/>
-                <w:szCs w:val="24"/>
-              </w:rPr>
-              <w:t xml:space="preserve">Substituição Temporária </w:t>
+              <w:t>RF17 - Apontamento de Horas</w:t>
             </w:r>
           </w:p>
         </w:tc>
@@ -2458,7 +2100,7 @@
               <w:pStyle w:val="PargrafodaLista"/>
               <w:numPr>
                 <w:ilvl w:val="0"/>
-                <w:numId w:val="2"/>
+                <w:numId w:val="5"/>
               </w:numPr>
               <w:spacing w:line="240" w:lineRule="auto"/>
               <w:rPr>
@@ -2485,14 +2127,7 @@
                 <w:rFonts w:cs="Times New Roman"/>
                 <w:szCs w:val="24"/>
               </w:rPr>
-              <w:t xml:space="preserve">Informar </w:t>
-            </w:r>
-            <w:r>
-              <w:rPr>
-                <w:rFonts w:cs="Times New Roman"/>
-                <w:szCs w:val="24"/>
-              </w:rPr>
-              <w:t>dados e clicar em “salvar”</w:t>
+              <w:t>Selecionar apontamento ou apontamentos e clicar em “aprovar ou negar”</w:t>
             </w:r>
             <w:r>
               <w:rPr>
@@ -2507,7 +2142,7 @@
               <w:pStyle w:val="PargrafodaLista"/>
               <w:numPr>
                 <w:ilvl w:val="0"/>
-                <w:numId w:val="2"/>
+                <w:numId w:val="5"/>
               </w:numPr>
               <w:spacing w:line="240" w:lineRule="auto"/>
               <w:rPr>
@@ -2528,7 +2163,7 @@
                 <w:rFonts w:cs="Times New Roman"/>
                 <w:szCs w:val="24"/>
               </w:rPr>
-              <w:t>] Verificar</w:t>
+              <w:t>] Validar</w:t>
             </w:r>
             <w:proofErr w:type="gramEnd"/>
             <w:r>
@@ -2536,21 +2171,7 @@
                 <w:rFonts w:cs="Times New Roman"/>
                 <w:szCs w:val="24"/>
               </w:rPr>
-              <w:t xml:space="preserve"> </w:t>
-            </w:r>
-            <w:r>
-              <w:rPr>
-                <w:rFonts w:cs="Times New Roman"/>
-                <w:szCs w:val="24"/>
-              </w:rPr>
-              <w:t>dados</w:t>
-            </w:r>
-            <w:r>
-              <w:rPr>
-                <w:rFonts w:cs="Times New Roman"/>
-                <w:szCs w:val="24"/>
-              </w:rPr>
-              <w:t>.</w:t>
+              <w:t xml:space="preserve"> informações</w:t>
             </w:r>
           </w:p>
           <w:p>
@@ -2558,7 +2179,7 @@
               <w:pStyle w:val="PargrafodaLista"/>
               <w:numPr>
                 <w:ilvl w:val="0"/>
-                <w:numId w:val="2"/>
+                <w:numId w:val="5"/>
               </w:numPr>
               <w:spacing w:line="240" w:lineRule="auto"/>
               <w:rPr>
@@ -2579,14 +2200,7 @@
                 <w:rFonts w:cs="Times New Roman"/>
                 <w:szCs w:val="24"/>
               </w:rPr>
-              <w:t xml:space="preserve">] </w:t>
-            </w:r>
-            <w:r>
-              <w:rPr>
-                <w:rFonts w:cs="Times New Roman"/>
-                <w:szCs w:val="24"/>
-              </w:rPr>
-              <w:t>Gravar</w:t>
+              <w:t>] Gravar</w:t>
             </w:r>
             <w:proofErr w:type="gramEnd"/>
             <w:r>
@@ -2594,7 +2208,7 @@
                 <w:rFonts w:cs="Times New Roman"/>
                 <w:szCs w:val="24"/>
               </w:rPr>
-              <w:t xml:space="preserve"> no banco de dados.</w:t>
+              <w:t xml:space="preserve"> no banco de dados</w:t>
             </w:r>
           </w:p>
           <w:p>
@@ -2602,7 +2216,7 @@
               <w:pStyle w:val="PargrafodaLista"/>
               <w:numPr>
                 <w:ilvl w:val="0"/>
-                <w:numId w:val="2"/>
+                <w:numId w:val="5"/>
               </w:numPr>
               <w:spacing w:line="240" w:lineRule="auto"/>
               <w:rPr>
@@ -2623,7 +2237,7 @@
                 <w:rFonts w:cs="Times New Roman"/>
                 <w:szCs w:val="24"/>
               </w:rPr>
-              <w:t>] Salvar</w:t>
+              <w:t>] Excluir</w:t>
             </w:r>
             <w:proofErr w:type="gramEnd"/>
             <w:r>
@@ -2631,14 +2245,72 @@
                 <w:rFonts w:cs="Times New Roman"/>
                 <w:szCs w:val="24"/>
               </w:rPr>
-              <w:t xml:space="preserve"> log</w:t>
-            </w:r>
-            <w:r>
-              <w:rPr>
-                <w:rFonts w:cs="Times New Roman"/>
-                <w:szCs w:val="24"/>
-              </w:rPr>
-              <w:t xml:space="preserve">. </w:t>
+              <w:t xml:space="preserve"> notificações do superior</w:t>
+            </w:r>
+          </w:p>
+          <w:p>
+            <w:pPr>
+              <w:pStyle w:val="PargrafodaLista"/>
+              <w:numPr>
+                <w:ilvl w:val="0"/>
+                <w:numId w:val="5"/>
+              </w:numPr>
+              <w:spacing w:line="240" w:lineRule="auto"/>
+              <w:rPr>
+                <w:rFonts w:cs="Times New Roman"/>
+                <w:szCs w:val="24"/>
+              </w:rPr>
+            </w:pPr>
+            <w:r>
+              <w:rPr>
+                <w:rFonts w:cs="Times New Roman"/>
+                <w:szCs w:val="24"/>
+              </w:rPr>
+              <w:t>[S] Salvar Logs</w:t>
+            </w:r>
+          </w:p>
+          <w:p>
+            <w:pPr>
+              <w:pStyle w:val="PargrafodaLista"/>
+              <w:numPr>
+                <w:ilvl w:val="0"/>
+                <w:numId w:val="5"/>
+              </w:numPr>
+              <w:spacing w:line="240" w:lineRule="auto"/>
+              <w:rPr>
+                <w:rFonts w:cs="Times New Roman"/>
+                <w:szCs w:val="24"/>
+              </w:rPr>
+            </w:pPr>
+            <w:r>
+              <w:rPr>
+                <w:rFonts w:cs="Times New Roman"/>
+                <w:szCs w:val="24"/>
+              </w:rPr>
+              <w:t>[S] Notificar com mensagem MG 34 (</w:t>
+            </w:r>
+            <w:r>
+              <w:rPr>
+                <w:rFonts w:ascii="Nirmala UI" w:hAnsi="Nirmala UI" w:cs="Nirmala UI"/>
+                <w:szCs w:val="24"/>
+              </w:rPr>
+              <w:t xml:space="preserve">“Sucesso na </w:t>
+            </w:r>
+            <w:proofErr w:type="gramStart"/>
+            <w:r>
+              <w:rPr>
+                <w:rFonts w:ascii="Nirmala UI" w:hAnsi="Nirmala UI" w:cs="Nirmala UI"/>
+                <w:szCs w:val="24"/>
+              </w:rPr>
+              <w:t>operação!”</w:t>
+            </w:r>
+            <w:proofErr w:type="gramEnd"/>
+            <w:r>
+              <w:rPr>
+                <w:rFonts w:cs="Times New Roman"/>
+                <w:szCs w:val="24"/>
+              </w:rPr>
+              <w:t>).</w:t>
             </w:r>
           </w:p>
         </w:tc>
@@ -2720,14 +2392,7 @@
                 <w:rFonts w:cs="Times New Roman"/>
                 <w:szCs w:val="24"/>
               </w:rPr>
-              <w:t xml:space="preserve">.a </w:t>
-            </w:r>
-            <w:r>
-              <w:rPr>
-                <w:rFonts w:cs="Times New Roman"/>
-                <w:szCs w:val="24"/>
-              </w:rPr>
-              <w:t>Vaga inexistente para substituição</w:t>
+              <w:t>.a.1 Período Inválido</w:t>
             </w:r>
           </w:p>
           <w:p>
@@ -2735,10 +2400,6 @@
               <w:pStyle w:val="PargrafodaLista"/>
               <w:spacing w:line="240" w:lineRule="auto"/>
               <w:ind w:firstLine="0"/>
-              <w:rPr>
-                <w:rFonts w:cs="Times New Roman"/>
-                <w:szCs w:val="24"/>
-              </w:rPr>
             </w:pPr>
             <w:r>
               <w:rPr>
@@ -2759,28 +2420,33 @@
                 <w:rFonts w:cs="Times New Roman"/>
                 <w:szCs w:val="24"/>
               </w:rPr>
-              <w:t xml:space="preserve">.a.1 </w:t>
-            </w:r>
-            <w:r>
-              <w:rPr>
-                <w:rFonts w:cs="Times New Roman"/>
-                <w:szCs w:val="24"/>
-              </w:rPr>
-              <w:t>[</w:t>
-            </w:r>
-            <w:r>
-              <w:rPr>
-                <w:rFonts w:cs="Times New Roman"/>
-                <w:szCs w:val="24"/>
-              </w:rPr>
-              <w:t xml:space="preserve">S] Mostra mensagem de erro </w:t>
-            </w:r>
-            <w:r>
-              <w:rPr>
-                <w:rFonts w:cs="Times New Roman"/>
-                <w:szCs w:val="24"/>
-              </w:rPr>
-              <w:t>“Não é permitido cadastro de substituição verifique se a vagas para substituir”</w:t>
+              <w:t>.a.1 [S</w:t>
+            </w:r>
+            <w:proofErr w:type="gramStart"/>
+            <w:r>
+              <w:rPr>
+                <w:rFonts w:cs="Times New Roman"/>
+                <w:szCs w:val="24"/>
+              </w:rPr>
+              <w:t>] Envia</w:t>
+            </w:r>
+            <w:proofErr w:type="gramEnd"/>
+            <w:r>
+              <w:rPr>
+                <w:rFonts w:cs="Times New Roman"/>
+                <w:szCs w:val="24"/>
+              </w:rPr>
+              <w:t xml:space="preserve"> a mensagem por e-mail</w:t>
+            </w:r>
+            <w:r>
+              <w:rPr>
+                <w:rFonts w:cs="Times New Roman"/>
+                <w:szCs w:val="24"/>
+              </w:rPr>
+              <w:t xml:space="preserve"> para Servidor e superior </w:t>
+            </w:r>
+            <w:r>
+              <w:t>“Estourou o prazo de 48 horas para a aprovação ou negação do servidor &lt;ID FUNC&gt;”</w:t>
             </w:r>
           </w:p>
           <w:p>
@@ -2828,172 +2494,14 @@
                 <w:rFonts w:cs="Times New Roman"/>
                 <w:szCs w:val="24"/>
               </w:rPr>
-              <w:t xml:space="preserve"> ao passo 1</w:t>
-            </w:r>
-          </w:p>
-          <w:p>
-            <w:pPr>
-              <w:pStyle w:val="PargrafodaLista"/>
-              <w:spacing w:line="240" w:lineRule="auto"/>
-              <w:ind w:firstLine="0"/>
-              <w:rPr>
-                <w:rFonts w:cs="Times New Roman"/>
-                <w:szCs w:val="24"/>
-              </w:rPr>
-            </w:pPr>
-          </w:p>
-          <w:p>
-            <w:pPr>
-              <w:pStyle w:val="PargrafodaLista"/>
-              <w:spacing w:line="240" w:lineRule="auto"/>
-              <w:ind w:firstLine="0"/>
-              <w:rPr>
-                <w:rFonts w:cs="Times New Roman"/>
-                <w:szCs w:val="24"/>
-              </w:rPr>
-            </w:pPr>
-            <w:r>
-              <w:rPr>
-                <w:rFonts w:cs="Times New Roman"/>
-                <w:szCs w:val="24"/>
-              </w:rPr>
-              <w:t>2</w:t>
-            </w:r>
-            <w:r>
-              <w:rPr>
-                <w:rFonts w:cs="Times New Roman"/>
-                <w:szCs w:val="24"/>
-              </w:rPr>
-              <w:t>.</w:t>
-            </w:r>
-            <w:r>
-              <w:rPr>
-                <w:rFonts w:cs="Times New Roman"/>
-                <w:szCs w:val="24"/>
-              </w:rPr>
-              <w:t>b</w:t>
-            </w:r>
-            <w:r>
-              <w:rPr>
-                <w:rFonts w:cs="Times New Roman"/>
-                <w:szCs w:val="24"/>
-              </w:rPr>
-              <w:t xml:space="preserve"> </w:t>
-            </w:r>
-            <w:r>
-              <w:rPr>
-                <w:rFonts w:cs="Times New Roman"/>
-                <w:szCs w:val="24"/>
-              </w:rPr>
-              <w:t>Usuário não possui permissão</w:t>
-            </w:r>
-          </w:p>
-          <w:p>
-            <w:pPr>
-              <w:pStyle w:val="PargrafodaLista"/>
-              <w:spacing w:line="240" w:lineRule="auto"/>
-              <w:ind w:firstLine="0"/>
-              <w:rPr>
-                <w:rFonts w:cs="Times New Roman"/>
-                <w:szCs w:val="24"/>
-              </w:rPr>
-            </w:pPr>
-            <w:r>
-              <w:rPr>
-                <w:rFonts w:cs="Times New Roman"/>
-                <w:szCs w:val="24"/>
-              </w:rPr>
-              <w:t xml:space="preserve">   </w:t>
-            </w:r>
-            <w:r>
-              <w:rPr>
-                <w:rFonts w:cs="Times New Roman"/>
-                <w:szCs w:val="24"/>
-              </w:rPr>
-              <w:t>2</w:t>
-            </w:r>
-            <w:r>
-              <w:rPr>
-                <w:rFonts w:cs="Times New Roman"/>
-                <w:szCs w:val="24"/>
-              </w:rPr>
-              <w:t>.b</w:t>
-            </w:r>
-            <w:r>
-              <w:rPr>
-                <w:rFonts w:cs="Times New Roman"/>
-                <w:szCs w:val="24"/>
-              </w:rPr>
-              <w:t xml:space="preserve">.1 [S] </w:t>
-            </w:r>
-            <w:r>
-              <w:rPr>
-                <w:rFonts w:cs="Times New Roman"/>
-                <w:szCs w:val="24"/>
-              </w:rPr>
-              <w:t>Mostra mensagem de erro “Não é permitido edição para este usuário”</w:t>
-            </w:r>
-          </w:p>
-          <w:p>
-            <w:pPr>
-              <w:pStyle w:val="PargrafodaLista"/>
-              <w:spacing w:line="240" w:lineRule="auto"/>
-              <w:ind w:firstLine="0"/>
-              <w:rPr>
-                <w:rFonts w:cs="Times New Roman"/>
-                <w:szCs w:val="24"/>
-              </w:rPr>
-            </w:pPr>
-            <w:r>
-              <w:rPr>
-                <w:rFonts w:cs="Times New Roman"/>
-                <w:szCs w:val="24"/>
-              </w:rPr>
-              <w:t xml:space="preserve">   2</w:t>
-            </w:r>
-            <w:r>
-              <w:rPr>
-                <w:rFonts w:cs="Times New Roman"/>
-                <w:szCs w:val="24"/>
-              </w:rPr>
-              <w:t>.b</w:t>
-            </w:r>
-            <w:r>
-              <w:rPr>
-                <w:rFonts w:cs="Times New Roman"/>
-                <w:szCs w:val="24"/>
-              </w:rPr>
-              <w:t>.2 [S</w:t>
-            </w:r>
-            <w:proofErr w:type="gramStart"/>
-            <w:r>
-              <w:rPr>
-                <w:rFonts w:cs="Times New Roman"/>
-                <w:szCs w:val="24"/>
-              </w:rPr>
-              <w:t xml:space="preserve">] </w:t>
-            </w:r>
-            <w:r>
-              <w:rPr>
-                <w:rFonts w:cs="Times New Roman"/>
-                <w:szCs w:val="24"/>
-              </w:rPr>
-              <w:t>Retorna</w:t>
-            </w:r>
-            <w:proofErr w:type="gramEnd"/>
-            <w:r>
-              <w:rPr>
-                <w:rFonts w:cs="Times New Roman"/>
-                <w:szCs w:val="24"/>
-              </w:rPr>
-              <w:t xml:space="preserve"> ao passo 4</w:t>
-            </w:r>
-            <w:r>
-              <w:rPr>
-                <w:rFonts w:cs="Times New Roman"/>
-                <w:szCs w:val="24"/>
-              </w:rPr>
-              <w:t xml:space="preserve"> </w:t>
+              <w:t xml:space="preserve"> ao passo </w:t>
+            </w:r>
+            <w:r>
+              <w:rPr>
+                <w:rFonts w:cs="Times New Roman"/>
+                <w:szCs w:val="24"/>
+              </w:rPr>
+              <w:t>1</w:t>
             </w:r>
           </w:p>
           <w:p>
@@ -3043,6 +2551,7 @@
                 <w:b/>
                 <w:szCs w:val="24"/>
               </w:rPr>
+              <w:lastRenderedPageBreak/>
               <w:t>Validações:</w:t>
             </w:r>
           </w:p>
@@ -3069,18 +2578,18 @@
       </w:tr>
     </w:tbl>
     <w:p/>
+    <w:p/>
     <w:p>
       <w:r>
         <w:rPr>
           <w:noProof/>
           <w:lang w:eastAsia="pt-BR"/>
         </w:rPr>
-        <w:lastRenderedPageBreak/>
         <w:drawing>
           <wp:inline distT="0" distB="0" distL="0" distR="0">
-            <wp:extent cx="5400040" cy="4057749"/>
+            <wp:extent cx="5400040" cy="2673001"/>
             <wp:effectExtent l="0" t="0" r="0" b="0"/>
-            <wp:docPr id="3" name="Imagem 3" descr="C:\Users\danie\OneDrive\Documentos\GitHub\CRPO\Daniel\Casos de uso\UseCase Diagram0.png"/>
+            <wp:docPr id="9" name="Imagem 9" descr="C:\Users\danie\OneDrive\Documentos\GitHub\CRPO\Daniel\Casos de uso\gerenciar substituição temporária.png"/>
             <wp:cNvGraphicFramePr>
               <a:graphicFrameLocks xmlns:a="http://schemas.openxmlformats.org/drawingml/2006/main" noChangeAspect="1"/>
             </wp:cNvGraphicFramePr>
@@ -3088,7 +2597,7 @@
               <a:graphicData uri="http://schemas.openxmlformats.org/drawingml/2006/picture">
                 <pic:pic xmlns:pic="http://schemas.openxmlformats.org/drawingml/2006/picture">
                   <pic:nvPicPr>
-                    <pic:cNvPr id="0" name="Picture 1" descr="C:\Users\danie\OneDrive\Documentos\GitHub\CRPO\Daniel\Casos de uso\UseCase Diagram0.png"/>
+                    <pic:cNvPr id="0" name="Picture 4" descr="C:\Users\danie\OneDrive\Documentos\GitHub\CRPO\Daniel\Casos de uso\gerenciar substituição temporária.png"/>
                     <pic:cNvPicPr>
                       <a:picLocks noChangeAspect="1" noChangeArrowheads="1"/>
                     </pic:cNvPicPr>
@@ -3109,7 +2618,7 @@
                   <pic:spPr bwMode="auto">
                     <a:xfrm>
                       <a:off x="0" y="0"/>
-                      <a:ext cx="5400040" cy="4057749"/>
+                      <a:ext cx="5400040" cy="2673001"/>
                     </a:xfrm>
                     <a:prstGeom prst="rect">
                       <a:avLst/>
@@ -3148,7 +2657,7 @@
           <w:color w:val="auto"/>
           <w:szCs w:val="22"/>
         </w:rPr>
-        <w:t xml:space="preserve"> 03</w:t>
+        <w:t xml:space="preserve"> 02</w:t>
       </w:r>
       <w:r>
         <w:rPr>
@@ -3162,7 +2671,28 @@
           <w:color w:val="auto"/>
           <w:szCs w:val="22"/>
         </w:rPr>
-        <w:t>Gerenciamento de Distribuição de Horas Extras</w:t>
+        <w:t xml:space="preserve">Gerenciar </w:t>
+      </w:r>
+      <w:r>
+        <w:rPr>
+          <w:color w:val="auto"/>
+          <w:szCs w:val="22"/>
+        </w:rPr>
+        <w:t>Substituição</w:t>
+      </w:r>
+      <w:r>
+        <w:rPr>
+          <w:color w:val="auto"/>
+          <w:szCs w:val="22"/>
+        </w:rPr>
+        <w:t xml:space="preserve"> t</w:t>
+      </w:r>
+      <w:r>
+        <w:rPr>
+          <w:color w:val="auto"/>
+          <w:szCs w:val="22"/>
+        </w:rPr>
+        <w:t>emporária</w:t>
       </w:r>
     </w:p>
     <w:p>
@@ -3182,7 +2712,7 @@
         <w:jc w:val="center"/>
       </w:pPr>
       <w:r>
-        <w:t>Tabela 03</w:t>
+        <w:t>Tabela 02</w:t>
       </w:r>
       <w:r>
         <w:fldChar w:fldCharType="begin"/>
@@ -3206,16 +2736,14 @@
         <w:t xml:space="preserve"> </w:t>
       </w:r>
       <w:r>
-        <w:t>Gerenciamento de Distribuição de Hora</w:t>
-      </w:r>
-      <w:r>
-        <w:t>s</w:t>
-      </w:r>
-      <w:r>
-        <w:t xml:space="preserve"> Extra</w:t>
-      </w:r>
-      <w:r>
-        <w:t>s</w:t>
+        <w:rPr>
+          <w:color w:val="auto"/>
+          <w:szCs w:val="22"/>
+        </w:rPr>
+        <w:t xml:space="preserve">Gerenciar </w:t>
+      </w:r>
+      <w:r>
+        <w:t>Substituição temporária</w:t>
       </w:r>
     </w:p>
     <w:tbl>
@@ -3277,32 +2805,14 @@
               </w:rPr>
             </w:pPr>
             <w:r>
-              <w:rPr>
-                <w:rFonts w:cs="Times New Roman"/>
-                <w:szCs w:val="24"/>
-              </w:rPr>
-              <w:t>Gerenciamento de Distribuição de Hora</w:t>
-            </w:r>
-            <w:r>
-              <w:rPr>
-                <w:rFonts w:cs="Times New Roman"/>
-                <w:szCs w:val="24"/>
-              </w:rPr>
-              <w:t>s</w:t>
-            </w:r>
-            <w:r>
-              <w:rPr>
-                <w:rFonts w:cs="Times New Roman"/>
-                <w:szCs w:val="24"/>
-              </w:rPr>
-              <w:t xml:space="preserve"> Extra</w:t>
-            </w:r>
-            <w:r>
-              <w:rPr>
-                <w:rFonts w:cs="Times New Roman"/>
-                <w:szCs w:val="24"/>
-              </w:rPr>
-              <w:t>s</w:t>
+              <w:t xml:space="preserve">Gerenciar </w:t>
+            </w:r>
+            <w:r>
+              <w:rPr>
+                <w:rFonts w:cs="Times New Roman"/>
+                <w:szCs w:val="24"/>
+              </w:rPr>
+              <w:t>Substituição temporária</w:t>
             </w:r>
           </w:p>
         </w:tc>
@@ -3360,44 +2870,14 @@
                 <w:rFonts w:cs="Times New Roman"/>
                 <w:szCs w:val="24"/>
               </w:rPr>
-              <w:t xml:space="preserve">O usuário poderá gerenciar as suas horas extras com uma consulta </w:t>
-            </w:r>
-            <w:proofErr w:type="gramStart"/>
-            <w:r>
-              <w:rPr>
-                <w:rFonts w:cs="Times New Roman"/>
-                <w:szCs w:val="24"/>
-              </w:rPr>
-              <w:t xml:space="preserve">na </w:t>
-            </w:r>
-            <w:r>
-              <w:rPr>
-                <w:bCs/>
-                <w:szCs w:val="24"/>
-              </w:rPr>
-              <w:t>Vai</w:t>
-            </w:r>
-            <w:proofErr w:type="gramEnd"/>
-            <w:r>
-              <w:rPr>
-                <w:bCs/>
-                <w:szCs w:val="24"/>
-              </w:rPr>
-              <w:t xml:space="preserve"> ser possível o gerenciamento de horas ordinárias (</w:t>
-            </w:r>
-            <w:r>
-              <w:rPr>
-                <w:bCs/>
-                <w:szCs w:val="24"/>
-              </w:rPr>
-              <w:t>normais</w:t>
-            </w:r>
-            <w:r>
-              <w:rPr>
-                <w:bCs/>
-                <w:szCs w:val="24"/>
-              </w:rPr>
-              <w:t>), horas extraordinárias (horas que geram etapas), horas extras (são geradas quando o servidor está de serviço), banco de horas (quando tem sobra das horas ordinárias, vai para banco), e gerenciamento das licenças (horas que são abonadas por atestados e outros relacionados). Também vai ser possível imprimir um relatório para análise das horas. O filtro vai ser por período (mês), podendo ser consultado as horas de até 6 meses anteriores.</w:t>
+              <w:t>Gerencia com uma consulta, cujo filtros são</w:t>
+            </w:r>
+            <w:r>
+              <w:rPr>
+                <w:rFonts w:cs="Times New Roman"/>
+                <w:szCs w:val="24"/>
+              </w:rPr>
+              <w:t xml:space="preserve"> as informações do servidor a ser substituto e o substituído e os motivos da substituição. </w:t>
             </w:r>
           </w:p>
         </w:tc>
@@ -3455,7 +2935,7 @@
                 <w:rFonts w:cs="Times New Roman"/>
                 <w:szCs w:val="24"/>
               </w:rPr>
-              <w:t>Servidores</w:t>
+              <w:t>Servidor com permissões de RH</w:t>
             </w:r>
           </w:p>
         </w:tc>
@@ -3512,7 +2992,14 @@
                 <w:rFonts w:cs="Times New Roman"/>
                 <w:szCs w:val="24"/>
               </w:rPr>
-              <w:t>Devem existir apontamentos de horas extras.</w:t>
+              <w:t xml:space="preserve">O usuário deve possuir acesso necessário para fazer </w:t>
+            </w:r>
+            <w:r>
+              <w:rPr>
+                <w:rFonts w:cs="Times New Roman"/>
+                <w:szCs w:val="24"/>
+              </w:rPr>
+              <w:t>o cadastro, deve existir uma vaga a ser substituída.</w:t>
             </w:r>
           </w:p>
         </w:tc>
@@ -3643,21 +3130,35 @@
                 <w:rFonts w:cs="Times New Roman"/>
                 <w:szCs w:val="24"/>
               </w:rPr>
-              <w:t>RF17 - Apontamento de Horas</w:t>
-            </w:r>
-            <w:r>
-              <w:rPr>
-                <w:rFonts w:cs="Times New Roman"/>
-                <w:szCs w:val="24"/>
-              </w:rPr>
-              <w:t xml:space="preserve">, </w:t>
-            </w:r>
-            <w:r>
-              <w:rPr>
-                <w:rFonts w:cs="Times New Roman"/>
-                <w:szCs w:val="24"/>
-              </w:rPr>
-              <w:t>RF35 - Gerenciamento de horas</w:t>
+              <w:t>RF</w:t>
+            </w:r>
+            <w:r>
+              <w:rPr>
+                <w:rFonts w:cs="Times New Roman"/>
+                <w:szCs w:val="24"/>
+              </w:rPr>
+              <w:t>2</w:t>
+            </w:r>
+            <w:r>
+              <w:rPr>
+                <w:rFonts w:cs="Times New Roman"/>
+                <w:szCs w:val="24"/>
+              </w:rPr>
+              <w:t>3</w:t>
+            </w:r>
+            <w:r>
+              <w:rPr>
+                <w:rFonts w:cs="Times New Roman"/>
+                <w:szCs w:val="24"/>
+              </w:rPr>
+              <w:t xml:space="preserve"> – </w:t>
+            </w:r>
+            <w:r>
+              <w:rPr>
+                <w:rFonts w:cs="Times New Roman"/>
+                <w:szCs w:val="24"/>
+              </w:rPr>
+              <w:t xml:space="preserve">Substituição Temporária </w:t>
             </w:r>
           </w:p>
         </w:tc>
@@ -3721,7 +3222,7 @@
               <w:pStyle w:val="PargrafodaLista"/>
               <w:numPr>
                 <w:ilvl w:val="0"/>
-                <w:numId w:val="3"/>
+                <w:numId w:val="2"/>
               </w:numPr>
               <w:spacing w:line="240" w:lineRule="auto"/>
               <w:rPr>
@@ -3741,21 +3242,42 @@
                 <w:rFonts w:cs="Times New Roman"/>
                 <w:szCs w:val="24"/>
               </w:rPr>
-              <w:t>A] Informar dados e clicar em “</w:t>
-            </w:r>
-            <w:r>
-              <w:rPr>
-                <w:rFonts w:cs="Times New Roman"/>
-                <w:szCs w:val="24"/>
-              </w:rPr>
-              <w:t>filtrar ou gerar</w:t>
-            </w:r>
-            <w:r>
-              <w:rPr>
-                <w:rFonts w:cs="Times New Roman"/>
-                <w:szCs w:val="24"/>
-              </w:rPr>
-              <w:t>”.</w:t>
+              <w:t xml:space="preserve">A] </w:t>
+            </w:r>
+            <w:r>
+              <w:rPr>
+                <w:rFonts w:cs="Times New Roman"/>
+                <w:szCs w:val="24"/>
+              </w:rPr>
+              <w:t xml:space="preserve">Informar </w:t>
+            </w:r>
+            <w:r>
+              <w:rPr>
+                <w:rFonts w:cs="Times New Roman"/>
+                <w:szCs w:val="24"/>
+              </w:rPr>
+              <w:t>dados e clicar em “</w:t>
+            </w:r>
+            <w:r>
+              <w:rPr>
+                <w:rFonts w:cs="Times New Roman"/>
+                <w:szCs w:val="24"/>
+              </w:rPr>
+              <w:t>filtrar</w:t>
+            </w:r>
+            <w:r>
+              <w:rPr>
+                <w:rFonts w:cs="Times New Roman"/>
+                <w:szCs w:val="24"/>
+              </w:rPr>
+              <w:t>”</w:t>
+            </w:r>
+            <w:r>
+              <w:rPr>
+                <w:rFonts w:cs="Times New Roman"/>
+                <w:szCs w:val="24"/>
+              </w:rPr>
+              <w:t>.</w:t>
             </w:r>
           </w:p>
           <w:p>
@@ -3763,7 +3285,7 @@
               <w:pStyle w:val="PargrafodaLista"/>
               <w:numPr>
                 <w:ilvl w:val="0"/>
-                <w:numId w:val="3"/>
+                <w:numId w:val="2"/>
               </w:numPr>
               <w:spacing w:line="240" w:lineRule="auto"/>
               <w:rPr>
@@ -3792,7 +3314,21 @@
                 <w:rFonts w:cs="Times New Roman"/>
                 <w:szCs w:val="24"/>
               </w:rPr>
-              <w:t xml:space="preserve"> dados.</w:t>
+              <w:t xml:space="preserve"> </w:t>
+            </w:r>
+            <w:r>
+              <w:rPr>
+                <w:rFonts w:cs="Times New Roman"/>
+                <w:szCs w:val="24"/>
+              </w:rPr>
+              <w:t>dados</w:t>
+            </w:r>
+            <w:r>
+              <w:rPr>
+                <w:rFonts w:cs="Times New Roman"/>
+                <w:szCs w:val="24"/>
+              </w:rPr>
+              <w:t>.</w:t>
             </w:r>
           </w:p>
           <w:p>
@@ -3800,7 +3336,7 @@
               <w:pStyle w:val="PargrafodaLista"/>
               <w:numPr>
                 <w:ilvl w:val="0"/>
-                <w:numId w:val="3"/>
+                <w:numId w:val="2"/>
               </w:numPr>
               <w:spacing w:line="240" w:lineRule="auto"/>
               <w:rPr>
@@ -3813,23 +3349,35 @@
                 <w:rFonts w:cs="Times New Roman"/>
                 <w:szCs w:val="24"/>
               </w:rPr>
-              <w:t>[S</w:t>
-            </w:r>
-            <w:proofErr w:type="gramStart"/>
-            <w:r>
-              <w:rPr>
-                <w:rFonts w:cs="Times New Roman"/>
-                <w:szCs w:val="24"/>
-              </w:rPr>
-              <w:t>] Gravar</w:t>
-            </w:r>
-            <w:proofErr w:type="gramEnd"/>
-            <w:r>
-              <w:rPr>
-                <w:rFonts w:cs="Times New Roman"/>
-                <w:szCs w:val="24"/>
-              </w:rPr>
-              <w:t xml:space="preserve"> no banco de dados.</w:t>
+              <w:t xml:space="preserve">[S] </w:t>
+            </w:r>
+            <w:r>
+              <w:rPr>
+                <w:rFonts w:cs="Times New Roman"/>
+                <w:szCs w:val="24"/>
+              </w:rPr>
+              <w:t xml:space="preserve">Buscar </w:t>
+            </w:r>
+            <w:r>
+              <w:rPr>
+                <w:rFonts w:cs="Times New Roman"/>
+                <w:szCs w:val="24"/>
+              </w:rPr>
+              <w:t>d</w:t>
+            </w:r>
+            <w:r>
+              <w:rPr>
+                <w:rFonts w:cs="Times New Roman"/>
+                <w:szCs w:val="24"/>
+              </w:rPr>
+              <w:t>o</w:t>
+            </w:r>
+            <w:r>
+              <w:rPr>
+                <w:rFonts w:cs="Times New Roman"/>
+                <w:szCs w:val="24"/>
+              </w:rPr>
+              <w:t xml:space="preserve"> banco de dados.</w:t>
             </w:r>
           </w:p>
           <w:p>
@@ -3837,7 +3385,7 @@
               <w:pStyle w:val="PargrafodaLista"/>
               <w:numPr>
                 <w:ilvl w:val="0"/>
-                <w:numId w:val="3"/>
+                <w:numId w:val="2"/>
               </w:numPr>
               <w:spacing w:line="240" w:lineRule="auto"/>
               <w:rPr>
@@ -3955,7 +3503,14 @@
                 <w:rFonts w:cs="Times New Roman"/>
                 <w:szCs w:val="24"/>
               </w:rPr>
-              <w:t>.a Horas inexistentes</w:t>
+              <w:t xml:space="preserve">.a </w:t>
+            </w:r>
+            <w:r>
+              <w:rPr>
+                <w:rFonts w:cs="Times New Roman"/>
+                <w:szCs w:val="24"/>
+              </w:rPr>
+              <w:t>Vaga inexistente para substituição</w:t>
             </w:r>
           </w:p>
           <w:p>
@@ -3973,8 +3528,21 @@
                 <w:rFonts w:cs="Times New Roman"/>
                 <w:szCs w:val="24"/>
               </w:rPr>
-              <w:lastRenderedPageBreak/>
-              <w:t xml:space="preserve">   2.a.1 </w:t>
+              <w:t xml:space="preserve">   </w:t>
+            </w:r>
+            <w:r>
+              <w:rPr>
+                <w:rFonts w:cs="Times New Roman"/>
+                <w:szCs w:val="24"/>
+              </w:rPr>
+              <w:t>2</w:t>
+            </w:r>
+            <w:r>
+              <w:rPr>
+                <w:rFonts w:cs="Times New Roman"/>
+                <w:szCs w:val="24"/>
+              </w:rPr>
+              <w:t xml:space="preserve">.a.1 </w:t>
             </w:r>
             <w:r>
               <w:rPr>
@@ -3988,21 +3556,14 @@
                 <w:rFonts w:cs="Times New Roman"/>
                 <w:szCs w:val="24"/>
               </w:rPr>
-              <w:t xml:space="preserve">S] Mostra mensagem de erro “Não </w:t>
-            </w:r>
-            <w:r>
-              <w:rPr>
-                <w:rFonts w:cs="Times New Roman"/>
-                <w:szCs w:val="24"/>
-              </w:rPr>
-              <w:t>foi encontrado nenhum registro para essas configurações</w:t>
-            </w:r>
-            <w:r>
-              <w:rPr>
-                <w:rFonts w:cs="Times New Roman"/>
-                <w:szCs w:val="24"/>
-              </w:rPr>
-              <w:t>”</w:t>
+              <w:t xml:space="preserve">S] Mostra mensagem de erro </w:t>
+            </w:r>
+            <w:r>
+              <w:rPr>
+                <w:rFonts w:cs="Times New Roman"/>
+                <w:szCs w:val="24"/>
+              </w:rPr>
+              <w:t>“Não é permitido cadastro de substituição verifique se a vagas para substituir”</w:t>
             </w:r>
           </w:p>
           <w:p>
@@ -4020,7 +3581,21 @@
                 <w:rFonts w:cs="Times New Roman"/>
                 <w:szCs w:val="24"/>
               </w:rPr>
-              <w:t xml:space="preserve">   2.a.2 [S</w:t>
+              <w:t xml:space="preserve">   </w:t>
+            </w:r>
+            <w:r>
+              <w:rPr>
+                <w:rFonts w:cs="Times New Roman"/>
+                <w:szCs w:val="24"/>
+              </w:rPr>
+              <w:t>2</w:t>
+            </w:r>
+            <w:r>
+              <w:rPr>
+                <w:rFonts w:cs="Times New Roman"/>
+                <w:szCs w:val="24"/>
+              </w:rPr>
+              <w:t>.a.2 [S</w:t>
             </w:r>
             <w:proofErr w:type="gramStart"/>
             <w:r>
@@ -4065,7 +3640,35 @@
                 <w:rFonts w:cs="Times New Roman"/>
                 <w:szCs w:val="24"/>
               </w:rPr>
-              <w:t>2.b Usuário não possui permissão</w:t>
+              <w:t>2</w:t>
+            </w:r>
+            <w:r>
+              <w:rPr>
+                <w:rFonts w:cs="Times New Roman"/>
+                <w:szCs w:val="24"/>
+              </w:rPr>
+              <w:t>.</w:t>
+            </w:r>
+            <w:r>
+              <w:rPr>
+                <w:rFonts w:cs="Times New Roman"/>
+                <w:szCs w:val="24"/>
+              </w:rPr>
+              <w:t>b</w:t>
+            </w:r>
+            <w:r>
+              <w:rPr>
+                <w:rFonts w:cs="Times New Roman"/>
+                <w:szCs w:val="24"/>
+              </w:rPr>
+              <w:t xml:space="preserve"> </w:t>
+            </w:r>
+            <w:r>
+              <w:rPr>
+                <w:rFonts w:cs="Times New Roman"/>
+                <w:szCs w:val="24"/>
+              </w:rPr>
+              <w:t>Usuário não possui permissão</w:t>
             </w:r>
           </w:p>
           <w:p>
@@ -4083,7 +3686,14 @@
                 <w:rFonts w:cs="Times New Roman"/>
                 <w:szCs w:val="24"/>
               </w:rPr>
-              <w:t xml:space="preserve">   2</w:t>
+              <w:t xml:space="preserve">   </w:t>
+            </w:r>
+            <w:r>
+              <w:rPr>
+                <w:rFonts w:cs="Times New Roman"/>
+                <w:szCs w:val="24"/>
+              </w:rPr>
+              <w:t>2</w:t>
             </w:r>
             <w:r>
               <w:rPr>
@@ -4097,21 +3707,14 @@
                 <w:rFonts w:cs="Times New Roman"/>
                 <w:szCs w:val="24"/>
               </w:rPr>
-              <w:t xml:space="preserve">.1 [S] Mostra mensagem de erro “Não é permitido </w:t>
-            </w:r>
-            <w:r>
-              <w:rPr>
-                <w:rFonts w:cs="Times New Roman"/>
-                <w:szCs w:val="24"/>
-              </w:rPr>
-              <w:t>a consulta</w:t>
-            </w:r>
-            <w:r>
-              <w:rPr>
-                <w:rFonts w:cs="Times New Roman"/>
-                <w:szCs w:val="24"/>
-              </w:rPr>
-              <w:t xml:space="preserve"> para este usuário”</w:t>
+              <w:t xml:space="preserve">.1 [S] </w:t>
+            </w:r>
+            <w:r>
+              <w:rPr>
+                <w:rFonts w:cs="Times New Roman"/>
+                <w:szCs w:val="24"/>
+              </w:rPr>
+              <w:t>Mostra mensagem de erro “Não é permitido edição para este usuário”</w:t>
             </w:r>
           </w:p>
           <w:p>
@@ -4166,14 +3769,7 @@
                 <w:rFonts w:cs="Times New Roman"/>
                 <w:szCs w:val="24"/>
               </w:rPr>
-              <w:t xml:space="preserve"> ao passo </w:t>
-            </w:r>
-            <w:r>
-              <w:rPr>
-                <w:rFonts w:cs="Times New Roman"/>
-                <w:szCs w:val="24"/>
-              </w:rPr>
-              <w:t>1</w:t>
+              <w:t xml:space="preserve"> ao passo 4</w:t>
             </w:r>
             <w:r>
               <w:rPr>
@@ -4185,163 +3781,11 @@
           </w:p>
           <w:p>
             <w:pPr>
-              <w:pStyle w:val="PargrafodaLista"/>
-              <w:spacing w:line="240" w:lineRule="auto"/>
-              <w:ind w:firstLine="0"/>
-              <w:rPr>
-                <w:rFonts w:cs="Times New Roman"/>
-                <w:szCs w:val="24"/>
-              </w:rPr>
-            </w:pPr>
-          </w:p>
-          <w:p>
-            <w:pPr>
-              <w:pStyle w:val="PargrafodaLista"/>
-              <w:spacing w:line="240" w:lineRule="auto"/>
-              <w:ind w:firstLine="0"/>
-              <w:rPr>
-                <w:rFonts w:cs="Times New Roman"/>
-                <w:szCs w:val="24"/>
-              </w:rPr>
-            </w:pPr>
-            <w:r>
-              <w:rPr>
-                <w:rFonts w:cs="Times New Roman"/>
-                <w:szCs w:val="24"/>
-              </w:rPr>
-              <w:t>2.</w:t>
-            </w:r>
-            <w:proofErr w:type="gramStart"/>
-            <w:r>
-              <w:rPr>
-                <w:rFonts w:cs="Times New Roman"/>
-                <w:szCs w:val="24"/>
-              </w:rPr>
-              <w:t>c</w:t>
-            </w:r>
-            <w:proofErr w:type="gramEnd"/>
-            <w:r>
-              <w:rPr>
-                <w:rFonts w:cs="Times New Roman"/>
-                <w:szCs w:val="24"/>
-              </w:rPr>
-              <w:t xml:space="preserve"> </w:t>
-            </w:r>
-            <w:r>
-              <w:rPr>
-                <w:rFonts w:cs="Times New Roman"/>
-                <w:szCs w:val="24"/>
-              </w:rPr>
-              <w:t>Registro inexistente</w:t>
-            </w:r>
-          </w:p>
-          <w:p>
-            <w:pPr>
-              <w:pStyle w:val="PargrafodaLista"/>
-              <w:spacing w:line="240" w:lineRule="auto"/>
-              <w:ind w:firstLine="0"/>
-              <w:rPr>
-                <w:rFonts w:cs="Times New Roman"/>
-                <w:szCs w:val="24"/>
-              </w:rPr>
-            </w:pPr>
-            <w:r>
-              <w:rPr>
-                <w:rFonts w:cs="Times New Roman"/>
-                <w:szCs w:val="24"/>
-              </w:rPr>
-              <w:t xml:space="preserve">   2</w:t>
-            </w:r>
-            <w:r>
-              <w:rPr>
-                <w:rFonts w:cs="Times New Roman"/>
-                <w:szCs w:val="24"/>
-              </w:rPr>
-              <w:t>.c</w:t>
-            </w:r>
-            <w:r>
-              <w:rPr>
-                <w:rFonts w:cs="Times New Roman"/>
-                <w:szCs w:val="24"/>
-              </w:rPr>
-              <w:t>.1 [S] Mostra mensagem de erro “Não foi possível gerar o relatório</w:t>
-            </w:r>
-            <w:r>
-              <w:rPr>
-                <w:rFonts w:cs="Times New Roman"/>
-                <w:szCs w:val="24"/>
-              </w:rPr>
-              <w:t>, nenhum registro encontrado</w:t>
-            </w:r>
-            <w:r>
-              <w:rPr>
-                <w:rFonts w:cs="Times New Roman"/>
-                <w:szCs w:val="24"/>
-              </w:rPr>
-              <w:t>”</w:t>
-            </w:r>
-          </w:p>
-          <w:p>
-            <w:pPr>
-              <w:pStyle w:val="PargrafodaLista"/>
-              <w:spacing w:line="240" w:lineRule="auto"/>
-              <w:ind w:firstLine="0"/>
-              <w:rPr>
-                <w:rFonts w:cs="Times New Roman"/>
-                <w:szCs w:val="24"/>
-              </w:rPr>
-            </w:pPr>
-            <w:r>
-              <w:rPr>
-                <w:rFonts w:cs="Times New Roman"/>
-                <w:szCs w:val="24"/>
-              </w:rPr>
-              <w:t xml:space="preserve">   2</w:t>
-            </w:r>
-            <w:r>
-              <w:rPr>
-                <w:rFonts w:cs="Times New Roman"/>
-                <w:szCs w:val="24"/>
-              </w:rPr>
-              <w:t>.c</w:t>
-            </w:r>
-            <w:r>
-              <w:rPr>
-                <w:rFonts w:cs="Times New Roman"/>
-                <w:szCs w:val="24"/>
-              </w:rPr>
-              <w:t>.2 [S</w:t>
-            </w:r>
-            <w:proofErr w:type="gramStart"/>
-            <w:r>
-              <w:rPr>
-                <w:rFonts w:cs="Times New Roman"/>
-                <w:szCs w:val="24"/>
-              </w:rPr>
-              <w:t xml:space="preserve">] </w:t>
-            </w:r>
-            <w:r>
-              <w:rPr>
-                <w:rFonts w:cs="Times New Roman"/>
-                <w:szCs w:val="24"/>
-              </w:rPr>
-              <w:t>Retorna</w:t>
-            </w:r>
-            <w:proofErr w:type="gramEnd"/>
-            <w:r>
-              <w:rPr>
-                <w:rFonts w:cs="Times New Roman"/>
-                <w:szCs w:val="24"/>
-              </w:rPr>
-              <w:t xml:space="preserve"> ao passo </w:t>
-            </w:r>
-            <w:r>
-              <w:rPr>
-                <w:rFonts w:cs="Times New Roman"/>
-                <w:szCs w:val="24"/>
-              </w:rPr>
-              <w:t xml:space="preserve">1 </w:t>
-            </w:r>
+              <w:rPr>
+                <w:rFonts w:cs="Times New Roman"/>
+                <w:szCs w:val="24"/>
+              </w:rPr>
+            </w:pPr>
           </w:p>
           <w:p>
             <w:pPr>
@@ -4409,29 +3853,17 @@
       </w:tr>
     </w:tbl>
     <w:p/>
-    <w:p/>
     <w:p>
-      <w:pPr>
-        <w:pStyle w:val="Legenda"/>
-        <w:spacing w:after="0"/>
-        <w:jc w:val="center"/>
-        <w:rPr>
-          <w:color w:val="auto"/>
-          <w:szCs w:val="22"/>
-        </w:rPr>
-      </w:pPr>
       <w:r>
         <w:rPr>
           <w:noProof/>
-          <w:color w:val="auto"/>
-          <w:szCs w:val="22"/>
           <w:lang w:eastAsia="pt-BR"/>
         </w:rPr>
         <w:drawing>
           <wp:inline distT="0" distB="0" distL="0" distR="0">
-            <wp:extent cx="5400040" cy="4061308"/>
+            <wp:extent cx="5400040" cy="2673001"/>
             <wp:effectExtent l="0" t="0" r="0" b="0"/>
-            <wp:docPr id="4" name="Imagem 4" descr="C:\Users\danie\OneDrive\Documentos\GitHub\CRPO\Daniel\Casos de uso\Solicitação de Dispensa e Afastamento.png"/>
+            <wp:docPr id="14" name="Imagem 14" descr="C:\Users\danie\OneDrive\Documentos\GitHub\CRPO\Daniel\Casos de uso\cadastrar substituição temporária.png"/>
             <wp:cNvGraphicFramePr>
               <a:graphicFrameLocks xmlns:a="http://schemas.openxmlformats.org/drawingml/2006/main" noChangeAspect="1"/>
             </wp:cNvGraphicFramePr>
@@ -4439,7 +3871,7 @@
               <a:graphicData uri="http://schemas.openxmlformats.org/drawingml/2006/picture">
                 <pic:pic xmlns:pic="http://schemas.openxmlformats.org/drawingml/2006/picture">
                   <pic:nvPicPr>
-                    <pic:cNvPr id="0" name="Picture 2" descr="C:\Users\danie\OneDrive\Documentos\GitHub\CRPO\Daniel\Casos de uso\Solicitação de Dispensa e Afastamento.png"/>
+                    <pic:cNvPr id="0" name="Picture 9" descr="C:\Users\danie\OneDrive\Documentos\GitHub\CRPO\Daniel\Casos de uso\cadastrar substituição temporária.png"/>
                     <pic:cNvPicPr>
                       <a:picLocks noChangeAspect="1" noChangeArrowheads="1"/>
                     </pic:cNvPicPr>
@@ -4460,7 +3892,7 @@
                   <pic:spPr bwMode="auto">
                     <a:xfrm>
                       <a:off x="0" y="0"/>
-                      <a:ext cx="5400040" cy="4061308"/>
+                      <a:ext cx="5400040" cy="2673001"/>
                     </a:xfrm>
                     <a:prstGeom prst="rect">
                       <a:avLst/>
@@ -4499,7 +3931,7 @@
           <w:color w:val="auto"/>
           <w:szCs w:val="22"/>
         </w:rPr>
-        <w:t xml:space="preserve"> 04</w:t>
+        <w:t xml:space="preserve"> 02</w:t>
       </w:r>
       <w:r>
         <w:rPr>
@@ -4513,7 +3945,14 @@
           <w:color w:val="auto"/>
           <w:szCs w:val="22"/>
         </w:rPr>
-        <w:t>Solicitação de Dispensa e Afastamento</w:t>
+        <w:t>Cadastrar</w:t>
+      </w:r>
+      <w:r>
+        <w:rPr>
+          <w:color w:val="auto"/>
+          <w:szCs w:val="22"/>
+        </w:rPr>
+        <w:t xml:space="preserve"> Substituição temporária</w:t>
       </w:r>
     </w:p>
     <w:p>
@@ -4533,7 +3972,7 @@
         <w:jc w:val="center"/>
       </w:pPr>
       <w:r>
-        <w:t>Tabela 04</w:t>
+        <w:t>Tabela 02</w:t>
       </w:r>
       <w:r>
         <w:fldChar w:fldCharType="begin"/>
@@ -4551,10 +3990,20 @@
         <w:t xml:space="preserve">Caso de Uso </w:t>
       </w:r>
       <w:r>
-        <w:t xml:space="preserve">- </w:t>
-      </w:r>
-      <w:r>
-        <w:t>Solicitação de Dispensa e Afastamento</w:t>
+        <w:t>–</w:t>
+      </w:r>
+      <w:r>
+        <w:t xml:space="preserve"> </w:t>
+      </w:r>
+      <w:r>
+        <w:rPr>
+          <w:color w:val="auto"/>
+          <w:szCs w:val="22"/>
+        </w:rPr>
+        <w:t xml:space="preserve">Cadastrar </w:t>
+      </w:r>
+      <w:r>
+        <w:t>Substituição temporária</w:t>
       </w:r>
     </w:p>
     <w:tbl>
@@ -4616,7 +4065,14 @@
               </w:rPr>
             </w:pPr>
             <w:r>
-              <w:t>Solicitação de Dispensa e Afastamento</w:t>
+              <w:t xml:space="preserve">Cadastrar </w:t>
+            </w:r>
+            <w:r>
+              <w:rPr>
+                <w:rFonts w:cs="Times New Roman"/>
+                <w:szCs w:val="24"/>
+              </w:rPr>
+              <w:t>Substituição temporária</w:t>
             </w:r>
           </w:p>
         </w:tc>
@@ -4647,7 +4103,2305 @@
                 <w:b/>
                 <w:szCs w:val="24"/>
               </w:rPr>
+              <w:t>Descrição</w:t>
+            </w:r>
+          </w:p>
+        </w:tc>
+        <w:tc>
+          <w:tcPr>
+            <w:tcW w:w="6693" w:type="dxa"/>
+            <w:tcBorders>
+              <w:top w:val="single" w:sz="4" w:space="0" w:color="000000" w:themeColor="text1"/>
+              <w:left w:val="single" w:sz="4" w:space="0" w:color="000000" w:themeColor="text1"/>
+              <w:bottom w:val="single" w:sz="4" w:space="0" w:color="000000" w:themeColor="text1"/>
+              <w:right w:val="single" w:sz="4" w:space="0" w:color="000000" w:themeColor="text1"/>
+            </w:tcBorders>
+            <w:hideMark/>
+          </w:tcPr>
+          <w:p>
+            <w:pPr>
+              <w:rPr>
+                <w:rFonts w:cs="Times New Roman"/>
+                <w:szCs w:val="24"/>
+              </w:rPr>
+            </w:pPr>
+            <w:r>
+              <w:rPr>
+                <w:rFonts w:cs="Times New Roman"/>
+                <w:szCs w:val="24"/>
+              </w:rPr>
+              <w:t>O servidor cadastra as informações de substituição, c</w:t>
+            </w:r>
+            <w:r>
+              <w:rPr>
+                <w:rFonts w:cs="Times New Roman"/>
+                <w:szCs w:val="24"/>
+              </w:rPr>
+              <w:t xml:space="preserve">olocando as informações do servidor a ser substituto e o substituído e os motivos da substituição. </w:t>
+            </w:r>
+          </w:p>
+        </w:tc>
+      </w:tr>
+      <w:tr>
+        <w:tc>
+          <w:tcPr>
+            <w:tcW w:w="2518" w:type="dxa"/>
+            <w:tcBorders>
+              <w:top w:val="single" w:sz="4" w:space="0" w:color="000000" w:themeColor="text1"/>
+              <w:left w:val="single" w:sz="4" w:space="0" w:color="000000" w:themeColor="text1"/>
+              <w:bottom w:val="single" w:sz="4" w:space="0" w:color="000000" w:themeColor="text1"/>
+              <w:right w:val="single" w:sz="4" w:space="0" w:color="000000" w:themeColor="text1"/>
+            </w:tcBorders>
+            <w:hideMark/>
+          </w:tcPr>
+          <w:p>
+            <w:pPr>
+              <w:rPr>
+                <w:rFonts w:cs="Times New Roman"/>
+                <w:b/>
+                <w:szCs w:val="24"/>
+              </w:rPr>
+            </w:pPr>
+            <w:r>
+              <w:rPr>
+                <w:rFonts w:cs="Times New Roman"/>
+                <w:b/>
+                <w:szCs w:val="24"/>
+              </w:rPr>
+              <w:t>Atores</w:t>
+            </w:r>
+          </w:p>
+        </w:tc>
+        <w:tc>
+          <w:tcPr>
+            <w:tcW w:w="6693" w:type="dxa"/>
+            <w:tcBorders>
+              <w:top w:val="single" w:sz="4" w:space="0" w:color="000000" w:themeColor="text1"/>
+              <w:left w:val="single" w:sz="4" w:space="0" w:color="000000" w:themeColor="text1"/>
+              <w:bottom w:val="single" w:sz="4" w:space="0" w:color="000000" w:themeColor="text1"/>
+              <w:right w:val="single" w:sz="4" w:space="0" w:color="000000" w:themeColor="text1"/>
+            </w:tcBorders>
+            <w:hideMark/>
+          </w:tcPr>
+          <w:p>
+            <w:pPr>
+              <w:rPr>
+                <w:rFonts w:cs="Times New Roman"/>
+                <w:szCs w:val="24"/>
+              </w:rPr>
+            </w:pPr>
+            <w:r>
+              <w:rPr>
+                <w:rFonts w:cs="Times New Roman"/>
+                <w:szCs w:val="24"/>
+              </w:rPr>
+              <w:t>Servidor com permissões de RH</w:t>
+            </w:r>
+          </w:p>
+        </w:tc>
+      </w:tr>
+      <w:tr>
+        <w:tc>
+          <w:tcPr>
+            <w:tcW w:w="2518" w:type="dxa"/>
+            <w:tcBorders>
+              <w:top w:val="single" w:sz="4" w:space="0" w:color="000000" w:themeColor="text1"/>
+              <w:left w:val="single" w:sz="4" w:space="0" w:color="000000" w:themeColor="text1"/>
+              <w:bottom w:val="single" w:sz="4" w:space="0" w:color="000000" w:themeColor="text1"/>
+              <w:right w:val="single" w:sz="4" w:space="0" w:color="000000" w:themeColor="text1"/>
+            </w:tcBorders>
+            <w:hideMark/>
+          </w:tcPr>
+          <w:p>
+            <w:pPr>
+              <w:rPr>
+                <w:rFonts w:cs="Times New Roman"/>
+                <w:b/>
+                <w:szCs w:val="24"/>
+              </w:rPr>
+            </w:pPr>
+            <w:r>
+              <w:rPr>
+                <w:rFonts w:cs="Times New Roman"/>
+                <w:b/>
+                <w:szCs w:val="24"/>
+              </w:rPr>
+              <w:t>Pré-Condição</w:t>
+            </w:r>
+          </w:p>
+        </w:tc>
+        <w:tc>
+          <w:tcPr>
+            <w:tcW w:w="6693" w:type="dxa"/>
+            <w:tcBorders>
+              <w:top w:val="single" w:sz="4" w:space="0" w:color="000000" w:themeColor="text1"/>
+              <w:left w:val="single" w:sz="4" w:space="0" w:color="000000" w:themeColor="text1"/>
+              <w:bottom w:val="single" w:sz="4" w:space="0" w:color="000000" w:themeColor="text1"/>
+              <w:right w:val="single" w:sz="4" w:space="0" w:color="000000" w:themeColor="text1"/>
+            </w:tcBorders>
+          </w:tcPr>
+          <w:p>
+            <w:pPr>
+              <w:rPr>
+                <w:rFonts w:cs="Times New Roman"/>
+                <w:szCs w:val="24"/>
+              </w:rPr>
+            </w:pPr>
+            <w:r>
+              <w:rPr>
+                <w:rFonts w:cs="Times New Roman"/>
+                <w:szCs w:val="24"/>
+              </w:rPr>
+              <w:t>O usuário deve possuir acesso necessário para fazer o cadastro, deve existir uma vaga a ser substituída.</w:t>
+            </w:r>
+          </w:p>
+        </w:tc>
+      </w:tr>
+      <w:tr>
+        <w:tc>
+          <w:tcPr>
+            <w:tcW w:w="2518" w:type="dxa"/>
+            <w:tcBorders>
+              <w:top w:val="single" w:sz="4" w:space="0" w:color="000000" w:themeColor="text1"/>
+              <w:left w:val="single" w:sz="4" w:space="0" w:color="000000" w:themeColor="text1"/>
+              <w:bottom w:val="single" w:sz="4" w:space="0" w:color="000000" w:themeColor="text1"/>
+              <w:right w:val="single" w:sz="4" w:space="0" w:color="000000" w:themeColor="text1"/>
+            </w:tcBorders>
+            <w:hideMark/>
+          </w:tcPr>
+          <w:p>
+            <w:pPr>
+              <w:rPr>
+                <w:rFonts w:cs="Times New Roman"/>
+                <w:b/>
+                <w:szCs w:val="24"/>
+              </w:rPr>
+            </w:pPr>
+            <w:r>
+              <w:rPr>
+                <w:rFonts w:cs="Times New Roman"/>
+                <w:b/>
+                <w:szCs w:val="24"/>
+              </w:rPr>
+              <w:t>Pós-Condição</w:t>
+            </w:r>
+          </w:p>
+        </w:tc>
+        <w:tc>
+          <w:tcPr>
+            <w:tcW w:w="6693" w:type="dxa"/>
+            <w:tcBorders>
+              <w:top w:val="single" w:sz="4" w:space="0" w:color="000000" w:themeColor="text1"/>
+              <w:left w:val="single" w:sz="4" w:space="0" w:color="000000" w:themeColor="text1"/>
+              <w:bottom w:val="single" w:sz="4" w:space="0" w:color="000000" w:themeColor="text1"/>
+              <w:right w:val="single" w:sz="4" w:space="0" w:color="000000" w:themeColor="text1"/>
+            </w:tcBorders>
+          </w:tcPr>
+          <w:p>
+            <w:pPr>
+              <w:rPr>
+                <w:rFonts w:cs="Times New Roman"/>
+                <w:szCs w:val="24"/>
+              </w:rPr>
+            </w:pPr>
+            <w:r>
+              <w:rPr>
+                <w:rFonts w:cs="Times New Roman"/>
+                <w:szCs w:val="24"/>
+              </w:rPr>
+              <w:t>Gerar os logs de movimentação de dados.</w:t>
+            </w:r>
+          </w:p>
+        </w:tc>
+      </w:tr>
+      <w:tr>
+        <w:tc>
+          <w:tcPr>
+            <w:tcW w:w="2518" w:type="dxa"/>
+            <w:tcBorders>
+              <w:top w:val="single" w:sz="4" w:space="0" w:color="000000" w:themeColor="text1"/>
+              <w:left w:val="single" w:sz="4" w:space="0" w:color="000000" w:themeColor="text1"/>
+              <w:bottom w:val="single" w:sz="4" w:space="0" w:color="000000" w:themeColor="text1"/>
+              <w:right w:val="single" w:sz="4" w:space="0" w:color="000000" w:themeColor="text1"/>
+            </w:tcBorders>
+            <w:hideMark/>
+          </w:tcPr>
+          <w:p>
+            <w:pPr>
+              <w:rPr>
+                <w:rFonts w:cs="Times New Roman"/>
+                <w:b/>
+                <w:szCs w:val="24"/>
+              </w:rPr>
+            </w:pPr>
+            <w:r>
+              <w:rPr>
+                <w:rFonts w:cs="Times New Roman"/>
+                <w:b/>
+                <w:szCs w:val="24"/>
+              </w:rPr>
+              <w:t>Requisitos Ass</w:t>
+            </w:r>
+            <w:r>
+              <w:rPr>
+                <w:rFonts w:cs="Times New Roman"/>
+                <w:b/>
+                <w:szCs w:val="24"/>
+              </w:rPr>
+              <w:t>o</w:t>
+            </w:r>
+            <w:r>
+              <w:rPr>
+                <w:rFonts w:cs="Times New Roman"/>
+                <w:b/>
+                <w:szCs w:val="24"/>
+              </w:rPr>
+              <w:t>ciados</w:t>
+            </w:r>
+          </w:p>
+        </w:tc>
+        <w:tc>
+          <w:tcPr>
+            <w:tcW w:w="6693" w:type="dxa"/>
+            <w:tcBorders>
+              <w:top w:val="single" w:sz="4" w:space="0" w:color="000000" w:themeColor="text1"/>
+              <w:left w:val="single" w:sz="4" w:space="0" w:color="000000" w:themeColor="text1"/>
+              <w:bottom w:val="single" w:sz="4" w:space="0" w:color="000000" w:themeColor="text1"/>
+              <w:right w:val="single" w:sz="4" w:space="0" w:color="000000" w:themeColor="text1"/>
+            </w:tcBorders>
+            <w:hideMark/>
+          </w:tcPr>
+          <w:p>
+            <w:pPr>
+              <w:rPr>
+                <w:rFonts w:cs="Times New Roman"/>
+                <w:szCs w:val="24"/>
+              </w:rPr>
+            </w:pPr>
+            <w:r>
+              <w:rPr>
+                <w:rFonts w:cs="Times New Roman"/>
+                <w:szCs w:val="24"/>
+              </w:rPr>
+              <w:t xml:space="preserve">RF23 – Substituição Temporária </w:t>
+            </w:r>
+          </w:p>
+        </w:tc>
+      </w:tr>
+      <w:tr>
+        <w:tc>
+          <w:tcPr>
+            <w:tcW w:w="9211" w:type="dxa"/>
+            <w:gridSpan w:val="2"/>
+            <w:tcBorders>
+              <w:top w:val="single" w:sz="4" w:space="0" w:color="000000" w:themeColor="text1"/>
+              <w:left w:val="single" w:sz="4" w:space="0" w:color="000000" w:themeColor="text1"/>
+              <w:bottom w:val="single" w:sz="4" w:space="0" w:color="000000" w:themeColor="text1"/>
+              <w:right w:val="single" w:sz="4" w:space="0" w:color="000000" w:themeColor="text1"/>
+            </w:tcBorders>
+            <w:shd w:val="clear" w:color="auto" w:fill="BDD6EE" w:themeFill="accent1" w:themeFillTint="66"/>
+            <w:hideMark/>
+          </w:tcPr>
+          <w:p>
+            <w:pPr>
+              <w:rPr>
+                <w:rFonts w:cs="Times New Roman"/>
+                <w:b/>
+                <w:szCs w:val="24"/>
+              </w:rPr>
+            </w:pPr>
+            <w:r>
+              <w:rPr>
+                <w:rFonts w:cs="Times New Roman"/>
+                <w:b/>
+                <w:szCs w:val="24"/>
+              </w:rPr>
+              <w:t>Fluxo Principal</w:t>
+            </w:r>
+            <w:r>
+              <w:rPr>
+                <w:rFonts w:cs="Times New Roman"/>
+                <w:b/>
+                <w:szCs w:val="24"/>
+              </w:rPr>
+              <w:t>:</w:t>
+            </w:r>
+          </w:p>
+        </w:tc>
+      </w:tr>
+      <w:tr>
+        <w:tc>
+          <w:tcPr>
+            <w:tcW w:w="9211" w:type="dxa"/>
+            <w:gridSpan w:val="2"/>
+            <w:tcBorders>
+              <w:top w:val="single" w:sz="4" w:space="0" w:color="000000" w:themeColor="text1"/>
+              <w:left w:val="single" w:sz="4" w:space="0" w:color="000000" w:themeColor="text1"/>
+              <w:bottom w:val="single" w:sz="4" w:space="0" w:color="000000" w:themeColor="text1"/>
+              <w:right w:val="single" w:sz="4" w:space="0" w:color="000000" w:themeColor="text1"/>
+            </w:tcBorders>
+            <w:shd w:val="clear" w:color="auto" w:fill="auto"/>
+          </w:tcPr>
+          <w:p>
+            <w:pPr>
+              <w:pStyle w:val="PargrafodaLista"/>
+              <w:numPr>
+                <w:ilvl w:val="0"/>
+                <w:numId w:val="6"/>
+              </w:numPr>
+              <w:spacing w:line="240" w:lineRule="auto"/>
+              <w:rPr>
+                <w:rFonts w:cs="Times New Roman"/>
+                <w:szCs w:val="24"/>
+              </w:rPr>
+            </w:pPr>
+            <w:r>
+              <w:rPr>
+                <w:rFonts w:cs="Times New Roman"/>
+                <w:szCs w:val="24"/>
+              </w:rPr>
+              <w:t>[</w:t>
+            </w:r>
+            <w:r>
+              <w:rPr>
+                <w:rFonts w:cs="Times New Roman"/>
+                <w:szCs w:val="24"/>
+              </w:rPr>
+              <w:t>A] Informar dados e clicar em “salvar”.</w:t>
+            </w:r>
+          </w:p>
+          <w:p>
+            <w:pPr>
+              <w:pStyle w:val="PargrafodaLista"/>
+              <w:numPr>
+                <w:ilvl w:val="0"/>
+                <w:numId w:val="6"/>
+              </w:numPr>
+              <w:spacing w:line="240" w:lineRule="auto"/>
+              <w:rPr>
+                <w:rFonts w:cs="Times New Roman"/>
+                <w:szCs w:val="24"/>
+              </w:rPr>
+            </w:pPr>
+            <w:r>
+              <w:rPr>
+                <w:rFonts w:cs="Times New Roman"/>
+                <w:szCs w:val="24"/>
+              </w:rPr>
+              <w:t>[S</w:t>
+            </w:r>
+            <w:proofErr w:type="gramStart"/>
+            <w:r>
+              <w:rPr>
+                <w:rFonts w:cs="Times New Roman"/>
+                <w:szCs w:val="24"/>
+              </w:rPr>
+              <w:t>] Verificar</w:t>
+            </w:r>
+            <w:proofErr w:type="gramEnd"/>
+            <w:r>
+              <w:rPr>
+                <w:rFonts w:cs="Times New Roman"/>
+                <w:szCs w:val="24"/>
+              </w:rPr>
+              <w:t xml:space="preserve"> dados.</w:t>
+            </w:r>
+          </w:p>
+          <w:p>
+            <w:pPr>
+              <w:pStyle w:val="PargrafodaLista"/>
+              <w:numPr>
+                <w:ilvl w:val="0"/>
+                <w:numId w:val="6"/>
+              </w:numPr>
+              <w:spacing w:line="240" w:lineRule="auto"/>
+              <w:rPr>
+                <w:rFonts w:cs="Times New Roman"/>
+                <w:szCs w:val="24"/>
+              </w:rPr>
+            </w:pPr>
+            <w:r>
+              <w:rPr>
+                <w:rFonts w:cs="Times New Roman"/>
+                <w:szCs w:val="24"/>
+              </w:rPr>
+              <w:t>[S</w:t>
+            </w:r>
+            <w:proofErr w:type="gramStart"/>
+            <w:r>
+              <w:rPr>
+                <w:rFonts w:cs="Times New Roman"/>
+                <w:szCs w:val="24"/>
+              </w:rPr>
+              <w:t>] Gravar</w:t>
+            </w:r>
+            <w:proofErr w:type="gramEnd"/>
+            <w:r>
+              <w:rPr>
+                <w:rFonts w:cs="Times New Roman"/>
+                <w:szCs w:val="24"/>
+              </w:rPr>
+              <w:t xml:space="preserve"> no banco de dados.</w:t>
+            </w:r>
+          </w:p>
+          <w:p>
+            <w:pPr>
+              <w:pStyle w:val="PargrafodaLista"/>
+              <w:numPr>
+                <w:ilvl w:val="0"/>
+                <w:numId w:val="6"/>
+              </w:numPr>
+              <w:spacing w:line="240" w:lineRule="auto"/>
+              <w:rPr>
+                <w:rFonts w:cs="Times New Roman"/>
+                <w:szCs w:val="24"/>
+              </w:rPr>
+            </w:pPr>
+            <w:r>
+              <w:rPr>
+                <w:rFonts w:cs="Times New Roman"/>
+                <w:szCs w:val="24"/>
+              </w:rPr>
+              <w:t>[S</w:t>
+            </w:r>
+            <w:proofErr w:type="gramStart"/>
+            <w:r>
+              <w:rPr>
+                <w:rFonts w:cs="Times New Roman"/>
+                <w:szCs w:val="24"/>
+              </w:rPr>
+              <w:t>] Salvar</w:t>
+            </w:r>
+            <w:proofErr w:type="gramEnd"/>
+            <w:r>
+              <w:rPr>
+                <w:rFonts w:cs="Times New Roman"/>
+                <w:szCs w:val="24"/>
+              </w:rPr>
+              <w:t xml:space="preserve"> log</w:t>
+            </w:r>
+            <w:r>
+              <w:rPr>
+                <w:rFonts w:cs="Times New Roman"/>
+                <w:szCs w:val="24"/>
+              </w:rPr>
+              <w:t xml:space="preserve">. </w:t>
+            </w:r>
+          </w:p>
+        </w:tc>
+      </w:tr>
+      <w:tr>
+        <w:tc>
+          <w:tcPr>
+            <w:tcW w:w="9211" w:type="dxa"/>
+            <w:gridSpan w:val="2"/>
+            <w:tcBorders>
+              <w:top w:val="single" w:sz="4" w:space="0" w:color="000000" w:themeColor="text1"/>
+              <w:left w:val="single" w:sz="4" w:space="0" w:color="000000" w:themeColor="text1"/>
+              <w:bottom w:val="single" w:sz="4" w:space="0" w:color="000000" w:themeColor="text1"/>
+              <w:right w:val="single" w:sz="4" w:space="0" w:color="000000" w:themeColor="text1"/>
+            </w:tcBorders>
+            <w:shd w:val="clear" w:color="auto" w:fill="BDD6EE" w:themeFill="accent1" w:themeFillTint="66"/>
+            <w:hideMark/>
+          </w:tcPr>
+          <w:p>
+            <w:pPr>
+              <w:rPr>
+                <w:rFonts w:cs="Times New Roman"/>
+                <w:szCs w:val="24"/>
+              </w:rPr>
+            </w:pPr>
+            <w:r>
+              <w:rPr>
+                <w:rFonts w:cs="Times New Roman"/>
+                <w:b/>
+                <w:szCs w:val="24"/>
+              </w:rPr>
+              <w:t>Tratamento das Exceções</w:t>
+            </w:r>
+            <w:r>
+              <w:rPr>
+                <w:rFonts w:cs="Times New Roman"/>
+                <w:b/>
+                <w:szCs w:val="24"/>
+              </w:rPr>
+              <w:t>:</w:t>
+            </w:r>
+          </w:p>
+        </w:tc>
+      </w:tr>
+      <w:tr>
+        <w:trPr>
+          <w:trHeight w:val="516"/>
+        </w:trPr>
+        <w:tc>
+          <w:tcPr>
+            <w:tcW w:w="9211" w:type="dxa"/>
+            <w:gridSpan w:val="2"/>
+            <w:tcBorders>
+              <w:top w:val="single" w:sz="4" w:space="0" w:color="000000" w:themeColor="text1"/>
+              <w:left w:val="single" w:sz="4" w:space="0" w:color="000000" w:themeColor="text1"/>
+              <w:bottom w:val="single" w:sz="4" w:space="0" w:color="000000" w:themeColor="text1"/>
+              <w:right w:val="single" w:sz="4" w:space="0" w:color="000000" w:themeColor="text1"/>
+            </w:tcBorders>
+          </w:tcPr>
+          <w:p>
+            <w:pPr>
+              <w:pStyle w:val="PargrafodaLista"/>
+              <w:spacing w:line="240" w:lineRule="auto"/>
+              <w:ind w:firstLine="0"/>
+              <w:rPr>
+                <w:rFonts w:cs="Times New Roman"/>
+                <w:szCs w:val="24"/>
+              </w:rPr>
+            </w:pPr>
+            <w:r>
+              <w:rPr>
+                <w:rFonts w:cs="Times New Roman"/>
+                <w:szCs w:val="24"/>
+              </w:rPr>
+              <w:t>2.a Vaga inexistente para substituição</w:t>
+            </w:r>
+          </w:p>
+          <w:p>
+            <w:pPr>
+              <w:pStyle w:val="PargrafodaLista"/>
+              <w:spacing w:line="240" w:lineRule="auto"/>
+              <w:ind w:firstLine="0"/>
+              <w:rPr>
+                <w:rFonts w:cs="Times New Roman"/>
+                <w:szCs w:val="24"/>
+              </w:rPr>
+            </w:pPr>
+            <w:r>
+              <w:rPr>
+                <w:rFonts w:cs="Times New Roman"/>
+                <w:szCs w:val="24"/>
+              </w:rPr>
+              <w:t xml:space="preserve">   2.a.1 </w:t>
+            </w:r>
+            <w:r>
+              <w:rPr>
+                <w:rFonts w:cs="Times New Roman"/>
+                <w:szCs w:val="24"/>
+              </w:rPr>
+              <w:t>[</w:t>
+            </w:r>
+            <w:r>
+              <w:rPr>
+                <w:rFonts w:cs="Times New Roman"/>
+                <w:szCs w:val="24"/>
+              </w:rPr>
+              <w:t>S] Mostra mensagem de erro “Não é permitido cadastro de substituição verifique se a vagas para substituir”</w:t>
+            </w:r>
+          </w:p>
+          <w:p>
+            <w:pPr>
+              <w:pStyle w:val="PargrafodaLista"/>
+              <w:spacing w:line="240" w:lineRule="auto"/>
+              <w:ind w:firstLine="0"/>
+              <w:rPr>
+                <w:rFonts w:cs="Times New Roman"/>
+                <w:szCs w:val="24"/>
+              </w:rPr>
+            </w:pPr>
+            <w:r>
+              <w:rPr>
+                <w:rFonts w:cs="Times New Roman"/>
+                <w:szCs w:val="24"/>
+              </w:rPr>
+              <w:t xml:space="preserve">   2.a.2 [S</w:t>
+            </w:r>
+            <w:proofErr w:type="gramStart"/>
+            <w:r>
+              <w:rPr>
+                <w:rFonts w:cs="Times New Roman"/>
+                <w:szCs w:val="24"/>
+              </w:rPr>
+              <w:t>] Retorna</w:t>
+            </w:r>
+            <w:proofErr w:type="gramEnd"/>
+            <w:r>
+              <w:rPr>
+                <w:rFonts w:cs="Times New Roman"/>
+                <w:szCs w:val="24"/>
+              </w:rPr>
+              <w:t xml:space="preserve"> ao passo 1</w:t>
+            </w:r>
+          </w:p>
+          <w:p>
+            <w:pPr>
+              <w:pStyle w:val="PargrafodaLista"/>
+              <w:spacing w:line="240" w:lineRule="auto"/>
+              <w:ind w:firstLine="0"/>
+              <w:rPr>
+                <w:rFonts w:cs="Times New Roman"/>
+                <w:szCs w:val="24"/>
+              </w:rPr>
+            </w:pPr>
+          </w:p>
+          <w:p>
+            <w:pPr>
+              <w:pStyle w:val="PargrafodaLista"/>
+              <w:spacing w:line="240" w:lineRule="auto"/>
+              <w:ind w:firstLine="0"/>
+              <w:rPr>
+                <w:rFonts w:cs="Times New Roman"/>
+                <w:szCs w:val="24"/>
+              </w:rPr>
+            </w:pPr>
+            <w:r>
+              <w:rPr>
+                <w:rFonts w:cs="Times New Roman"/>
+                <w:szCs w:val="24"/>
+              </w:rPr>
+              <w:t>2.b Usuário não possui permissão</w:t>
+            </w:r>
+          </w:p>
+          <w:p>
+            <w:pPr>
+              <w:pStyle w:val="PargrafodaLista"/>
+              <w:spacing w:line="240" w:lineRule="auto"/>
+              <w:ind w:firstLine="0"/>
+              <w:rPr>
+                <w:rFonts w:cs="Times New Roman"/>
+                <w:szCs w:val="24"/>
+              </w:rPr>
+            </w:pPr>
+            <w:r>
+              <w:rPr>
+                <w:rFonts w:cs="Times New Roman"/>
+                <w:szCs w:val="24"/>
+              </w:rPr>
+              <w:t xml:space="preserve">   2.b.1 [S] Mostra mensagem de erro “Não é permitido edição para este usuário”</w:t>
+            </w:r>
+          </w:p>
+          <w:p>
+            <w:pPr>
+              <w:pStyle w:val="PargrafodaLista"/>
+              <w:spacing w:line="240" w:lineRule="auto"/>
+              <w:ind w:firstLine="0"/>
+              <w:rPr>
+                <w:rFonts w:cs="Times New Roman"/>
+                <w:szCs w:val="24"/>
+              </w:rPr>
+            </w:pPr>
+            <w:r>
+              <w:rPr>
+                <w:rFonts w:cs="Times New Roman"/>
+                <w:szCs w:val="24"/>
+              </w:rPr>
+              <w:t xml:space="preserve">   2.b.2 [S</w:t>
+            </w:r>
+            <w:proofErr w:type="gramStart"/>
+            <w:r>
+              <w:rPr>
+                <w:rFonts w:cs="Times New Roman"/>
+                <w:szCs w:val="24"/>
+              </w:rPr>
+              <w:t xml:space="preserve">] </w:t>
+            </w:r>
+            <w:r>
+              <w:rPr>
+                <w:rFonts w:cs="Times New Roman"/>
+                <w:szCs w:val="24"/>
+              </w:rPr>
+              <w:t>Retorna</w:t>
+            </w:r>
+            <w:proofErr w:type="gramEnd"/>
+            <w:r>
+              <w:rPr>
+                <w:rFonts w:cs="Times New Roman"/>
+                <w:szCs w:val="24"/>
+              </w:rPr>
+              <w:t xml:space="preserve"> ao passo 4</w:t>
+            </w:r>
+            <w:r>
+              <w:rPr>
+                <w:rFonts w:cs="Times New Roman"/>
+                <w:szCs w:val="24"/>
+              </w:rPr>
+              <w:t xml:space="preserve"> </w:t>
+            </w:r>
+          </w:p>
+          <w:p>
+            <w:pPr>
+              <w:rPr>
+                <w:rFonts w:cs="Times New Roman"/>
+                <w:szCs w:val="24"/>
+              </w:rPr>
+            </w:pPr>
+          </w:p>
+          <w:p>
+            <w:pPr>
+              <w:rPr>
+                <w:rFonts w:cs="Times New Roman"/>
+                <w:szCs w:val="24"/>
+              </w:rPr>
+            </w:pPr>
+          </w:p>
+          <w:p>
+            <w:pPr>
+              <w:rPr>
+                <w:rFonts w:cs="Times New Roman"/>
+                <w:szCs w:val="24"/>
+              </w:rPr>
+            </w:pPr>
+          </w:p>
+        </w:tc>
+      </w:tr>
+      <w:tr>
+        <w:tc>
+          <w:tcPr>
+            <w:tcW w:w="9211" w:type="dxa"/>
+            <w:gridSpan w:val="2"/>
+            <w:shd w:val="clear" w:color="auto" w:fill="BDD6EE" w:themeFill="accent1" w:themeFillTint="66"/>
+            <w:hideMark/>
+          </w:tcPr>
+          <w:p>
+            <w:pPr>
+              <w:rPr>
+                <w:rFonts w:cs="Times New Roman"/>
+                <w:szCs w:val="24"/>
+              </w:rPr>
+            </w:pPr>
+            <w:r>
+              <w:rPr>
+                <w:rFonts w:cs="Times New Roman"/>
+                <w:b/>
+                <w:szCs w:val="24"/>
+              </w:rPr>
               <w:lastRenderedPageBreak/>
+              <w:t>Validações:</w:t>
+            </w:r>
+          </w:p>
+        </w:tc>
+      </w:tr>
+      <w:tr>
+        <w:trPr>
+          <w:trHeight w:val="516"/>
+        </w:trPr>
+        <w:tc>
+          <w:tcPr>
+            <w:tcW w:w="9211" w:type="dxa"/>
+            <w:gridSpan w:val="2"/>
+          </w:tcPr>
+          <w:p>
+            <w:pPr>
+              <w:rPr>
+                <w:rFonts w:cs="Times New Roman"/>
+                <w:szCs w:val="24"/>
+              </w:rPr>
+            </w:pPr>
+          </w:p>
+        </w:tc>
+      </w:tr>
+    </w:tbl>
+    <w:p/>
+    <w:p/>
+    <w:p>
+      <w:r>
+        <w:rPr>
+          <w:noProof/>
+          <w:lang w:eastAsia="pt-BR"/>
+        </w:rPr>
+        <w:drawing>
+          <wp:inline distT="0" distB="0" distL="0" distR="0">
+            <wp:extent cx="5400040" cy="2310484"/>
+            <wp:effectExtent l="0" t="0" r="0" b="0"/>
+            <wp:docPr id="10" name="Imagem 10" descr="C:\Users\danie\OneDrive\Documentos\GitHub\CRPO\Daniel\Casos de uso\gerenciar horas extras.png"/>
+            <wp:cNvGraphicFramePr>
+              <a:graphicFrameLocks xmlns:a="http://schemas.openxmlformats.org/drawingml/2006/main" noChangeAspect="1"/>
+            </wp:cNvGraphicFramePr>
+            <a:graphic xmlns:a="http://schemas.openxmlformats.org/drawingml/2006/main">
+              <a:graphicData uri="http://schemas.openxmlformats.org/drawingml/2006/picture">
+                <pic:pic xmlns:pic="http://schemas.openxmlformats.org/drawingml/2006/picture">
+                  <pic:nvPicPr>
+                    <pic:cNvPr id="0" name="Picture 5" descr="C:\Users\danie\OneDrive\Documentos\GitHub\CRPO\Daniel\Casos de uso\gerenciar horas extras.png"/>
+                    <pic:cNvPicPr>
+                      <a:picLocks noChangeAspect="1" noChangeArrowheads="1"/>
+                    </pic:cNvPicPr>
+                  </pic:nvPicPr>
+                  <pic:blipFill>
+                    <a:blip r:embed="rId9">
+                      <a:extLst>
+                        <a:ext uri="{28A0092B-C50C-407E-A947-70E740481C1C}">
+                          <a14:useLocalDpi xmlns:a14="http://schemas.microsoft.com/office/drawing/2010/main" val="0"/>
+                        </a:ext>
+                      </a:extLst>
+                    </a:blip>
+                    <a:srcRect/>
+                    <a:stretch>
+                      <a:fillRect/>
+                    </a:stretch>
+                  </pic:blipFill>
+                  <pic:spPr bwMode="auto">
+                    <a:xfrm>
+                      <a:off x="0" y="0"/>
+                      <a:ext cx="5400040" cy="2310484"/>
+                    </a:xfrm>
+                    <a:prstGeom prst="rect">
+                      <a:avLst/>
+                    </a:prstGeom>
+                    <a:noFill/>
+                    <a:ln>
+                      <a:noFill/>
+                    </a:ln>
+                  </pic:spPr>
+                </pic:pic>
+              </a:graphicData>
+            </a:graphic>
+          </wp:inline>
+        </w:drawing>
+      </w:r>
+    </w:p>
+    <w:p>
+      <w:pPr>
+        <w:pStyle w:val="Legenda"/>
+        <w:spacing w:after="0"/>
+        <w:jc w:val="center"/>
+        <w:rPr>
+          <w:color w:val="auto"/>
+          <w:szCs w:val="22"/>
+        </w:rPr>
+      </w:pPr>
+      <w:r>
+        <w:rPr>
+          <w:color w:val="auto"/>
+          <w:szCs w:val="22"/>
+        </w:rPr>
+        <w:t>Figura</w:t>
+      </w:r>
+      <w:r>
+        <w:rPr>
+          <w:color w:val="auto"/>
+          <w:szCs w:val="22"/>
+        </w:rPr>
+        <w:t xml:space="preserve"> 03</w:t>
+      </w:r>
+      <w:r>
+        <w:rPr>
+          <w:color w:val="auto"/>
+          <w:szCs w:val="22"/>
+        </w:rPr>
+        <w:t xml:space="preserve">: Caso de Uso </w:t>
+      </w:r>
+      <w:r>
+        <w:rPr>
+          <w:color w:val="auto"/>
+          <w:szCs w:val="22"/>
+        </w:rPr>
+        <w:t>Gerencia</w:t>
+      </w:r>
+      <w:r>
+        <w:rPr>
+          <w:color w:val="auto"/>
+          <w:szCs w:val="22"/>
+        </w:rPr>
+        <w:t>r</w:t>
+      </w:r>
+      <w:r>
+        <w:rPr>
+          <w:color w:val="auto"/>
+          <w:szCs w:val="22"/>
+        </w:rPr>
+        <w:t xml:space="preserve"> Horas Extras</w:t>
+      </w:r>
+    </w:p>
+    <w:p>
+      <w:pPr>
+        <w:jc w:val="center"/>
+      </w:pPr>
+      <w:r>
+        <w:t>Fonte: Daniel Ribeiro (2016)</w:t>
+      </w:r>
+    </w:p>
+    <w:p/>
+    <w:p>
+      <w:pPr>
+        <w:pStyle w:val="Legenda"/>
+        <w:keepNext/>
+        <w:spacing w:after="0"/>
+        <w:jc w:val="center"/>
+      </w:pPr>
+      <w:r>
+        <w:t>Tabela 03</w:t>
+      </w:r>
+      <w:r>
+        <w:fldChar w:fldCharType="begin"/>
+      </w:r>
+      <w:r>
+        <w:instrText xml:space="preserve"> SEQ Tabela \* ARABIC </w:instrText>
+      </w:r>
+      <w:r>
+        <w:fldChar w:fldCharType="end"/>
+      </w:r>
+      <w:r>
+        <w:t xml:space="preserve">: </w:t>
+      </w:r>
+      <w:r>
+        <w:t xml:space="preserve">Caso de Uso </w:t>
+      </w:r>
+      <w:r>
+        <w:t>–</w:t>
+      </w:r>
+      <w:r>
+        <w:t xml:space="preserve"> </w:t>
+      </w:r>
+      <w:r>
+        <w:rPr>
+          <w:color w:val="auto"/>
+          <w:szCs w:val="22"/>
+        </w:rPr>
+        <w:t>Gerencia</w:t>
+      </w:r>
+      <w:r>
+        <w:rPr>
+          <w:color w:val="auto"/>
+          <w:szCs w:val="22"/>
+        </w:rPr>
+        <w:t>r</w:t>
+      </w:r>
+      <w:r>
+        <w:rPr>
+          <w:color w:val="auto"/>
+          <w:szCs w:val="22"/>
+        </w:rPr>
+        <w:t xml:space="preserve"> Horas Extras</w:t>
+      </w:r>
+    </w:p>
+    <w:tbl>
+      <w:tblPr>
+        <w:tblStyle w:val="Tabelacomgrade"/>
+        <w:tblW w:w="9211" w:type="dxa"/>
+        <w:tblLook w:val="04A0" w:firstRow="1" w:lastRow="0" w:firstColumn="1" w:lastColumn="0" w:noHBand="0" w:noVBand="1"/>
+      </w:tblPr>
+      <w:tblGrid>
+        <w:gridCol w:w="2518"/>
+        <w:gridCol w:w="6693"/>
+      </w:tblGrid>
+      <w:tr>
+        <w:tc>
+          <w:tcPr>
+            <w:tcW w:w="2518" w:type="dxa"/>
+            <w:tcBorders>
+              <w:top w:val="single" w:sz="4" w:space="0" w:color="000000" w:themeColor="text1"/>
+              <w:left w:val="single" w:sz="4" w:space="0" w:color="000000" w:themeColor="text1"/>
+              <w:bottom w:val="single" w:sz="4" w:space="0" w:color="000000" w:themeColor="text1"/>
+              <w:right w:val="single" w:sz="4" w:space="0" w:color="000000" w:themeColor="text1"/>
+            </w:tcBorders>
+            <w:hideMark/>
+          </w:tcPr>
+          <w:p>
+            <w:pPr>
+              <w:rPr>
+                <w:rFonts w:cs="Times New Roman"/>
+                <w:b/>
+                <w:szCs w:val="24"/>
+              </w:rPr>
+            </w:pPr>
+            <w:r>
+              <w:rPr>
+                <w:rFonts w:cs="Times New Roman"/>
+                <w:b/>
+                <w:szCs w:val="24"/>
+              </w:rPr>
+              <w:t>Caso de Uso</w:t>
+            </w:r>
+          </w:p>
+        </w:tc>
+        <w:tc>
+          <w:tcPr>
+            <w:tcW w:w="6693" w:type="dxa"/>
+            <w:tcBorders>
+              <w:top w:val="single" w:sz="4" w:space="0" w:color="000000" w:themeColor="text1"/>
+              <w:left w:val="single" w:sz="4" w:space="0" w:color="000000" w:themeColor="text1"/>
+              <w:bottom w:val="single" w:sz="4" w:space="0" w:color="000000" w:themeColor="text1"/>
+              <w:right w:val="single" w:sz="4" w:space="0" w:color="000000" w:themeColor="text1"/>
+            </w:tcBorders>
+            <w:hideMark/>
+          </w:tcPr>
+          <w:p>
+            <w:pPr>
+              <w:rPr>
+                <w:rFonts w:cs="Times New Roman"/>
+                <w:szCs w:val="24"/>
+              </w:rPr>
+            </w:pPr>
+            <w:r>
+              <w:t>Gerencia</w:t>
+            </w:r>
+            <w:r>
+              <w:t>r</w:t>
+            </w:r>
+            <w:r>
+              <w:t xml:space="preserve"> Horas Extras</w:t>
+            </w:r>
+          </w:p>
+        </w:tc>
+      </w:tr>
+      <w:tr>
+        <w:tc>
+          <w:tcPr>
+            <w:tcW w:w="2518" w:type="dxa"/>
+            <w:tcBorders>
+              <w:top w:val="single" w:sz="4" w:space="0" w:color="000000" w:themeColor="text1"/>
+              <w:left w:val="single" w:sz="4" w:space="0" w:color="000000" w:themeColor="text1"/>
+              <w:bottom w:val="single" w:sz="4" w:space="0" w:color="000000" w:themeColor="text1"/>
+              <w:right w:val="single" w:sz="4" w:space="0" w:color="000000" w:themeColor="text1"/>
+            </w:tcBorders>
+            <w:hideMark/>
+          </w:tcPr>
+          <w:p>
+            <w:pPr>
+              <w:rPr>
+                <w:rFonts w:cs="Times New Roman"/>
+                <w:b/>
+                <w:szCs w:val="24"/>
+              </w:rPr>
+            </w:pPr>
+            <w:r>
+              <w:rPr>
+                <w:rFonts w:cs="Times New Roman"/>
+                <w:b/>
+                <w:szCs w:val="24"/>
+              </w:rPr>
+              <w:t>Descrição</w:t>
+            </w:r>
+          </w:p>
+        </w:tc>
+        <w:tc>
+          <w:tcPr>
+            <w:tcW w:w="6693" w:type="dxa"/>
+            <w:tcBorders>
+              <w:top w:val="single" w:sz="4" w:space="0" w:color="000000" w:themeColor="text1"/>
+              <w:left w:val="single" w:sz="4" w:space="0" w:color="000000" w:themeColor="text1"/>
+              <w:bottom w:val="single" w:sz="4" w:space="0" w:color="000000" w:themeColor="text1"/>
+              <w:right w:val="single" w:sz="4" w:space="0" w:color="000000" w:themeColor="text1"/>
+            </w:tcBorders>
+            <w:hideMark/>
+          </w:tcPr>
+          <w:p>
+            <w:pPr>
+              <w:rPr>
+                <w:rFonts w:cs="Times New Roman"/>
+                <w:szCs w:val="24"/>
+              </w:rPr>
+            </w:pPr>
+            <w:r>
+              <w:rPr>
+                <w:rFonts w:cs="Times New Roman"/>
+                <w:szCs w:val="24"/>
+              </w:rPr>
+              <w:t xml:space="preserve">O usuário poderá gerenciar as suas horas extras com uma consulta na </w:t>
+            </w:r>
+            <w:r>
+              <w:rPr>
+                <w:bCs/>
+                <w:szCs w:val="24"/>
+              </w:rPr>
+              <w:t>qual v</w:t>
+            </w:r>
+            <w:r>
+              <w:rPr>
+                <w:bCs/>
+                <w:szCs w:val="24"/>
+              </w:rPr>
+              <w:t>ai ser possível o gerenciamento de horas ordinárias (</w:t>
+            </w:r>
+            <w:r>
+              <w:rPr>
+                <w:bCs/>
+                <w:szCs w:val="24"/>
+              </w:rPr>
+              <w:t>normais</w:t>
+            </w:r>
+            <w:r>
+              <w:rPr>
+                <w:bCs/>
+                <w:szCs w:val="24"/>
+              </w:rPr>
+              <w:t xml:space="preserve">), horas extraordinárias (horas que geram etapas), horas extras (são geradas quando o servidor está de serviço), banco de horas (quando tem sobra das horas ordinárias, vai para banco), e gerenciamento das licenças (horas que são </w:t>
+            </w:r>
+            <w:r>
+              <w:rPr>
+                <w:bCs/>
+                <w:szCs w:val="24"/>
+              </w:rPr>
+              <w:t>abonadas</w:t>
+            </w:r>
+            <w:r>
+              <w:rPr>
+                <w:bCs/>
+                <w:szCs w:val="24"/>
+              </w:rPr>
+              <w:t xml:space="preserve"> por atestados e outros relacionados). </w:t>
+            </w:r>
+          </w:p>
+        </w:tc>
+      </w:tr>
+      <w:tr>
+        <w:tc>
+          <w:tcPr>
+            <w:tcW w:w="2518" w:type="dxa"/>
+            <w:tcBorders>
+              <w:top w:val="single" w:sz="4" w:space="0" w:color="000000" w:themeColor="text1"/>
+              <w:left w:val="single" w:sz="4" w:space="0" w:color="000000" w:themeColor="text1"/>
+              <w:bottom w:val="single" w:sz="4" w:space="0" w:color="000000" w:themeColor="text1"/>
+              <w:right w:val="single" w:sz="4" w:space="0" w:color="000000" w:themeColor="text1"/>
+            </w:tcBorders>
+            <w:hideMark/>
+          </w:tcPr>
+          <w:p>
+            <w:pPr>
+              <w:rPr>
+                <w:rFonts w:cs="Times New Roman"/>
+                <w:b/>
+                <w:szCs w:val="24"/>
+              </w:rPr>
+            </w:pPr>
+            <w:r>
+              <w:rPr>
+                <w:rFonts w:cs="Times New Roman"/>
+                <w:b/>
+                <w:szCs w:val="24"/>
+              </w:rPr>
+              <w:t>Atores</w:t>
+            </w:r>
+          </w:p>
+        </w:tc>
+        <w:tc>
+          <w:tcPr>
+            <w:tcW w:w="6693" w:type="dxa"/>
+            <w:tcBorders>
+              <w:top w:val="single" w:sz="4" w:space="0" w:color="000000" w:themeColor="text1"/>
+              <w:left w:val="single" w:sz="4" w:space="0" w:color="000000" w:themeColor="text1"/>
+              <w:bottom w:val="single" w:sz="4" w:space="0" w:color="000000" w:themeColor="text1"/>
+              <w:right w:val="single" w:sz="4" w:space="0" w:color="000000" w:themeColor="text1"/>
+            </w:tcBorders>
+            <w:hideMark/>
+          </w:tcPr>
+          <w:p>
+            <w:pPr>
+              <w:rPr>
+                <w:rFonts w:cs="Times New Roman"/>
+                <w:szCs w:val="24"/>
+              </w:rPr>
+            </w:pPr>
+            <w:r>
+              <w:rPr>
+                <w:rFonts w:cs="Times New Roman"/>
+                <w:szCs w:val="24"/>
+              </w:rPr>
+              <w:t>Servidores</w:t>
+            </w:r>
+          </w:p>
+        </w:tc>
+      </w:tr>
+      <w:tr>
+        <w:tc>
+          <w:tcPr>
+            <w:tcW w:w="2518" w:type="dxa"/>
+            <w:tcBorders>
+              <w:top w:val="single" w:sz="4" w:space="0" w:color="000000" w:themeColor="text1"/>
+              <w:left w:val="single" w:sz="4" w:space="0" w:color="000000" w:themeColor="text1"/>
+              <w:bottom w:val="single" w:sz="4" w:space="0" w:color="000000" w:themeColor="text1"/>
+              <w:right w:val="single" w:sz="4" w:space="0" w:color="000000" w:themeColor="text1"/>
+            </w:tcBorders>
+            <w:hideMark/>
+          </w:tcPr>
+          <w:p>
+            <w:pPr>
+              <w:rPr>
+                <w:rFonts w:cs="Times New Roman"/>
+                <w:b/>
+                <w:szCs w:val="24"/>
+              </w:rPr>
+            </w:pPr>
+            <w:r>
+              <w:rPr>
+                <w:rFonts w:cs="Times New Roman"/>
+                <w:b/>
+                <w:szCs w:val="24"/>
+              </w:rPr>
+              <w:t>Pré-Condição</w:t>
+            </w:r>
+          </w:p>
+        </w:tc>
+        <w:tc>
+          <w:tcPr>
+            <w:tcW w:w="6693" w:type="dxa"/>
+            <w:tcBorders>
+              <w:top w:val="single" w:sz="4" w:space="0" w:color="000000" w:themeColor="text1"/>
+              <w:left w:val="single" w:sz="4" w:space="0" w:color="000000" w:themeColor="text1"/>
+              <w:bottom w:val="single" w:sz="4" w:space="0" w:color="000000" w:themeColor="text1"/>
+              <w:right w:val="single" w:sz="4" w:space="0" w:color="000000" w:themeColor="text1"/>
+            </w:tcBorders>
+          </w:tcPr>
+          <w:p>
+            <w:pPr>
+              <w:rPr>
+                <w:rFonts w:cs="Times New Roman"/>
+                <w:szCs w:val="24"/>
+              </w:rPr>
+            </w:pPr>
+            <w:r>
+              <w:rPr>
+                <w:rFonts w:cs="Times New Roman"/>
+                <w:szCs w:val="24"/>
+              </w:rPr>
+              <w:t>Devem existir apontamentos de horas extras.</w:t>
+            </w:r>
+          </w:p>
+        </w:tc>
+      </w:tr>
+      <w:tr>
+        <w:tc>
+          <w:tcPr>
+            <w:tcW w:w="2518" w:type="dxa"/>
+            <w:tcBorders>
+              <w:top w:val="single" w:sz="4" w:space="0" w:color="000000" w:themeColor="text1"/>
+              <w:left w:val="single" w:sz="4" w:space="0" w:color="000000" w:themeColor="text1"/>
+              <w:bottom w:val="single" w:sz="4" w:space="0" w:color="000000" w:themeColor="text1"/>
+              <w:right w:val="single" w:sz="4" w:space="0" w:color="000000" w:themeColor="text1"/>
+            </w:tcBorders>
+            <w:hideMark/>
+          </w:tcPr>
+          <w:p>
+            <w:pPr>
+              <w:rPr>
+                <w:rFonts w:cs="Times New Roman"/>
+                <w:b/>
+                <w:szCs w:val="24"/>
+              </w:rPr>
+            </w:pPr>
+            <w:r>
+              <w:rPr>
+                <w:rFonts w:cs="Times New Roman"/>
+                <w:b/>
+                <w:szCs w:val="24"/>
+              </w:rPr>
+              <w:t>Pós-Condição</w:t>
+            </w:r>
+          </w:p>
+        </w:tc>
+        <w:tc>
+          <w:tcPr>
+            <w:tcW w:w="6693" w:type="dxa"/>
+            <w:tcBorders>
+              <w:top w:val="single" w:sz="4" w:space="0" w:color="000000" w:themeColor="text1"/>
+              <w:left w:val="single" w:sz="4" w:space="0" w:color="000000" w:themeColor="text1"/>
+              <w:bottom w:val="single" w:sz="4" w:space="0" w:color="000000" w:themeColor="text1"/>
+              <w:right w:val="single" w:sz="4" w:space="0" w:color="000000" w:themeColor="text1"/>
+            </w:tcBorders>
+          </w:tcPr>
+          <w:p>
+            <w:pPr>
+              <w:rPr>
+                <w:rFonts w:cs="Times New Roman"/>
+                <w:szCs w:val="24"/>
+              </w:rPr>
+            </w:pPr>
+            <w:r>
+              <w:rPr>
+                <w:rFonts w:cs="Times New Roman"/>
+                <w:szCs w:val="24"/>
+              </w:rPr>
+              <w:t>Gerar os logs de movimentação de dados.</w:t>
+            </w:r>
+          </w:p>
+        </w:tc>
+      </w:tr>
+      <w:tr>
+        <w:tc>
+          <w:tcPr>
+            <w:tcW w:w="2518" w:type="dxa"/>
+            <w:tcBorders>
+              <w:top w:val="single" w:sz="4" w:space="0" w:color="000000" w:themeColor="text1"/>
+              <w:left w:val="single" w:sz="4" w:space="0" w:color="000000" w:themeColor="text1"/>
+              <w:bottom w:val="single" w:sz="4" w:space="0" w:color="000000" w:themeColor="text1"/>
+              <w:right w:val="single" w:sz="4" w:space="0" w:color="000000" w:themeColor="text1"/>
+            </w:tcBorders>
+            <w:hideMark/>
+          </w:tcPr>
+          <w:p>
+            <w:pPr>
+              <w:rPr>
+                <w:rFonts w:cs="Times New Roman"/>
+                <w:b/>
+                <w:szCs w:val="24"/>
+              </w:rPr>
+            </w:pPr>
+            <w:r>
+              <w:rPr>
+                <w:rFonts w:cs="Times New Roman"/>
+                <w:b/>
+                <w:szCs w:val="24"/>
+              </w:rPr>
+              <w:t>Requisitos Ass</w:t>
+            </w:r>
+            <w:r>
+              <w:rPr>
+                <w:rFonts w:cs="Times New Roman"/>
+                <w:b/>
+                <w:szCs w:val="24"/>
+              </w:rPr>
+              <w:t>o</w:t>
+            </w:r>
+            <w:r>
+              <w:rPr>
+                <w:rFonts w:cs="Times New Roman"/>
+                <w:b/>
+                <w:szCs w:val="24"/>
+              </w:rPr>
+              <w:t>ciados</w:t>
+            </w:r>
+          </w:p>
+        </w:tc>
+        <w:tc>
+          <w:tcPr>
+            <w:tcW w:w="6693" w:type="dxa"/>
+            <w:tcBorders>
+              <w:top w:val="single" w:sz="4" w:space="0" w:color="000000" w:themeColor="text1"/>
+              <w:left w:val="single" w:sz="4" w:space="0" w:color="000000" w:themeColor="text1"/>
+              <w:bottom w:val="single" w:sz="4" w:space="0" w:color="000000" w:themeColor="text1"/>
+              <w:right w:val="single" w:sz="4" w:space="0" w:color="000000" w:themeColor="text1"/>
+            </w:tcBorders>
+            <w:hideMark/>
+          </w:tcPr>
+          <w:p>
+            <w:pPr>
+              <w:rPr>
+                <w:rFonts w:cs="Times New Roman"/>
+                <w:szCs w:val="24"/>
+              </w:rPr>
+            </w:pPr>
+            <w:r>
+              <w:rPr>
+                <w:rFonts w:cs="Times New Roman"/>
+                <w:szCs w:val="24"/>
+              </w:rPr>
+              <w:t>RF17 - Apontamento de Horas</w:t>
+            </w:r>
+            <w:r>
+              <w:rPr>
+                <w:rFonts w:cs="Times New Roman"/>
+                <w:szCs w:val="24"/>
+              </w:rPr>
+              <w:t xml:space="preserve">, </w:t>
+            </w:r>
+            <w:r>
+              <w:rPr>
+                <w:rFonts w:cs="Times New Roman"/>
+                <w:szCs w:val="24"/>
+              </w:rPr>
+              <w:t>RF35 - Gerenciamento de horas</w:t>
+            </w:r>
+          </w:p>
+        </w:tc>
+      </w:tr>
+      <w:tr>
+        <w:tc>
+          <w:tcPr>
+            <w:tcW w:w="9211" w:type="dxa"/>
+            <w:gridSpan w:val="2"/>
+            <w:tcBorders>
+              <w:top w:val="single" w:sz="4" w:space="0" w:color="000000" w:themeColor="text1"/>
+              <w:left w:val="single" w:sz="4" w:space="0" w:color="000000" w:themeColor="text1"/>
+              <w:bottom w:val="single" w:sz="4" w:space="0" w:color="000000" w:themeColor="text1"/>
+              <w:right w:val="single" w:sz="4" w:space="0" w:color="000000" w:themeColor="text1"/>
+            </w:tcBorders>
+            <w:shd w:val="clear" w:color="auto" w:fill="BDD6EE" w:themeFill="accent1" w:themeFillTint="66"/>
+            <w:hideMark/>
+          </w:tcPr>
+          <w:p>
+            <w:pPr>
+              <w:rPr>
+                <w:rFonts w:cs="Times New Roman"/>
+                <w:b/>
+                <w:szCs w:val="24"/>
+              </w:rPr>
+            </w:pPr>
+            <w:r>
+              <w:rPr>
+                <w:rFonts w:cs="Times New Roman"/>
+                <w:b/>
+                <w:szCs w:val="24"/>
+              </w:rPr>
+              <w:t>Fluxo Principal</w:t>
+            </w:r>
+            <w:r>
+              <w:rPr>
+                <w:rFonts w:cs="Times New Roman"/>
+                <w:b/>
+                <w:szCs w:val="24"/>
+              </w:rPr>
+              <w:t>:</w:t>
+            </w:r>
+          </w:p>
+        </w:tc>
+      </w:tr>
+      <w:tr>
+        <w:tc>
+          <w:tcPr>
+            <w:tcW w:w="9211" w:type="dxa"/>
+            <w:gridSpan w:val="2"/>
+            <w:tcBorders>
+              <w:top w:val="single" w:sz="4" w:space="0" w:color="000000" w:themeColor="text1"/>
+              <w:left w:val="single" w:sz="4" w:space="0" w:color="000000" w:themeColor="text1"/>
+              <w:bottom w:val="single" w:sz="4" w:space="0" w:color="000000" w:themeColor="text1"/>
+              <w:right w:val="single" w:sz="4" w:space="0" w:color="000000" w:themeColor="text1"/>
+            </w:tcBorders>
+            <w:shd w:val="clear" w:color="auto" w:fill="auto"/>
+          </w:tcPr>
+          <w:p>
+            <w:pPr>
+              <w:pStyle w:val="PargrafodaLista"/>
+              <w:numPr>
+                <w:ilvl w:val="0"/>
+                <w:numId w:val="3"/>
+              </w:numPr>
+              <w:spacing w:line="240" w:lineRule="auto"/>
+              <w:rPr>
+                <w:rFonts w:cs="Times New Roman"/>
+                <w:szCs w:val="24"/>
+              </w:rPr>
+            </w:pPr>
+            <w:r>
+              <w:rPr>
+                <w:rFonts w:cs="Times New Roman"/>
+                <w:szCs w:val="24"/>
+              </w:rPr>
+              <w:t>[</w:t>
+            </w:r>
+            <w:r>
+              <w:rPr>
+                <w:rFonts w:cs="Times New Roman"/>
+                <w:szCs w:val="24"/>
+              </w:rPr>
+              <w:t>A] Informar dados e clicar em “</w:t>
+            </w:r>
+            <w:r>
+              <w:rPr>
+                <w:rFonts w:cs="Times New Roman"/>
+                <w:szCs w:val="24"/>
+              </w:rPr>
+              <w:t>filtrar”</w:t>
+            </w:r>
+            <w:r>
+              <w:rPr>
+                <w:rFonts w:cs="Times New Roman"/>
+                <w:szCs w:val="24"/>
+              </w:rPr>
+              <w:t>.</w:t>
+            </w:r>
+          </w:p>
+          <w:p>
+            <w:pPr>
+              <w:pStyle w:val="PargrafodaLista"/>
+              <w:numPr>
+                <w:ilvl w:val="0"/>
+                <w:numId w:val="3"/>
+              </w:numPr>
+              <w:spacing w:line="240" w:lineRule="auto"/>
+              <w:rPr>
+                <w:rFonts w:cs="Times New Roman"/>
+                <w:szCs w:val="24"/>
+              </w:rPr>
+            </w:pPr>
+            <w:r>
+              <w:rPr>
+                <w:rFonts w:cs="Times New Roman"/>
+                <w:szCs w:val="24"/>
+              </w:rPr>
+              <w:t>[S</w:t>
+            </w:r>
+            <w:proofErr w:type="gramStart"/>
+            <w:r>
+              <w:rPr>
+                <w:rFonts w:cs="Times New Roman"/>
+                <w:szCs w:val="24"/>
+              </w:rPr>
+              <w:t>] Verificar</w:t>
+            </w:r>
+            <w:proofErr w:type="gramEnd"/>
+            <w:r>
+              <w:rPr>
+                <w:rFonts w:cs="Times New Roman"/>
+                <w:szCs w:val="24"/>
+              </w:rPr>
+              <w:t xml:space="preserve"> dados.</w:t>
+            </w:r>
+          </w:p>
+          <w:p>
+            <w:pPr>
+              <w:pStyle w:val="PargrafodaLista"/>
+              <w:numPr>
+                <w:ilvl w:val="0"/>
+                <w:numId w:val="3"/>
+              </w:numPr>
+              <w:spacing w:line="240" w:lineRule="auto"/>
+              <w:rPr>
+                <w:rFonts w:cs="Times New Roman"/>
+                <w:szCs w:val="24"/>
+              </w:rPr>
+            </w:pPr>
+            <w:r>
+              <w:rPr>
+                <w:rFonts w:cs="Times New Roman"/>
+                <w:szCs w:val="24"/>
+              </w:rPr>
+              <w:t xml:space="preserve"> </w:t>
+            </w:r>
+            <w:r>
+              <w:rPr>
+                <w:rFonts w:cs="Times New Roman"/>
+                <w:szCs w:val="24"/>
+              </w:rPr>
+              <w:t>[S</w:t>
+            </w:r>
+            <w:proofErr w:type="gramStart"/>
+            <w:r>
+              <w:rPr>
+                <w:rFonts w:cs="Times New Roman"/>
+                <w:szCs w:val="24"/>
+              </w:rPr>
+              <w:t>] Salvar</w:t>
+            </w:r>
+            <w:proofErr w:type="gramEnd"/>
+            <w:r>
+              <w:rPr>
+                <w:rFonts w:cs="Times New Roman"/>
+                <w:szCs w:val="24"/>
+              </w:rPr>
+              <w:t xml:space="preserve"> log</w:t>
+            </w:r>
+            <w:r>
+              <w:rPr>
+                <w:rFonts w:cs="Times New Roman"/>
+                <w:szCs w:val="24"/>
+              </w:rPr>
+              <w:t xml:space="preserve">. </w:t>
+            </w:r>
+          </w:p>
+        </w:tc>
+      </w:tr>
+      <w:tr>
+        <w:tc>
+          <w:tcPr>
+            <w:tcW w:w="9211" w:type="dxa"/>
+            <w:gridSpan w:val="2"/>
+            <w:tcBorders>
+              <w:top w:val="single" w:sz="4" w:space="0" w:color="000000" w:themeColor="text1"/>
+              <w:left w:val="single" w:sz="4" w:space="0" w:color="000000" w:themeColor="text1"/>
+              <w:bottom w:val="single" w:sz="4" w:space="0" w:color="000000" w:themeColor="text1"/>
+              <w:right w:val="single" w:sz="4" w:space="0" w:color="000000" w:themeColor="text1"/>
+            </w:tcBorders>
+            <w:shd w:val="clear" w:color="auto" w:fill="BDD6EE" w:themeFill="accent1" w:themeFillTint="66"/>
+            <w:hideMark/>
+          </w:tcPr>
+          <w:p>
+            <w:pPr>
+              <w:rPr>
+                <w:rFonts w:cs="Times New Roman"/>
+                <w:szCs w:val="24"/>
+              </w:rPr>
+            </w:pPr>
+            <w:r>
+              <w:rPr>
+                <w:rFonts w:cs="Times New Roman"/>
+                <w:b/>
+                <w:szCs w:val="24"/>
+              </w:rPr>
+              <w:t>Tratamento das Exceções</w:t>
+            </w:r>
+            <w:r>
+              <w:rPr>
+                <w:rFonts w:cs="Times New Roman"/>
+                <w:b/>
+                <w:szCs w:val="24"/>
+              </w:rPr>
+              <w:t>:</w:t>
+            </w:r>
+          </w:p>
+        </w:tc>
+      </w:tr>
+      <w:tr>
+        <w:trPr>
+          <w:trHeight w:val="516"/>
+        </w:trPr>
+        <w:tc>
+          <w:tcPr>
+            <w:tcW w:w="9211" w:type="dxa"/>
+            <w:gridSpan w:val="2"/>
+            <w:tcBorders>
+              <w:top w:val="single" w:sz="4" w:space="0" w:color="000000" w:themeColor="text1"/>
+              <w:left w:val="single" w:sz="4" w:space="0" w:color="000000" w:themeColor="text1"/>
+              <w:bottom w:val="single" w:sz="4" w:space="0" w:color="000000" w:themeColor="text1"/>
+              <w:right w:val="single" w:sz="4" w:space="0" w:color="000000" w:themeColor="text1"/>
+            </w:tcBorders>
+          </w:tcPr>
+          <w:p>
+            <w:pPr>
+              <w:pStyle w:val="PargrafodaLista"/>
+              <w:spacing w:line="240" w:lineRule="auto"/>
+              <w:ind w:firstLine="0"/>
+              <w:rPr>
+                <w:rFonts w:cs="Times New Roman"/>
+                <w:szCs w:val="24"/>
+              </w:rPr>
+            </w:pPr>
+            <w:r>
+              <w:rPr>
+                <w:rFonts w:cs="Times New Roman"/>
+                <w:szCs w:val="24"/>
+              </w:rPr>
+              <w:t>2</w:t>
+            </w:r>
+            <w:r>
+              <w:rPr>
+                <w:rFonts w:cs="Times New Roman"/>
+                <w:szCs w:val="24"/>
+              </w:rPr>
+              <w:t>.a Horas inexistentes</w:t>
+            </w:r>
+          </w:p>
+          <w:p>
+            <w:pPr>
+              <w:pStyle w:val="PargrafodaLista"/>
+              <w:spacing w:line="240" w:lineRule="auto"/>
+              <w:ind w:firstLine="0"/>
+              <w:rPr>
+                <w:rFonts w:cs="Times New Roman"/>
+                <w:szCs w:val="24"/>
+              </w:rPr>
+            </w:pPr>
+            <w:r>
+              <w:rPr>
+                <w:rFonts w:cs="Times New Roman"/>
+                <w:szCs w:val="24"/>
+              </w:rPr>
+              <w:t xml:space="preserve">   2.a.1 </w:t>
+            </w:r>
+            <w:r>
+              <w:rPr>
+                <w:rFonts w:cs="Times New Roman"/>
+                <w:szCs w:val="24"/>
+              </w:rPr>
+              <w:t>[</w:t>
+            </w:r>
+            <w:r>
+              <w:rPr>
+                <w:rFonts w:cs="Times New Roman"/>
+                <w:szCs w:val="24"/>
+              </w:rPr>
+              <w:t xml:space="preserve">S] Mostra mensagem de erro “Não </w:t>
+            </w:r>
+            <w:r>
+              <w:rPr>
+                <w:rFonts w:cs="Times New Roman"/>
+                <w:szCs w:val="24"/>
+              </w:rPr>
+              <w:t>foi encontrado nenhum registro para essas configurações</w:t>
+            </w:r>
+            <w:r>
+              <w:rPr>
+                <w:rFonts w:cs="Times New Roman"/>
+                <w:szCs w:val="24"/>
+              </w:rPr>
+              <w:t>”</w:t>
+            </w:r>
+          </w:p>
+          <w:p>
+            <w:pPr>
+              <w:pStyle w:val="PargrafodaLista"/>
+              <w:spacing w:line="240" w:lineRule="auto"/>
+              <w:ind w:firstLine="0"/>
+              <w:rPr>
+                <w:rFonts w:cs="Times New Roman"/>
+                <w:szCs w:val="24"/>
+              </w:rPr>
+            </w:pPr>
+            <w:r>
+              <w:rPr>
+                <w:rFonts w:cs="Times New Roman"/>
+                <w:szCs w:val="24"/>
+              </w:rPr>
+              <w:t xml:space="preserve">   2.a.2 [S</w:t>
+            </w:r>
+            <w:proofErr w:type="gramStart"/>
+            <w:r>
+              <w:rPr>
+                <w:rFonts w:cs="Times New Roman"/>
+                <w:szCs w:val="24"/>
+              </w:rPr>
+              <w:t>] Retorna</w:t>
+            </w:r>
+            <w:proofErr w:type="gramEnd"/>
+            <w:r>
+              <w:rPr>
+                <w:rFonts w:cs="Times New Roman"/>
+                <w:szCs w:val="24"/>
+              </w:rPr>
+              <w:t xml:space="preserve"> ao passo 1</w:t>
+            </w:r>
+          </w:p>
+          <w:p>
+            <w:pPr>
+              <w:pStyle w:val="PargrafodaLista"/>
+              <w:spacing w:line="240" w:lineRule="auto"/>
+              <w:ind w:firstLine="0"/>
+              <w:rPr>
+                <w:rFonts w:cs="Times New Roman"/>
+                <w:szCs w:val="24"/>
+              </w:rPr>
+            </w:pPr>
+          </w:p>
+          <w:p>
+            <w:pPr>
+              <w:pStyle w:val="PargrafodaLista"/>
+              <w:spacing w:line="240" w:lineRule="auto"/>
+              <w:ind w:firstLine="0"/>
+              <w:rPr>
+                <w:rFonts w:cs="Times New Roman"/>
+                <w:szCs w:val="24"/>
+              </w:rPr>
+            </w:pPr>
+            <w:r>
+              <w:rPr>
+                <w:rFonts w:cs="Times New Roman"/>
+                <w:szCs w:val="24"/>
+              </w:rPr>
+              <w:t>2.b Usuário não possui permissão</w:t>
+            </w:r>
+          </w:p>
+          <w:p>
+            <w:pPr>
+              <w:pStyle w:val="PargrafodaLista"/>
+              <w:spacing w:line="240" w:lineRule="auto"/>
+              <w:ind w:firstLine="0"/>
+              <w:rPr>
+                <w:rFonts w:cs="Times New Roman"/>
+                <w:szCs w:val="24"/>
+              </w:rPr>
+            </w:pPr>
+            <w:r>
+              <w:rPr>
+                <w:rFonts w:cs="Times New Roman"/>
+                <w:szCs w:val="24"/>
+              </w:rPr>
+              <w:lastRenderedPageBreak/>
+              <w:t xml:space="preserve">   2</w:t>
+            </w:r>
+            <w:r>
+              <w:rPr>
+                <w:rFonts w:cs="Times New Roman"/>
+                <w:szCs w:val="24"/>
+              </w:rPr>
+              <w:t>.b</w:t>
+            </w:r>
+            <w:r>
+              <w:rPr>
+                <w:rFonts w:cs="Times New Roman"/>
+                <w:szCs w:val="24"/>
+              </w:rPr>
+              <w:t xml:space="preserve">.1 [S] Mostra mensagem de erro “Não é permitido </w:t>
+            </w:r>
+            <w:r>
+              <w:rPr>
+                <w:rFonts w:cs="Times New Roman"/>
+                <w:szCs w:val="24"/>
+              </w:rPr>
+              <w:t>a consulta</w:t>
+            </w:r>
+            <w:r>
+              <w:rPr>
+                <w:rFonts w:cs="Times New Roman"/>
+                <w:szCs w:val="24"/>
+              </w:rPr>
+              <w:t xml:space="preserve"> para este usuário”</w:t>
+            </w:r>
+          </w:p>
+          <w:p>
+            <w:pPr>
+              <w:pStyle w:val="PargrafodaLista"/>
+              <w:spacing w:line="240" w:lineRule="auto"/>
+              <w:ind w:firstLine="0"/>
+              <w:rPr>
+                <w:rFonts w:cs="Times New Roman"/>
+                <w:szCs w:val="24"/>
+              </w:rPr>
+            </w:pPr>
+            <w:r>
+              <w:rPr>
+                <w:rFonts w:cs="Times New Roman"/>
+                <w:szCs w:val="24"/>
+              </w:rPr>
+              <w:t xml:space="preserve">   2</w:t>
+            </w:r>
+            <w:r>
+              <w:rPr>
+                <w:rFonts w:cs="Times New Roman"/>
+                <w:szCs w:val="24"/>
+              </w:rPr>
+              <w:t>.b</w:t>
+            </w:r>
+            <w:r>
+              <w:rPr>
+                <w:rFonts w:cs="Times New Roman"/>
+                <w:szCs w:val="24"/>
+              </w:rPr>
+              <w:t>.2 [S</w:t>
+            </w:r>
+            <w:proofErr w:type="gramStart"/>
+            <w:r>
+              <w:rPr>
+                <w:rFonts w:cs="Times New Roman"/>
+                <w:szCs w:val="24"/>
+              </w:rPr>
+              <w:t xml:space="preserve">] </w:t>
+            </w:r>
+            <w:r>
+              <w:rPr>
+                <w:rFonts w:cs="Times New Roman"/>
+                <w:szCs w:val="24"/>
+              </w:rPr>
+              <w:t>Retorna</w:t>
+            </w:r>
+            <w:proofErr w:type="gramEnd"/>
+            <w:r>
+              <w:rPr>
+                <w:rFonts w:cs="Times New Roman"/>
+                <w:szCs w:val="24"/>
+              </w:rPr>
+              <w:t xml:space="preserve"> ao passo </w:t>
+            </w:r>
+            <w:r>
+              <w:rPr>
+                <w:rFonts w:cs="Times New Roman"/>
+                <w:szCs w:val="24"/>
+              </w:rPr>
+              <w:t>1</w:t>
+            </w:r>
+            <w:r>
+              <w:rPr>
+                <w:rFonts w:cs="Times New Roman"/>
+                <w:szCs w:val="24"/>
+              </w:rPr>
+              <w:t xml:space="preserve"> </w:t>
+            </w:r>
+          </w:p>
+          <w:p>
+            <w:pPr>
+              <w:pStyle w:val="PargrafodaLista"/>
+              <w:spacing w:line="240" w:lineRule="auto"/>
+              <w:ind w:firstLine="0"/>
+              <w:rPr>
+                <w:rFonts w:cs="Times New Roman"/>
+                <w:szCs w:val="24"/>
+              </w:rPr>
+            </w:pPr>
+          </w:p>
+          <w:p>
+            <w:pPr>
+              <w:pStyle w:val="PargrafodaLista"/>
+              <w:spacing w:line="240" w:lineRule="auto"/>
+              <w:ind w:firstLine="0"/>
+              <w:rPr>
+                <w:rFonts w:cs="Times New Roman"/>
+                <w:szCs w:val="24"/>
+              </w:rPr>
+            </w:pPr>
+            <w:r>
+              <w:rPr>
+                <w:rFonts w:cs="Times New Roman"/>
+                <w:szCs w:val="24"/>
+              </w:rPr>
+              <w:t>2.</w:t>
+            </w:r>
+            <w:proofErr w:type="gramStart"/>
+            <w:r>
+              <w:rPr>
+                <w:rFonts w:cs="Times New Roman"/>
+                <w:szCs w:val="24"/>
+              </w:rPr>
+              <w:t>c</w:t>
+            </w:r>
+            <w:proofErr w:type="gramEnd"/>
+            <w:r>
+              <w:rPr>
+                <w:rFonts w:cs="Times New Roman"/>
+                <w:szCs w:val="24"/>
+              </w:rPr>
+              <w:t xml:space="preserve"> Registro inexistente</w:t>
+            </w:r>
+          </w:p>
+          <w:p>
+            <w:pPr>
+              <w:pStyle w:val="PargrafodaLista"/>
+              <w:spacing w:line="240" w:lineRule="auto"/>
+              <w:ind w:firstLine="0"/>
+              <w:rPr>
+                <w:rFonts w:cs="Times New Roman"/>
+                <w:szCs w:val="24"/>
+              </w:rPr>
+            </w:pPr>
+            <w:r>
+              <w:rPr>
+                <w:rFonts w:cs="Times New Roman"/>
+                <w:szCs w:val="24"/>
+              </w:rPr>
+              <w:t xml:space="preserve">   2.c.1 [S] Mostra mensagem de erro “Não foi possível gerar o relatório, nenhum registro encontrado”</w:t>
+            </w:r>
+          </w:p>
+          <w:p>
+            <w:pPr>
+              <w:pStyle w:val="PargrafodaLista"/>
+              <w:spacing w:line="240" w:lineRule="auto"/>
+              <w:ind w:firstLine="0"/>
+              <w:rPr>
+                <w:rFonts w:cs="Times New Roman"/>
+                <w:szCs w:val="24"/>
+              </w:rPr>
+            </w:pPr>
+            <w:r>
+              <w:rPr>
+                <w:rFonts w:cs="Times New Roman"/>
+                <w:szCs w:val="24"/>
+              </w:rPr>
+              <w:t xml:space="preserve">   2.c.2 [S</w:t>
+            </w:r>
+            <w:proofErr w:type="gramStart"/>
+            <w:r>
+              <w:rPr>
+                <w:rFonts w:cs="Times New Roman"/>
+                <w:szCs w:val="24"/>
+              </w:rPr>
+              <w:t xml:space="preserve">] </w:t>
+            </w:r>
+            <w:r>
+              <w:rPr>
+                <w:rFonts w:cs="Times New Roman"/>
+                <w:szCs w:val="24"/>
+              </w:rPr>
+              <w:t>Retorna</w:t>
+            </w:r>
+            <w:proofErr w:type="gramEnd"/>
+            <w:r>
+              <w:rPr>
+                <w:rFonts w:cs="Times New Roman"/>
+                <w:szCs w:val="24"/>
+              </w:rPr>
+              <w:t xml:space="preserve"> ao passo </w:t>
+            </w:r>
+            <w:r>
+              <w:rPr>
+                <w:rFonts w:cs="Times New Roman"/>
+                <w:szCs w:val="24"/>
+              </w:rPr>
+              <w:t xml:space="preserve">1 </w:t>
+            </w:r>
+          </w:p>
+          <w:p>
+            <w:pPr>
+              <w:rPr>
+                <w:rFonts w:cs="Times New Roman"/>
+                <w:szCs w:val="24"/>
+              </w:rPr>
+            </w:pPr>
+          </w:p>
+          <w:p>
+            <w:pPr>
+              <w:rPr>
+                <w:rFonts w:cs="Times New Roman"/>
+                <w:szCs w:val="24"/>
+              </w:rPr>
+            </w:pPr>
+          </w:p>
+        </w:tc>
+      </w:tr>
+      <w:tr>
+        <w:tc>
+          <w:tcPr>
+            <w:tcW w:w="9211" w:type="dxa"/>
+            <w:gridSpan w:val="2"/>
+            <w:shd w:val="clear" w:color="auto" w:fill="BDD6EE" w:themeFill="accent1" w:themeFillTint="66"/>
+            <w:hideMark/>
+          </w:tcPr>
+          <w:p>
+            <w:pPr>
+              <w:rPr>
+                <w:rFonts w:cs="Times New Roman"/>
+                <w:szCs w:val="24"/>
+              </w:rPr>
+            </w:pPr>
+            <w:r>
+              <w:rPr>
+                <w:rFonts w:cs="Times New Roman"/>
+                <w:b/>
+                <w:szCs w:val="24"/>
+              </w:rPr>
+              <w:lastRenderedPageBreak/>
+              <w:t>Validações:</w:t>
+            </w:r>
+          </w:p>
+        </w:tc>
+      </w:tr>
+      <w:tr>
+        <w:trPr>
+          <w:trHeight w:val="516"/>
+        </w:trPr>
+        <w:tc>
+          <w:tcPr>
+            <w:tcW w:w="9211" w:type="dxa"/>
+            <w:gridSpan w:val="2"/>
+          </w:tcPr>
+          <w:p>
+            <w:pPr>
+              <w:rPr>
+                <w:rFonts w:cs="Times New Roman"/>
+                <w:szCs w:val="24"/>
+              </w:rPr>
+            </w:pPr>
+          </w:p>
+        </w:tc>
+      </w:tr>
+    </w:tbl>
+    <w:p/>
+    <w:p/>
+    <w:p>
+      <w:pPr>
+        <w:pStyle w:val="Legenda"/>
+        <w:spacing w:after="0"/>
+        <w:jc w:val="center"/>
+        <w:rPr>
+          <w:color w:val="auto"/>
+          <w:szCs w:val="22"/>
+        </w:rPr>
+      </w:pPr>
+      <w:bookmarkStart w:id="0" w:name="_GoBack"/>
+      <w:r>
+        <w:drawing>
+          <wp:inline distT="0" distB="0" distL="0" distR="0">
+            <wp:extent cx="5400040" cy="2416781"/>
+            <wp:effectExtent l="0" t="0" r="0" b="3175"/>
+            <wp:docPr id="12" name="Imagem 12" descr="C:\Users\danie\OneDrive\Documentos\GitHub\CRPO\Daniel\Casos de uso\solicitar dispensa afastamento.png"/>
+            <wp:cNvGraphicFramePr>
+              <a:graphicFrameLocks xmlns:a="http://schemas.openxmlformats.org/drawingml/2006/main" noChangeAspect="1"/>
+            </wp:cNvGraphicFramePr>
+            <a:graphic xmlns:a="http://schemas.openxmlformats.org/drawingml/2006/main">
+              <a:graphicData uri="http://schemas.openxmlformats.org/drawingml/2006/picture">
+                <pic:pic xmlns:pic="http://schemas.openxmlformats.org/drawingml/2006/picture">
+                  <pic:nvPicPr>
+                    <pic:cNvPr id="0" name="Picture 7" descr="C:\Users\danie\OneDrive\Documentos\GitHub\CRPO\Daniel\Casos de uso\solicitar dispensa afastamento.png"/>
+                    <pic:cNvPicPr>
+                      <a:picLocks noChangeAspect="1" noChangeArrowheads="1"/>
+                    </pic:cNvPicPr>
+                  </pic:nvPicPr>
+                  <pic:blipFill>
+                    <a:blip r:embed="rId10">
+                      <a:extLst>
+                        <a:ext uri="{28A0092B-C50C-407E-A947-70E740481C1C}">
+                          <a14:useLocalDpi xmlns:a14="http://schemas.microsoft.com/office/drawing/2010/main" val="0"/>
+                        </a:ext>
+                      </a:extLst>
+                    </a:blip>
+                    <a:srcRect/>
+                    <a:stretch>
+                      <a:fillRect/>
+                    </a:stretch>
+                  </pic:blipFill>
+                  <pic:spPr bwMode="auto">
+                    <a:xfrm>
+                      <a:off x="0" y="0"/>
+                      <a:ext cx="5400040" cy="2416781"/>
+                    </a:xfrm>
+                    <a:prstGeom prst="rect">
+                      <a:avLst/>
+                    </a:prstGeom>
+                    <a:noFill/>
+                    <a:ln>
+                      <a:noFill/>
+                    </a:ln>
+                  </pic:spPr>
+                </pic:pic>
+              </a:graphicData>
+            </a:graphic>
+          </wp:inline>
+        </w:drawing>
+      </w:r>
+      <w:bookmarkEnd w:id="0"/>
+    </w:p>
+    <w:p>
+      <w:pPr>
+        <w:pStyle w:val="Legenda"/>
+        <w:spacing w:after="0"/>
+        <w:jc w:val="center"/>
+        <w:rPr>
+          <w:color w:val="auto"/>
+          <w:szCs w:val="22"/>
+        </w:rPr>
+      </w:pPr>
+      <w:r>
+        <w:rPr>
+          <w:color w:val="auto"/>
+          <w:szCs w:val="22"/>
+        </w:rPr>
+        <w:t>Figura</w:t>
+      </w:r>
+      <w:r>
+        <w:rPr>
+          <w:color w:val="auto"/>
+          <w:szCs w:val="22"/>
+        </w:rPr>
+        <w:t xml:space="preserve"> 04</w:t>
+      </w:r>
+      <w:r>
+        <w:rPr>
+          <w:color w:val="auto"/>
+          <w:szCs w:val="22"/>
+        </w:rPr>
+        <w:t xml:space="preserve">: Caso de Uso </w:t>
+      </w:r>
+      <w:r>
+        <w:rPr>
+          <w:color w:val="auto"/>
+          <w:szCs w:val="22"/>
+        </w:rPr>
+        <w:t>Solicitação de Dispensa e Afastamento</w:t>
+      </w:r>
+    </w:p>
+    <w:p>
+      <w:pPr>
+        <w:jc w:val="center"/>
+      </w:pPr>
+      <w:r>
+        <w:t>Fonte: Daniel Ribeiro (2016)</w:t>
+      </w:r>
+    </w:p>
+    <w:p/>
+    <w:p>
+      <w:pPr>
+        <w:pStyle w:val="Legenda"/>
+        <w:keepNext/>
+        <w:spacing w:after="0"/>
+        <w:jc w:val="center"/>
+      </w:pPr>
+      <w:r>
+        <w:t>Tabela 04</w:t>
+      </w:r>
+      <w:r>
+        <w:fldChar w:fldCharType="begin"/>
+      </w:r>
+      <w:r>
+        <w:instrText xml:space="preserve"> SEQ Tabela \* ARABIC </w:instrText>
+      </w:r>
+      <w:r>
+        <w:fldChar w:fldCharType="end"/>
+      </w:r>
+      <w:r>
+        <w:t xml:space="preserve">: </w:t>
+      </w:r>
+      <w:r>
+        <w:t xml:space="preserve">Caso de Uso </w:t>
+      </w:r>
+      <w:r>
+        <w:t xml:space="preserve">- </w:t>
+      </w:r>
+      <w:r>
+        <w:t>Solicitação de Dispensa e Afastamento</w:t>
+      </w:r>
+    </w:p>
+    <w:tbl>
+      <w:tblPr>
+        <w:tblStyle w:val="Tabelacomgrade"/>
+        <w:tblW w:w="9211" w:type="dxa"/>
+        <w:tblLook w:val="04A0" w:firstRow="1" w:lastRow="0" w:firstColumn="1" w:lastColumn="0" w:noHBand="0" w:noVBand="1"/>
+      </w:tblPr>
+      <w:tblGrid>
+        <w:gridCol w:w="2518"/>
+        <w:gridCol w:w="6693"/>
+      </w:tblGrid>
+      <w:tr>
+        <w:tc>
+          <w:tcPr>
+            <w:tcW w:w="2518" w:type="dxa"/>
+            <w:tcBorders>
+              <w:top w:val="single" w:sz="4" w:space="0" w:color="000000" w:themeColor="text1"/>
+              <w:left w:val="single" w:sz="4" w:space="0" w:color="000000" w:themeColor="text1"/>
+              <w:bottom w:val="single" w:sz="4" w:space="0" w:color="000000" w:themeColor="text1"/>
+              <w:right w:val="single" w:sz="4" w:space="0" w:color="000000" w:themeColor="text1"/>
+            </w:tcBorders>
+            <w:hideMark/>
+          </w:tcPr>
+          <w:p>
+            <w:pPr>
+              <w:rPr>
+                <w:rFonts w:cs="Times New Roman"/>
+                <w:b/>
+                <w:szCs w:val="24"/>
+              </w:rPr>
+            </w:pPr>
+            <w:r>
+              <w:rPr>
+                <w:rFonts w:cs="Times New Roman"/>
+                <w:b/>
+                <w:szCs w:val="24"/>
+              </w:rPr>
+              <w:t>Caso de Uso</w:t>
+            </w:r>
+          </w:p>
+        </w:tc>
+        <w:tc>
+          <w:tcPr>
+            <w:tcW w:w="6693" w:type="dxa"/>
+            <w:tcBorders>
+              <w:top w:val="single" w:sz="4" w:space="0" w:color="000000" w:themeColor="text1"/>
+              <w:left w:val="single" w:sz="4" w:space="0" w:color="000000" w:themeColor="text1"/>
+              <w:bottom w:val="single" w:sz="4" w:space="0" w:color="000000" w:themeColor="text1"/>
+              <w:right w:val="single" w:sz="4" w:space="0" w:color="000000" w:themeColor="text1"/>
+            </w:tcBorders>
+            <w:hideMark/>
+          </w:tcPr>
+          <w:p>
+            <w:pPr>
+              <w:rPr>
+                <w:rFonts w:cs="Times New Roman"/>
+                <w:szCs w:val="24"/>
+              </w:rPr>
+            </w:pPr>
+            <w:r>
+              <w:t>Solicitação de Dispensa e Afastamento</w:t>
+            </w:r>
+          </w:p>
+        </w:tc>
+      </w:tr>
+      <w:tr>
+        <w:tc>
+          <w:tcPr>
+            <w:tcW w:w="2518" w:type="dxa"/>
+            <w:tcBorders>
+              <w:top w:val="single" w:sz="4" w:space="0" w:color="000000" w:themeColor="text1"/>
+              <w:left w:val="single" w:sz="4" w:space="0" w:color="000000" w:themeColor="text1"/>
+              <w:bottom w:val="single" w:sz="4" w:space="0" w:color="000000" w:themeColor="text1"/>
+              <w:right w:val="single" w:sz="4" w:space="0" w:color="000000" w:themeColor="text1"/>
+            </w:tcBorders>
+            <w:hideMark/>
+          </w:tcPr>
+          <w:p>
+            <w:pPr>
+              <w:rPr>
+                <w:rFonts w:cs="Times New Roman"/>
+                <w:b/>
+                <w:szCs w:val="24"/>
+              </w:rPr>
+            </w:pPr>
+            <w:r>
+              <w:rPr>
+                <w:rFonts w:cs="Times New Roman"/>
+                <w:b/>
+                <w:szCs w:val="24"/>
+              </w:rPr>
               <w:t>Descrição</w:t>
             </w:r>
           </w:p>
@@ -5225,14 +6979,7 @@
                 <w:rFonts w:cs="Times New Roman"/>
                 <w:szCs w:val="24"/>
               </w:rPr>
-              <w:t xml:space="preserve">] </w:t>
-            </w:r>
-            <w:r>
-              <w:rPr>
-                <w:rFonts w:cs="Times New Roman"/>
-                <w:szCs w:val="24"/>
-              </w:rPr>
-              <w:t>Enviar</w:t>
+              <w:t>] Enviar</w:t>
             </w:r>
             <w:proofErr w:type="gramEnd"/>
             <w:r>
@@ -5240,14 +6987,7 @@
                 <w:rFonts w:cs="Times New Roman"/>
                 <w:szCs w:val="24"/>
               </w:rPr>
-              <w:t xml:space="preserve"> notificação para o superior</w:t>
-            </w:r>
-            <w:r>
-              <w:rPr>
-                <w:rFonts w:cs="Times New Roman"/>
-                <w:szCs w:val="24"/>
-              </w:rPr>
-              <w:t>.</w:t>
+              <w:t xml:space="preserve"> notificação para o superior.</w:t>
             </w:r>
           </w:p>
           <w:p>
@@ -5366,6 +7106,7 @@
                 <w:rFonts w:cs="Times New Roman"/>
                 <w:szCs w:val="24"/>
               </w:rPr>
+              <w:lastRenderedPageBreak/>
               <w:t xml:space="preserve">2.a </w:t>
             </w:r>
             <w:r>
@@ -5616,10 +7357,7 @@
         </w:tc>
       </w:tr>
     </w:tbl>
-    <w:p>
-      <w:bookmarkStart w:id="0" w:name="_GoBack"/>
-      <w:bookmarkEnd w:id="0"/>
-    </w:p>
+    <w:p/>
     <w:sectPr>
       <w:pgSz w:w="11906" w:h="16838"/>
       <w:pgMar w:top="1417" w:right="1701" w:bottom="1417" w:left="1701" w:header="708" w:footer="708" w:gutter="0"/>
@@ -5900,6 +7638,184 @@
     </w:lvl>
   </w:abstractNum>
   <w:abstractNum w:abstractNumId="3" w15:restartNumberingAfterBreak="0">
+    <w:nsid w:val="4E01468B"/>
+    <w:multiLevelType w:val="hybridMultilevel"/>
+    <w:tmpl w:val="C52A51E2"/>
+    <w:lvl w:ilvl="0" w:tplc="55643E62">
+      <w:start w:val="1"/>
+      <w:numFmt w:val="decimal"/>
+      <w:lvlText w:val="%1"/>
+      <w:lvlJc w:val="left"/>
+      <w:pPr>
+        <w:ind w:left="720" w:hanging="360"/>
+      </w:pPr>
+      <w:rPr>
+        <w:rFonts w:hint="default"/>
+      </w:rPr>
+    </w:lvl>
+    <w:lvl w:ilvl="1" w:tplc="04160019" w:tentative="1">
+      <w:start w:val="1"/>
+      <w:numFmt w:val="lowerLetter"/>
+      <w:lvlText w:val="%2."/>
+      <w:lvlJc w:val="left"/>
+      <w:pPr>
+        <w:ind w:left="1440" w:hanging="360"/>
+      </w:pPr>
+    </w:lvl>
+    <w:lvl w:ilvl="2" w:tplc="0416001B" w:tentative="1">
+      <w:start w:val="1"/>
+      <w:numFmt w:val="lowerRoman"/>
+      <w:lvlText w:val="%3."/>
+      <w:lvlJc w:val="right"/>
+      <w:pPr>
+        <w:ind w:left="2160" w:hanging="180"/>
+      </w:pPr>
+    </w:lvl>
+    <w:lvl w:ilvl="3" w:tplc="0416000F" w:tentative="1">
+      <w:start w:val="1"/>
+      <w:numFmt w:val="decimal"/>
+      <w:lvlText w:val="%4."/>
+      <w:lvlJc w:val="left"/>
+      <w:pPr>
+        <w:ind w:left="2880" w:hanging="360"/>
+      </w:pPr>
+    </w:lvl>
+    <w:lvl w:ilvl="4" w:tplc="04160019" w:tentative="1">
+      <w:start w:val="1"/>
+      <w:numFmt w:val="lowerLetter"/>
+      <w:lvlText w:val="%5."/>
+      <w:lvlJc w:val="left"/>
+      <w:pPr>
+        <w:ind w:left="3600" w:hanging="360"/>
+      </w:pPr>
+    </w:lvl>
+    <w:lvl w:ilvl="5" w:tplc="0416001B" w:tentative="1">
+      <w:start w:val="1"/>
+      <w:numFmt w:val="lowerRoman"/>
+      <w:lvlText w:val="%6."/>
+      <w:lvlJc w:val="right"/>
+      <w:pPr>
+        <w:ind w:left="4320" w:hanging="180"/>
+      </w:pPr>
+    </w:lvl>
+    <w:lvl w:ilvl="6" w:tplc="0416000F" w:tentative="1">
+      <w:start w:val="1"/>
+      <w:numFmt w:val="decimal"/>
+      <w:lvlText w:val="%7."/>
+      <w:lvlJc w:val="left"/>
+      <w:pPr>
+        <w:ind w:left="5040" w:hanging="360"/>
+      </w:pPr>
+    </w:lvl>
+    <w:lvl w:ilvl="7" w:tplc="04160019" w:tentative="1">
+      <w:start w:val="1"/>
+      <w:numFmt w:val="lowerLetter"/>
+      <w:lvlText w:val="%8."/>
+      <w:lvlJc w:val="left"/>
+      <w:pPr>
+        <w:ind w:left="5760" w:hanging="360"/>
+      </w:pPr>
+    </w:lvl>
+    <w:lvl w:ilvl="8" w:tplc="0416001B" w:tentative="1">
+      <w:start w:val="1"/>
+      <w:numFmt w:val="lowerRoman"/>
+      <w:lvlText w:val="%9."/>
+      <w:lvlJc w:val="right"/>
+      <w:pPr>
+        <w:ind w:left="6480" w:hanging="180"/>
+      </w:pPr>
+    </w:lvl>
+  </w:abstractNum>
+  <w:abstractNum w:abstractNumId="4" w15:restartNumberingAfterBreak="0">
+    <w:nsid w:val="604033C7"/>
+    <w:multiLevelType w:val="hybridMultilevel"/>
+    <w:tmpl w:val="C52A51E2"/>
+    <w:lvl w:ilvl="0" w:tplc="55643E62">
+      <w:start w:val="1"/>
+      <w:numFmt w:val="decimal"/>
+      <w:lvlText w:val="%1"/>
+      <w:lvlJc w:val="left"/>
+      <w:pPr>
+        <w:ind w:left="720" w:hanging="360"/>
+      </w:pPr>
+      <w:rPr>
+        <w:rFonts w:hint="default"/>
+      </w:rPr>
+    </w:lvl>
+    <w:lvl w:ilvl="1" w:tplc="04160019" w:tentative="1">
+      <w:start w:val="1"/>
+      <w:numFmt w:val="lowerLetter"/>
+      <w:lvlText w:val="%2."/>
+      <w:lvlJc w:val="left"/>
+      <w:pPr>
+        <w:ind w:left="1440" w:hanging="360"/>
+      </w:pPr>
+    </w:lvl>
+    <w:lvl w:ilvl="2" w:tplc="0416001B" w:tentative="1">
+      <w:start w:val="1"/>
+      <w:numFmt w:val="lowerRoman"/>
+      <w:lvlText w:val="%3."/>
+      <w:lvlJc w:val="right"/>
+      <w:pPr>
+        <w:ind w:left="2160" w:hanging="180"/>
+      </w:pPr>
+    </w:lvl>
+    <w:lvl w:ilvl="3" w:tplc="0416000F" w:tentative="1">
+      <w:start w:val="1"/>
+      <w:numFmt w:val="decimal"/>
+      <w:lvlText w:val="%4."/>
+      <w:lvlJc w:val="left"/>
+      <w:pPr>
+        <w:ind w:left="2880" w:hanging="360"/>
+      </w:pPr>
+    </w:lvl>
+    <w:lvl w:ilvl="4" w:tplc="04160019" w:tentative="1">
+      <w:start w:val="1"/>
+      <w:numFmt w:val="lowerLetter"/>
+      <w:lvlText w:val="%5."/>
+      <w:lvlJc w:val="left"/>
+      <w:pPr>
+        <w:ind w:left="3600" w:hanging="360"/>
+      </w:pPr>
+    </w:lvl>
+    <w:lvl w:ilvl="5" w:tplc="0416001B" w:tentative="1">
+      <w:start w:val="1"/>
+      <w:numFmt w:val="lowerRoman"/>
+      <w:lvlText w:val="%6."/>
+      <w:lvlJc w:val="right"/>
+      <w:pPr>
+        <w:ind w:left="4320" w:hanging="180"/>
+      </w:pPr>
+    </w:lvl>
+    <w:lvl w:ilvl="6" w:tplc="0416000F" w:tentative="1">
+      <w:start w:val="1"/>
+      <w:numFmt w:val="decimal"/>
+      <w:lvlText w:val="%7."/>
+      <w:lvlJc w:val="left"/>
+      <w:pPr>
+        <w:ind w:left="5040" w:hanging="360"/>
+      </w:pPr>
+    </w:lvl>
+    <w:lvl w:ilvl="7" w:tplc="04160019" w:tentative="1">
+      <w:start w:val="1"/>
+      <w:numFmt w:val="lowerLetter"/>
+      <w:lvlText w:val="%8."/>
+      <w:lvlJc w:val="left"/>
+      <w:pPr>
+        <w:ind w:left="5760" w:hanging="360"/>
+      </w:pPr>
+    </w:lvl>
+    <w:lvl w:ilvl="8" w:tplc="0416001B" w:tentative="1">
+      <w:start w:val="1"/>
+      <w:numFmt w:val="lowerRoman"/>
+      <w:lvlText w:val="%9."/>
+      <w:lvlJc w:val="right"/>
+      <w:pPr>
+        <w:ind w:left="6480" w:hanging="180"/>
+      </w:pPr>
+    </w:lvl>
+  </w:abstractNum>
+  <w:abstractNum w:abstractNumId="5" w15:restartNumberingAfterBreak="0">
     <w:nsid w:val="70F53171"/>
     <w:multiLevelType w:val="hybridMultilevel"/>
     <w:tmpl w:val="C52A51E2"/>
@@ -5992,13 +7908,19 @@
     <w:abstractNumId w:val="2"/>
   </w:num>
   <w:num w:numId="2">
-    <w:abstractNumId w:val="3"/>
+    <w:abstractNumId w:val="5"/>
   </w:num>
   <w:num w:numId="3">
     <w:abstractNumId w:val="1"/>
   </w:num>
   <w:num w:numId="4">
     <w:abstractNumId w:val="0"/>
+  </w:num>
+  <w:num w:numId="5">
+    <w:abstractNumId w:val="3"/>
+  </w:num>
+  <w:num w:numId="6">
+    <w:abstractNumId w:val="4"/>
   </w:num>
 </w:numbering>
 </file>
@@ -6401,7 +8323,6 @@
   <w:style w:type="character" w:default="1" w:styleId="Fontepargpadro">
     <w:name w:val="Default Paragraph Font"/>
     <w:uiPriority w:val="1"/>
-    <w:semiHidden/>
     <w:unhideWhenUsed/>
   </w:style>
   <w:style w:type="table" w:default="1" w:styleId="Tabelanormal">

</xml_diff>